<commit_message>
Updated documentation for end of sprint
</commit_message>
<xml_diff>
--- a/docs/ITS-Project-Design-document-3782484.docx
+++ b/docs/ITS-Project-Design-document-3782484.docx
@@ -36,6 +36,7 @@
             <w:dataBinding w:prefixMappings="xmlns:ns0='http://schemas.openxmlformats.org/officeDocument/2006/extended-properties'" w:xpath="/ns0:Properties[1]/ns0:Company[1]" w:storeItemID="{6668398D-A668-4E3E-A5EB-62B293D839F1}"/>
             <w:text/>
           </w:sdtPr>
+          <w:sdtEndPr/>
           <w:sdtContent>
             <w:tc>
               <w:tcPr>
@@ -66,17 +67,7 @@
                     <w:sz w:val="24"/>
                     <w:szCs w:val="24"/>
                   </w:rPr>
-                  <w:t xml:space="preserve"> Fontys - University of Applied Sciences - ICT</w:t>
-                </w:r>
-                <w:r>
-                  <w:rPr>
-                    <w:rFonts w:ascii="Open Sans" w:hAnsi="Open Sans" w:cs="Open Sans"/>
-                    <w:b/>
-                    <w:bCs/>
-                    <w:sz w:val="24"/>
-                    <w:szCs w:val="24"/>
-                  </w:rPr>
-                  <w:t xml:space="preserve"> </w:t>
+                  <w:t>Fontys - University of Applied Sciences - ICT</w:t>
                 </w:r>
               </w:p>
             </w:tc>
@@ -108,6 +99,7 @@
               <w:dataBinding w:prefixMappings="xmlns:ns0='http://schemas.openxmlformats.org/package/2006/metadata/core-properties' xmlns:ns1='http://purl.org/dc/elements/1.1/'" w:xpath="/ns0:coreProperties[1]/ns1:title[1]" w:storeItemID="{6C3C8BC8-F283-45AE-878A-BAB7291924A1}"/>
               <w:text/>
             </w:sdtPr>
+            <w:sdtEndPr/>
             <w:sdtContent>
               <w:p>
                 <w:pPr>
@@ -150,6 +142,7 @@
             <w:dataBinding w:prefixMappings="xmlns:ns0='http://schemas.openxmlformats.org/package/2006/metadata/core-properties' xmlns:ns1='http://purl.org/dc/elements/1.1/'" w:xpath="/ns0:coreProperties[1]/ns1:subject[1]" w:storeItemID="{6C3C8BC8-F283-45AE-878A-BAB7291924A1}"/>
             <w:text/>
           </w:sdtPr>
+          <w:sdtEndPr/>
           <w:sdtContent>
             <w:tc>
               <w:tcPr>
@@ -177,14 +170,7 @@
                     <w:sz w:val="28"/>
                     <w:szCs w:val="28"/>
                   </w:rPr>
-                  <w:t xml:space="preserve"> Individual track </w:t>
-                </w:r>
-                <w:r>
-                  <w:rPr>
-                    <w:sz w:val="28"/>
-                    <w:szCs w:val="28"/>
-                  </w:rPr>
-                  <w:t xml:space="preserve">Design Document </w:t>
+                  <w:t>Individual track Design Document</w:t>
                 </w:r>
               </w:p>
             </w:tc>
@@ -306,7 +292,7 @@
                 <w:sz w:val="28"/>
                 <w:szCs w:val="28"/>
               </w:rPr>
-              <w:t>Friday, October 9, 2020</w:t>
+              <w:t>Friday, November 27, 2020</w:t>
             </w:r>
             <w:r>
               <w:rPr>
@@ -594,7 +580,21 @@
             <w:cnfStyle w:val="001000000000" w:firstRow="0" w:lastRow="0" w:firstColumn="1" w:lastColumn="0" w:oddVBand="0" w:evenVBand="0" w:oddHBand="0" w:evenHBand="0" w:firstRowFirstColumn="0" w:firstRowLastColumn="0" w:lastRowFirstColumn="0" w:lastRowLastColumn="0"/>
             <w:tcW w:w="1400" w:type="dxa"/>
           </w:tcPr>
-          <w:p/>
+          <w:p>
+            <w:pPr>
+              <w:rPr>
+                <w:sz w:val="24"/>
+                <w:szCs w:val="24"/>
+              </w:rPr>
+            </w:pPr>
+            <w:r>
+              <w:rPr>
+                <w:sz w:val="24"/>
+                <w:szCs w:val="24"/>
+              </w:rPr>
+              <w:t>22-11-2020</w:t>
+            </w:r>
+          </w:p>
         </w:tc>
         <w:tc>
           <w:tcPr>
@@ -603,7 +603,18 @@
           <w:p>
             <w:pPr>
               <w:cnfStyle w:val="000000000000" w:firstRow="0" w:lastRow="0" w:firstColumn="0" w:lastColumn="0" w:oddVBand="0" w:evenVBand="0" w:oddHBand="0" w:evenHBand="0" w:firstRowFirstColumn="0" w:firstRowLastColumn="0" w:lastRowFirstColumn="0" w:lastRowLastColumn="0"/>
+              <w:rPr>
+                <w:sz w:val="24"/>
+                <w:szCs w:val="24"/>
+              </w:rPr>
             </w:pPr>
+            <w:r>
+              <w:rPr>
+                <w:sz w:val="24"/>
+                <w:szCs w:val="24"/>
+              </w:rPr>
+              <w:t>1.1</w:t>
+            </w:r>
           </w:p>
         </w:tc>
         <w:tc>
@@ -613,7 +624,22 @@
           <w:p>
             <w:pPr>
               <w:cnfStyle w:val="000000000000" w:firstRow="0" w:lastRow="0" w:firstColumn="0" w:lastColumn="0" w:oddVBand="0" w:evenVBand="0" w:oddHBand="0" w:evenHBand="0" w:firstRowFirstColumn="0" w:firstRowLastColumn="0" w:lastRowFirstColumn="0" w:lastRowLastColumn="0"/>
+              <w:rPr>
+                <w:b/>
+                <w:bCs/>
+                <w:sz w:val="24"/>
+                <w:szCs w:val="24"/>
+              </w:rPr>
             </w:pPr>
+            <w:r>
+              <w:rPr>
+                <w:b/>
+                <w:bCs/>
+                <w:sz w:val="24"/>
+                <w:szCs w:val="24"/>
+              </w:rPr>
+              <w:t>Martin Georgiev</w:t>
+            </w:r>
           </w:p>
         </w:tc>
         <w:tc>
@@ -623,7 +649,282 @@
           <w:p>
             <w:pPr>
               <w:cnfStyle w:val="000000000000" w:firstRow="0" w:lastRow="0" w:firstColumn="0" w:lastColumn="0" w:oddVBand="0" w:evenVBand="0" w:oddHBand="0" w:evenHBand="0" w:firstRowFirstColumn="0" w:firstRowLastColumn="0" w:lastRowFirstColumn="0" w:lastRowLastColumn="0"/>
+              <w:rPr>
+                <w:sz w:val="24"/>
+                <w:szCs w:val="24"/>
+              </w:rPr>
             </w:pPr>
+            <w:r>
+              <w:rPr>
+                <w:sz w:val="24"/>
+                <w:szCs w:val="24"/>
+              </w:rPr>
+              <w:t>Adjusted the</w:t>
+            </w:r>
+            <w:r>
+              <w:rPr>
+                <w:sz w:val="24"/>
+                <w:szCs w:val="24"/>
+              </w:rPr>
+              <w:t xml:space="preserve"> justification for the backend system and </w:t>
+            </w:r>
+            <w:r>
+              <w:rPr>
+                <w:sz w:val="24"/>
+                <w:szCs w:val="24"/>
+              </w:rPr>
+              <w:t>a</w:t>
+            </w:r>
+            <w:r>
+              <w:rPr>
+                <w:sz w:val="24"/>
+                <w:szCs w:val="24"/>
+              </w:rPr>
+              <w:t>dded a</w:t>
+            </w:r>
+            <w:r>
+              <w:rPr>
+                <w:sz w:val="24"/>
+                <w:szCs w:val="24"/>
+              </w:rPr>
+              <w:t xml:space="preserve"> </w:t>
+            </w:r>
+            <w:r>
+              <w:rPr>
+                <w:sz w:val="24"/>
+                <w:szCs w:val="24"/>
+              </w:rPr>
+              <w:t>quality metrics section</w:t>
+            </w:r>
+            <w:r>
+              <w:rPr>
+                <w:sz w:val="24"/>
+                <w:szCs w:val="24"/>
+              </w:rPr>
+              <w:t>.</w:t>
+            </w:r>
+          </w:p>
+        </w:tc>
+      </w:tr>
+      <w:tr>
+        <w:trPr>
+          <w:cnfStyle w:val="000000100000" w:firstRow="0" w:lastRow="0" w:firstColumn="0" w:lastColumn="0" w:oddVBand="0" w:evenVBand="0" w:oddHBand="1" w:evenHBand="0" w:firstRowFirstColumn="0" w:firstRowLastColumn="0" w:lastRowFirstColumn="0" w:lastRowLastColumn="0"/>
+          <w:trHeight w:val="617"/>
+        </w:trPr>
+        <w:tc>
+          <w:tcPr>
+            <w:cnfStyle w:val="001000000000" w:firstRow="0" w:lastRow="0" w:firstColumn="1" w:lastColumn="0" w:oddVBand="0" w:evenVBand="0" w:oddHBand="0" w:evenHBand="0" w:firstRowFirstColumn="0" w:firstRowLastColumn="0" w:lastRowFirstColumn="0" w:lastRowLastColumn="0"/>
+            <w:tcW w:w="1400" w:type="dxa"/>
+          </w:tcPr>
+          <w:p>
+            <w:pPr>
+              <w:rPr>
+                <w:sz w:val="24"/>
+                <w:szCs w:val="24"/>
+              </w:rPr>
+            </w:pPr>
+            <w:r>
+              <w:rPr>
+                <w:sz w:val="24"/>
+                <w:szCs w:val="24"/>
+              </w:rPr>
+              <w:t>2</w:t>
+            </w:r>
+            <w:r>
+              <w:rPr>
+                <w:sz w:val="24"/>
+                <w:szCs w:val="24"/>
+              </w:rPr>
+              <w:t>7</w:t>
+            </w:r>
+            <w:r>
+              <w:rPr>
+                <w:sz w:val="24"/>
+                <w:szCs w:val="24"/>
+              </w:rPr>
+              <w:t>-11-2020</w:t>
+            </w:r>
+          </w:p>
+        </w:tc>
+        <w:tc>
+          <w:tcPr>
+            <w:tcW w:w="1124" w:type="dxa"/>
+          </w:tcPr>
+          <w:p>
+            <w:pPr>
+              <w:cnfStyle w:val="000000100000" w:firstRow="0" w:lastRow="0" w:firstColumn="0" w:lastColumn="0" w:oddVBand="0" w:evenVBand="0" w:oddHBand="1" w:evenHBand="0" w:firstRowFirstColumn="0" w:firstRowLastColumn="0" w:lastRowFirstColumn="0" w:lastRowLastColumn="0"/>
+              <w:rPr>
+                <w:sz w:val="24"/>
+                <w:szCs w:val="24"/>
+              </w:rPr>
+            </w:pPr>
+            <w:r>
+              <w:rPr>
+                <w:sz w:val="24"/>
+                <w:szCs w:val="24"/>
+              </w:rPr>
+              <w:t>1.2</w:t>
+            </w:r>
+          </w:p>
+        </w:tc>
+        <w:tc>
+          <w:tcPr>
+            <w:tcW w:w="2155" w:type="dxa"/>
+          </w:tcPr>
+          <w:p>
+            <w:pPr>
+              <w:cnfStyle w:val="000000100000" w:firstRow="0" w:lastRow="0" w:firstColumn="0" w:lastColumn="0" w:oddVBand="0" w:evenVBand="0" w:oddHBand="1" w:evenHBand="0" w:firstRowFirstColumn="0" w:firstRowLastColumn="0" w:lastRowFirstColumn="0" w:lastRowLastColumn="0"/>
+              <w:rPr>
+                <w:b/>
+                <w:bCs/>
+                <w:sz w:val="24"/>
+                <w:szCs w:val="24"/>
+              </w:rPr>
+            </w:pPr>
+            <w:r>
+              <w:rPr>
+                <w:b/>
+                <w:bCs/>
+                <w:sz w:val="24"/>
+                <w:szCs w:val="24"/>
+              </w:rPr>
+              <w:t>Martin Georgiev</w:t>
+            </w:r>
+          </w:p>
+        </w:tc>
+        <w:tc>
+          <w:tcPr>
+            <w:tcW w:w="4756" w:type="dxa"/>
+          </w:tcPr>
+          <w:p>
+            <w:pPr>
+              <w:cnfStyle w:val="000000100000" w:firstRow="0" w:lastRow="0" w:firstColumn="0" w:lastColumn="0" w:oddVBand="0" w:evenVBand="0" w:oddHBand="1" w:evenHBand="0" w:firstRowFirstColumn="0" w:firstRowLastColumn="0" w:lastRowFirstColumn="0" w:lastRowLastColumn="0"/>
+              <w:rPr>
+                <w:sz w:val="24"/>
+                <w:szCs w:val="24"/>
+              </w:rPr>
+            </w:pPr>
+            <w:r>
+              <w:rPr>
+                <w:sz w:val="24"/>
+                <w:szCs w:val="24"/>
+              </w:rPr>
+              <w:t xml:space="preserve">Added </w:t>
+            </w:r>
+            <w:r>
+              <w:rPr>
+                <w:sz w:val="24"/>
+                <w:szCs w:val="24"/>
+              </w:rPr>
+              <w:t>a section that showcases relevant development trends.</w:t>
+            </w:r>
+          </w:p>
+        </w:tc>
+      </w:tr>
+      <w:tr>
+        <w:trPr>
+          <w:trHeight w:val="617"/>
+        </w:trPr>
+        <w:tc>
+          <w:tcPr>
+            <w:cnfStyle w:val="001000000000" w:firstRow="0" w:lastRow="0" w:firstColumn="1" w:lastColumn="0" w:oddVBand="0" w:evenVBand="0" w:oddHBand="0" w:evenHBand="0" w:firstRowFirstColumn="0" w:firstRowLastColumn="0" w:lastRowFirstColumn="0" w:lastRowLastColumn="0"/>
+            <w:tcW w:w="1400" w:type="dxa"/>
+          </w:tcPr>
+          <w:p>
+            <w:pPr>
+              <w:rPr>
+                <w:sz w:val="24"/>
+                <w:szCs w:val="24"/>
+              </w:rPr>
+            </w:pPr>
+            <w:r>
+              <w:rPr>
+                <w:sz w:val="24"/>
+                <w:szCs w:val="24"/>
+              </w:rPr>
+              <w:t>27-11-2020</w:t>
+            </w:r>
+          </w:p>
+        </w:tc>
+        <w:tc>
+          <w:tcPr>
+            <w:tcW w:w="1124" w:type="dxa"/>
+          </w:tcPr>
+          <w:p>
+            <w:pPr>
+              <w:cnfStyle w:val="000000000000" w:firstRow="0" w:lastRow="0" w:firstColumn="0" w:lastColumn="0" w:oddVBand="0" w:evenVBand="0" w:oddHBand="0" w:evenHBand="0" w:firstRowFirstColumn="0" w:firstRowLastColumn="0" w:lastRowFirstColumn="0" w:lastRowLastColumn="0"/>
+              <w:rPr>
+                <w:sz w:val="24"/>
+                <w:szCs w:val="24"/>
+              </w:rPr>
+            </w:pPr>
+            <w:r>
+              <w:rPr>
+                <w:sz w:val="24"/>
+                <w:szCs w:val="24"/>
+              </w:rPr>
+              <w:t>1.3</w:t>
+            </w:r>
+          </w:p>
+        </w:tc>
+        <w:tc>
+          <w:tcPr>
+            <w:tcW w:w="2155" w:type="dxa"/>
+          </w:tcPr>
+          <w:p>
+            <w:pPr>
+              <w:cnfStyle w:val="000000000000" w:firstRow="0" w:lastRow="0" w:firstColumn="0" w:lastColumn="0" w:oddVBand="0" w:evenVBand="0" w:oddHBand="0" w:evenHBand="0" w:firstRowFirstColumn="0" w:firstRowLastColumn="0" w:lastRowFirstColumn="0" w:lastRowLastColumn="0"/>
+              <w:rPr>
+                <w:b/>
+                <w:bCs/>
+                <w:sz w:val="24"/>
+                <w:szCs w:val="24"/>
+              </w:rPr>
+            </w:pPr>
+            <w:r>
+              <w:rPr>
+                <w:b/>
+                <w:bCs/>
+                <w:sz w:val="24"/>
+                <w:szCs w:val="24"/>
+              </w:rPr>
+              <w:t>Martin Georgiev</w:t>
+            </w:r>
+          </w:p>
+        </w:tc>
+        <w:tc>
+          <w:tcPr>
+            <w:tcW w:w="4756" w:type="dxa"/>
+          </w:tcPr>
+          <w:p>
+            <w:pPr>
+              <w:cnfStyle w:val="000000000000" w:firstRow="0" w:lastRow="0" w:firstColumn="0" w:lastColumn="0" w:oddVBand="0" w:evenVBand="0" w:oddHBand="0" w:evenHBand="0" w:firstRowFirstColumn="0" w:firstRowLastColumn="0" w:lastRowFirstColumn="0" w:lastRowLastColumn="0"/>
+              <w:rPr>
+                <w:sz w:val="24"/>
+                <w:szCs w:val="24"/>
+              </w:rPr>
+            </w:pPr>
+            <w:r>
+              <w:rPr>
+                <w:sz w:val="24"/>
+                <w:szCs w:val="24"/>
+              </w:rPr>
+              <w:t>Added a security design decisions section where security choices are explained in</w:t>
+            </w:r>
+            <w:r>
+              <w:rPr>
+                <w:sz w:val="24"/>
+                <w:szCs w:val="24"/>
+              </w:rPr>
+              <w:t xml:space="preserve"> </w:t>
+            </w:r>
+            <w:r>
+              <w:rPr>
+                <w:sz w:val="24"/>
+                <w:szCs w:val="24"/>
+              </w:rPr>
+              <w:t>detail.</w:t>
+            </w:r>
           </w:p>
         </w:tc>
       </w:tr>
@@ -692,7 +993,7 @@
           <w:r>
             <w:fldChar w:fldCharType="separate"/>
           </w:r>
-          <w:hyperlink w:anchor="_Toc53163625" w:history="1">
+          <w:hyperlink w:anchor="_Toc57405197" w:history="1">
             <w:r>
               <w:rPr>
                 <w:rStyle w:val="Hyperlink"/>
@@ -734,7 +1035,7 @@
                 <w:noProof/>
                 <w:webHidden/>
               </w:rPr>
-              <w:instrText xml:space="preserve"> PAGEREF _Toc53163625 \h </w:instrText>
+              <w:instrText xml:space="preserve"> PAGEREF _Toc57405197 \h </w:instrText>
             </w:r>
             <w:r>
               <w:rPr>
@@ -778,7 +1079,7 @@
               <w:lang w:val="en-150" w:eastAsia="en-150"/>
             </w:rPr>
           </w:pPr>
-          <w:hyperlink w:anchor="_Toc53163626" w:history="1">
+          <w:hyperlink w:anchor="_Toc57405198" w:history="1">
             <w:r>
               <w:rPr>
                 <w:rStyle w:val="Hyperlink"/>
@@ -820,7 +1121,7 @@
                 <w:noProof/>
                 <w:webHidden/>
               </w:rPr>
-              <w:instrText xml:space="preserve"> PAGEREF _Toc53163626 \h </w:instrText>
+              <w:instrText xml:space="preserve"> PAGEREF _Toc57405198 \h </w:instrText>
             </w:r>
             <w:r>
               <w:rPr>
@@ -864,7 +1165,7 @@
               <w:lang w:val="en-150" w:eastAsia="en-150"/>
             </w:rPr>
           </w:pPr>
-          <w:hyperlink w:anchor="_Toc53163627" w:history="1">
+          <w:hyperlink w:anchor="_Toc57405199" w:history="1">
             <w:r>
               <w:rPr>
                 <w:rStyle w:val="Hyperlink"/>
@@ -906,7 +1207,7 @@
                 <w:noProof/>
                 <w:webHidden/>
               </w:rPr>
-              <w:instrText xml:space="preserve"> PAGEREF _Toc53163627 \h </w:instrText>
+              <w:instrText xml:space="preserve"> PAGEREF _Toc57405199 \h </w:instrText>
             </w:r>
             <w:r>
               <w:rPr>
@@ -950,7 +1251,7 @@
               <w:lang w:val="en-150" w:eastAsia="en-150"/>
             </w:rPr>
           </w:pPr>
-          <w:hyperlink w:anchor="_Toc53163628" w:history="1">
+          <w:hyperlink w:anchor="_Toc57405200" w:history="1">
             <w:r>
               <w:rPr>
                 <w:rStyle w:val="Hyperlink"/>
@@ -992,7 +1293,7 @@
                 <w:noProof/>
                 <w:webHidden/>
               </w:rPr>
-              <w:instrText xml:space="preserve"> PAGEREF _Toc53163628 \h </w:instrText>
+              <w:instrText xml:space="preserve"> PAGEREF _Toc57405200 \h </w:instrText>
             </w:r>
             <w:r>
               <w:rPr>
@@ -1036,7 +1337,7 @@
               <w:lang w:val="en-150" w:eastAsia="en-150"/>
             </w:rPr>
           </w:pPr>
-          <w:hyperlink w:anchor="_Toc53163629" w:history="1">
+          <w:hyperlink w:anchor="_Toc57405201" w:history="1">
             <w:r>
               <w:rPr>
                 <w:rStyle w:val="Hyperlink"/>
@@ -1078,7 +1379,7 @@
                 <w:noProof/>
                 <w:webHidden/>
               </w:rPr>
-              <w:instrText xml:space="preserve"> PAGEREF _Toc53163629 \h </w:instrText>
+              <w:instrText xml:space="preserve"> PAGEREF _Toc57405201 \h </w:instrText>
             </w:r>
             <w:r>
               <w:rPr>
@@ -1122,7 +1423,7 @@
               <w:lang w:val="en-150" w:eastAsia="en-150"/>
             </w:rPr>
           </w:pPr>
-          <w:hyperlink w:anchor="_Toc53163630" w:history="1">
+          <w:hyperlink w:anchor="_Toc57405202" w:history="1">
             <w:r>
               <w:rPr>
                 <w:rStyle w:val="Hyperlink"/>
@@ -1164,7 +1465,7 @@
                 <w:noProof/>
                 <w:webHidden/>
               </w:rPr>
-              <w:instrText xml:space="preserve"> PAGEREF _Toc53163630 \h </w:instrText>
+              <w:instrText xml:space="preserve"> PAGEREF _Toc57405202 \h </w:instrText>
             </w:r>
             <w:r>
               <w:rPr>
@@ -1208,7 +1509,7 @@
               <w:lang w:val="en-150" w:eastAsia="en-150"/>
             </w:rPr>
           </w:pPr>
-          <w:hyperlink w:anchor="_Toc53163631" w:history="1">
+          <w:hyperlink w:anchor="_Toc57405203" w:history="1">
             <w:r>
               <w:rPr>
                 <w:rStyle w:val="Hyperlink"/>
@@ -1250,7 +1551,7 @@
                 <w:noProof/>
                 <w:webHidden/>
               </w:rPr>
-              <w:instrText xml:space="preserve"> PAGEREF _Toc53163631 \h </w:instrText>
+              <w:instrText xml:space="preserve"> PAGEREF _Toc57405203 \h </w:instrText>
             </w:r>
             <w:r>
               <w:rPr>
@@ -1294,7 +1595,7 @@
               <w:lang w:val="en-150" w:eastAsia="en-150"/>
             </w:rPr>
           </w:pPr>
-          <w:hyperlink w:anchor="_Toc53163632" w:history="1">
+          <w:hyperlink w:anchor="_Toc57405204" w:history="1">
             <w:r>
               <w:rPr>
                 <w:rStyle w:val="Hyperlink"/>
@@ -1336,7 +1637,7 @@
                 <w:noProof/>
                 <w:webHidden/>
               </w:rPr>
-              <w:instrText xml:space="preserve"> PAGEREF _Toc53163632 \h </w:instrText>
+              <w:instrText xml:space="preserve"> PAGEREF _Toc57405204 \h </w:instrText>
             </w:r>
             <w:r>
               <w:rPr>
@@ -1380,7 +1681,7 @@
               <w:lang w:val="en-150" w:eastAsia="en-150"/>
             </w:rPr>
           </w:pPr>
-          <w:hyperlink w:anchor="_Toc53163633" w:history="1">
+          <w:hyperlink w:anchor="_Toc57405205" w:history="1">
             <w:r>
               <w:rPr>
                 <w:rStyle w:val="Hyperlink"/>
@@ -1422,7 +1723,7 @@
                 <w:noProof/>
                 <w:webHidden/>
               </w:rPr>
-              <w:instrText xml:space="preserve"> PAGEREF _Toc53163633 \h </w:instrText>
+              <w:instrText xml:space="preserve"> PAGEREF _Toc57405205 \h </w:instrText>
             </w:r>
             <w:r>
               <w:rPr>
@@ -1466,7 +1767,7 @@
               <w:lang w:val="en-150" w:eastAsia="en-150"/>
             </w:rPr>
           </w:pPr>
-          <w:hyperlink w:anchor="_Toc53163634" w:history="1">
+          <w:hyperlink w:anchor="_Toc57405206" w:history="1">
             <w:r>
               <w:rPr>
                 <w:rStyle w:val="Hyperlink"/>
@@ -1508,7 +1809,7 @@
                 <w:noProof/>
                 <w:webHidden/>
               </w:rPr>
-              <w:instrText xml:space="preserve"> PAGEREF _Toc53163634 \h </w:instrText>
+              <w:instrText xml:space="preserve"> PAGEREF _Toc57405206 \h </w:instrText>
             </w:r>
             <w:r>
               <w:rPr>
@@ -1552,7 +1853,7 @@
               <w:lang w:val="en-150" w:eastAsia="en-150"/>
             </w:rPr>
           </w:pPr>
-          <w:hyperlink w:anchor="_Toc53163635" w:history="1">
+          <w:hyperlink w:anchor="_Toc57405207" w:history="1">
             <w:r>
               <w:rPr>
                 <w:rStyle w:val="Hyperlink"/>
@@ -1594,7 +1895,7 @@
                 <w:noProof/>
                 <w:webHidden/>
               </w:rPr>
-              <w:instrText xml:space="preserve"> PAGEREF _Toc53163635 \h </w:instrText>
+              <w:instrText xml:space="preserve"> PAGEREF _Toc57405207 \h </w:instrText>
             </w:r>
             <w:r>
               <w:rPr>
@@ -1638,7 +1939,7 @@
               <w:lang w:val="en-150" w:eastAsia="en-150"/>
             </w:rPr>
           </w:pPr>
-          <w:hyperlink w:anchor="_Toc53163636" w:history="1">
+          <w:hyperlink w:anchor="_Toc57405208" w:history="1">
             <w:r>
               <w:rPr>
                 <w:rStyle w:val="Hyperlink"/>
@@ -1680,7 +1981,7 @@
                 <w:noProof/>
                 <w:webHidden/>
               </w:rPr>
-              <w:instrText xml:space="preserve"> PAGEREF _Toc53163636 \h </w:instrText>
+              <w:instrText xml:space="preserve"> PAGEREF _Toc57405208 \h </w:instrText>
             </w:r>
             <w:r>
               <w:rPr>
@@ -1724,7 +2025,7 @@
               <w:lang w:val="en-150" w:eastAsia="en-150"/>
             </w:rPr>
           </w:pPr>
-          <w:hyperlink w:anchor="_Toc53163637" w:history="1">
+          <w:hyperlink w:anchor="_Toc57405209" w:history="1">
             <w:r>
               <w:rPr>
                 <w:rStyle w:val="Hyperlink"/>
@@ -1766,7 +2067,7 @@
                 <w:noProof/>
                 <w:webHidden/>
               </w:rPr>
-              <w:instrText xml:space="preserve"> PAGEREF _Toc53163637 \h </w:instrText>
+              <w:instrText xml:space="preserve"> PAGEREF _Toc57405209 \h </w:instrText>
             </w:r>
             <w:r>
               <w:rPr>
@@ -1810,7 +2111,7 @@
               <w:lang w:val="en-150" w:eastAsia="en-150"/>
             </w:rPr>
           </w:pPr>
-          <w:hyperlink w:anchor="_Toc53163638" w:history="1">
+          <w:hyperlink w:anchor="_Toc57405210" w:history="1">
             <w:r>
               <w:rPr>
                 <w:rStyle w:val="Hyperlink"/>
@@ -1852,7 +2153,7 @@
                 <w:noProof/>
                 <w:webHidden/>
               </w:rPr>
-              <w:instrText xml:space="preserve"> PAGEREF _Toc53163638 \h </w:instrText>
+              <w:instrText xml:space="preserve"> PAGEREF _Toc57405210 \h </w:instrText>
             </w:r>
             <w:r>
               <w:rPr>
@@ -1896,7 +2197,7 @@
               <w:lang w:val="en-150" w:eastAsia="en-150"/>
             </w:rPr>
           </w:pPr>
-          <w:hyperlink w:anchor="_Toc53163639" w:history="1">
+          <w:hyperlink w:anchor="_Toc57405211" w:history="1">
             <w:r>
               <w:rPr>
                 <w:rStyle w:val="Hyperlink"/>
@@ -1938,7 +2239,7 @@
                 <w:noProof/>
                 <w:webHidden/>
               </w:rPr>
-              <w:instrText xml:space="preserve"> PAGEREF _Toc53163639 \h </w:instrText>
+              <w:instrText xml:space="preserve"> PAGEREF _Toc57405211 \h </w:instrText>
             </w:r>
             <w:r>
               <w:rPr>
@@ -1959,6 +2260,264 @@
                 <w:webHidden/>
               </w:rPr>
               <w:t>12</w:t>
+            </w:r>
+            <w:r>
+              <w:rPr>
+                <w:noProof/>
+                <w:webHidden/>
+              </w:rPr>
+              <w:fldChar w:fldCharType="end"/>
+            </w:r>
+          </w:hyperlink>
+        </w:p>
+        <w:p>
+          <w:pPr>
+            <w:pStyle w:val="TOC1"/>
+            <w:tabs>
+              <w:tab w:val="left" w:pos="440"/>
+              <w:tab w:val="right" w:leader="dot" w:pos="9350"/>
+            </w:tabs>
+            <w:rPr>
+              <w:rFonts w:eastAsiaTheme="minorEastAsia"/>
+              <w:noProof/>
+              <w:lang w:val="en-150" w:eastAsia="en-150"/>
+            </w:rPr>
+          </w:pPr>
+          <w:hyperlink w:anchor="_Toc57405212" w:history="1">
+            <w:r>
+              <w:rPr>
+                <w:rStyle w:val="Hyperlink"/>
+                <w:noProof/>
+              </w:rPr>
+              <w:t>6</w:t>
+            </w:r>
+            <w:r>
+              <w:rPr>
+                <w:rFonts w:eastAsiaTheme="minorEastAsia"/>
+                <w:noProof/>
+                <w:lang w:val="en-150" w:eastAsia="en-150"/>
+              </w:rPr>
+              <w:tab/>
+            </w:r>
+            <w:r>
+              <w:rPr>
+                <w:rStyle w:val="Hyperlink"/>
+                <w:noProof/>
+              </w:rPr>
+              <w:t>Quality Assurance Metrics</w:t>
+            </w:r>
+            <w:r>
+              <w:rPr>
+                <w:noProof/>
+                <w:webHidden/>
+              </w:rPr>
+              <w:tab/>
+            </w:r>
+            <w:r>
+              <w:rPr>
+                <w:noProof/>
+                <w:webHidden/>
+              </w:rPr>
+              <w:fldChar w:fldCharType="begin"/>
+            </w:r>
+            <w:r>
+              <w:rPr>
+                <w:noProof/>
+                <w:webHidden/>
+              </w:rPr>
+              <w:instrText xml:space="preserve"> PAGEREF _Toc57405212 \h </w:instrText>
+            </w:r>
+            <w:r>
+              <w:rPr>
+                <w:noProof/>
+                <w:webHidden/>
+              </w:rPr>
+            </w:r>
+            <w:r>
+              <w:rPr>
+                <w:noProof/>
+                <w:webHidden/>
+              </w:rPr>
+              <w:fldChar w:fldCharType="separate"/>
+            </w:r>
+            <w:r>
+              <w:rPr>
+                <w:noProof/>
+                <w:webHidden/>
+              </w:rPr>
+              <w:t>13</w:t>
+            </w:r>
+            <w:r>
+              <w:rPr>
+                <w:noProof/>
+                <w:webHidden/>
+              </w:rPr>
+              <w:fldChar w:fldCharType="end"/>
+            </w:r>
+          </w:hyperlink>
+        </w:p>
+        <w:p>
+          <w:pPr>
+            <w:pStyle w:val="TOC1"/>
+            <w:tabs>
+              <w:tab w:val="left" w:pos="440"/>
+              <w:tab w:val="right" w:leader="dot" w:pos="9350"/>
+            </w:tabs>
+            <w:rPr>
+              <w:rFonts w:eastAsiaTheme="minorEastAsia"/>
+              <w:noProof/>
+              <w:lang w:val="en-150" w:eastAsia="en-150"/>
+            </w:rPr>
+          </w:pPr>
+          <w:hyperlink w:anchor="_Toc57405213" w:history="1">
+            <w:r>
+              <w:rPr>
+                <w:rStyle w:val="Hyperlink"/>
+                <w:noProof/>
+              </w:rPr>
+              <w:t>7</w:t>
+            </w:r>
+            <w:r>
+              <w:rPr>
+                <w:rFonts w:eastAsiaTheme="minorEastAsia"/>
+                <w:noProof/>
+                <w:lang w:val="en-150" w:eastAsia="en-150"/>
+              </w:rPr>
+              <w:tab/>
+            </w:r>
+            <w:r>
+              <w:rPr>
+                <w:rStyle w:val="Hyperlink"/>
+                <w:noProof/>
+              </w:rPr>
+              <w:t>Development Trends</w:t>
+            </w:r>
+            <w:r>
+              <w:rPr>
+                <w:noProof/>
+                <w:webHidden/>
+              </w:rPr>
+              <w:tab/>
+            </w:r>
+            <w:r>
+              <w:rPr>
+                <w:noProof/>
+                <w:webHidden/>
+              </w:rPr>
+              <w:fldChar w:fldCharType="begin"/>
+            </w:r>
+            <w:r>
+              <w:rPr>
+                <w:noProof/>
+                <w:webHidden/>
+              </w:rPr>
+              <w:instrText xml:space="preserve"> PAGEREF _Toc57405213 \h </w:instrText>
+            </w:r>
+            <w:r>
+              <w:rPr>
+                <w:noProof/>
+                <w:webHidden/>
+              </w:rPr>
+            </w:r>
+            <w:r>
+              <w:rPr>
+                <w:noProof/>
+                <w:webHidden/>
+              </w:rPr>
+              <w:fldChar w:fldCharType="separate"/>
+            </w:r>
+            <w:r>
+              <w:rPr>
+                <w:noProof/>
+                <w:webHidden/>
+              </w:rPr>
+              <w:t>16</w:t>
+            </w:r>
+            <w:r>
+              <w:rPr>
+                <w:noProof/>
+                <w:webHidden/>
+              </w:rPr>
+              <w:fldChar w:fldCharType="end"/>
+            </w:r>
+          </w:hyperlink>
+        </w:p>
+        <w:p>
+          <w:pPr>
+            <w:pStyle w:val="TOC1"/>
+            <w:tabs>
+              <w:tab w:val="left" w:pos="440"/>
+              <w:tab w:val="right" w:leader="dot" w:pos="9350"/>
+            </w:tabs>
+            <w:rPr>
+              <w:rFonts w:eastAsiaTheme="minorEastAsia"/>
+              <w:noProof/>
+              <w:lang w:val="en-150" w:eastAsia="en-150"/>
+            </w:rPr>
+          </w:pPr>
+          <w:hyperlink w:anchor="_Toc57405214" w:history="1">
+            <w:r>
+              <w:rPr>
+                <w:rStyle w:val="Hyperlink"/>
+                <w:noProof/>
+              </w:rPr>
+              <w:t>8</w:t>
+            </w:r>
+            <w:r>
+              <w:rPr>
+                <w:rFonts w:eastAsiaTheme="minorEastAsia"/>
+                <w:noProof/>
+                <w:lang w:val="en-150" w:eastAsia="en-150"/>
+              </w:rPr>
+              <w:tab/>
+            </w:r>
+            <w:r>
+              <w:rPr>
+                <w:rStyle w:val="Hyperlink"/>
+                <w:noProof/>
+              </w:rPr>
+              <w:t>Security Design Decisions</w:t>
+            </w:r>
+            <w:r>
+              <w:rPr>
+                <w:noProof/>
+                <w:webHidden/>
+              </w:rPr>
+              <w:tab/>
+            </w:r>
+            <w:r>
+              <w:rPr>
+                <w:noProof/>
+                <w:webHidden/>
+              </w:rPr>
+              <w:fldChar w:fldCharType="begin"/>
+            </w:r>
+            <w:r>
+              <w:rPr>
+                <w:noProof/>
+                <w:webHidden/>
+              </w:rPr>
+              <w:instrText xml:space="preserve"> PAGEREF _Toc57405214 \h </w:instrText>
+            </w:r>
+            <w:r>
+              <w:rPr>
+                <w:noProof/>
+                <w:webHidden/>
+              </w:rPr>
+            </w:r>
+            <w:r>
+              <w:rPr>
+                <w:noProof/>
+                <w:webHidden/>
+              </w:rPr>
+              <w:fldChar w:fldCharType="separate"/>
+            </w:r>
+            <w:r>
+              <w:rPr>
+                <w:noProof/>
+                <w:webHidden/>
+              </w:rPr>
+              <w:t>17</w:t>
             </w:r>
             <w:r>
               <w:rPr>
@@ -1998,7 +2557,7 @@
       <w:pPr>
         <w:pStyle w:val="Heading1"/>
       </w:pPr>
-      <w:bookmarkStart w:id="0" w:name="_Toc53163625"/>
+      <w:bookmarkStart w:id="0" w:name="_Toc57405197"/>
       <w:r>
         <w:lastRenderedPageBreak/>
         <w:t>Introduction</w:t>
@@ -2010,7 +2569,7 @@
       <w:pPr>
         <w:pStyle w:val="Heading2"/>
       </w:pPr>
-      <w:bookmarkStart w:id="1" w:name="_Toc53163626"/>
+      <w:bookmarkStart w:id="1" w:name="_Toc57405198"/>
       <w:r>
         <w:t>Document Purpose</w:t>
       </w:r>
@@ -2044,7 +2603,7 @@
       <w:pPr>
         <w:pStyle w:val="Heading2"/>
       </w:pPr>
-      <w:bookmarkStart w:id="2" w:name="_Toc53163627"/>
+      <w:bookmarkStart w:id="2" w:name="_Toc57405199"/>
       <w:r>
         <w:t>Document Overview</w:t>
       </w:r>
@@ -2236,6 +2795,134 @@
       </w:r>
     </w:p>
     <w:p>
+      <w:pPr>
+        <w:pStyle w:val="ListParagraph"/>
+        <w:numPr>
+          <w:ilvl w:val="0"/>
+          <w:numId w:val="3"/>
+        </w:numPr>
+        <w:rPr>
+          <w:b/>
+          <w:bCs/>
+          <w:sz w:val="24"/>
+          <w:szCs w:val="24"/>
+        </w:rPr>
+      </w:pPr>
+      <w:r>
+        <w:rPr>
+          <w:b/>
+          <w:bCs/>
+          <w:sz w:val="24"/>
+          <w:szCs w:val="24"/>
+        </w:rPr>
+        <w:t>Quality Assurance Metrics</w:t>
+      </w:r>
+      <w:r>
+        <w:rPr>
+          <w:sz w:val="24"/>
+          <w:szCs w:val="24"/>
+        </w:rPr>
+        <w:t xml:space="preserve"> – </w:t>
+      </w:r>
+      <w:r>
+        <w:rPr>
+          <w:sz w:val="24"/>
+          <w:szCs w:val="24"/>
+        </w:rPr>
+        <w:t>A collection of well-established metrics to guarantee a high-quality software product.</w:t>
+      </w:r>
+    </w:p>
+    <w:p>
+      <w:pPr>
+        <w:pStyle w:val="ListParagraph"/>
+        <w:numPr>
+          <w:ilvl w:val="0"/>
+          <w:numId w:val="3"/>
+        </w:numPr>
+        <w:rPr>
+          <w:b/>
+          <w:bCs/>
+          <w:sz w:val="24"/>
+          <w:szCs w:val="24"/>
+        </w:rPr>
+      </w:pPr>
+      <w:r>
+        <w:rPr>
+          <w:b/>
+          <w:bCs/>
+          <w:sz w:val="24"/>
+          <w:szCs w:val="24"/>
+        </w:rPr>
+        <w:t xml:space="preserve">Development Trends </w:t>
+      </w:r>
+      <w:r>
+        <w:rPr>
+          <w:sz w:val="24"/>
+          <w:szCs w:val="24"/>
+        </w:rPr>
+        <w:t>–</w:t>
+      </w:r>
+      <w:r>
+        <w:rPr>
+          <w:sz w:val="24"/>
+          <w:szCs w:val="24"/>
+        </w:rPr>
+        <w:t xml:space="preserve"> </w:t>
+      </w:r>
+      <w:r>
+        <w:rPr>
+          <w:sz w:val="24"/>
+          <w:szCs w:val="24"/>
+        </w:rPr>
+        <w:t>An insight on the development trends within the project.</w:t>
+      </w:r>
+    </w:p>
+    <w:p>
+      <w:pPr>
+        <w:pStyle w:val="ListParagraph"/>
+        <w:numPr>
+          <w:ilvl w:val="0"/>
+          <w:numId w:val="3"/>
+        </w:numPr>
+        <w:rPr>
+          <w:b/>
+          <w:bCs/>
+          <w:sz w:val="24"/>
+          <w:szCs w:val="24"/>
+        </w:rPr>
+      </w:pPr>
+      <w:r>
+        <w:rPr>
+          <w:b/>
+          <w:bCs/>
+          <w:sz w:val="24"/>
+          <w:szCs w:val="24"/>
+        </w:rPr>
+        <w:t xml:space="preserve">Security Design Decisions </w:t>
+      </w:r>
+      <w:r>
+        <w:rPr>
+          <w:sz w:val="24"/>
+          <w:szCs w:val="24"/>
+        </w:rPr>
+        <w:t>–</w:t>
+      </w:r>
+      <w:r>
+        <w:rPr>
+          <w:sz w:val="24"/>
+          <w:szCs w:val="24"/>
+        </w:rPr>
+        <w:t xml:space="preserve"> </w:t>
+      </w:r>
+      <w:r>
+        <w:rPr>
+          <w:sz w:val="24"/>
+          <w:szCs w:val="24"/>
+        </w:rPr>
+        <w:t>A justification of the security design decisions that had to be made throughout the development of the software application.</w:t>
+      </w:r>
+    </w:p>
+    <w:p>
       <w:r>
         <w:br w:type="page"/>
       </w:r>
@@ -2244,7 +2931,7 @@
       <w:pPr>
         <w:pStyle w:val="Heading1"/>
       </w:pPr>
-      <w:bookmarkStart w:id="3" w:name="_Toc53163628"/>
+      <w:bookmarkStart w:id="3" w:name="_Toc57405200"/>
       <w:r>
         <w:lastRenderedPageBreak/>
         <w:t xml:space="preserve">Choice of front-end </w:t>
@@ -2401,7 +3088,7 @@
       <w:pPr>
         <w:pStyle w:val="Heading2"/>
       </w:pPr>
-      <w:bookmarkStart w:id="4" w:name="_Toc53163629"/>
+      <w:bookmarkStart w:id="4" w:name="_Toc57405201"/>
       <w:r>
         <w:t>Why React?</w:t>
       </w:r>
@@ -2477,7 +3164,7 @@
       <w:pPr>
         <w:pStyle w:val="Heading3"/>
       </w:pPr>
-      <w:bookmarkStart w:id="5" w:name="_Toc53163630"/>
+      <w:bookmarkStart w:id="5" w:name="_Toc57405202"/>
       <w:r>
         <w:t>Time and cost</w:t>
       </w:r>
@@ -2542,7 +3229,7 @@
       <w:pPr>
         <w:pStyle w:val="Heading3"/>
       </w:pPr>
-      <w:bookmarkStart w:id="6" w:name="_Toc53163631"/>
+      <w:bookmarkStart w:id="6" w:name="_Toc57405203"/>
       <w:r>
         <w:lastRenderedPageBreak/>
         <w:t>Reusable components</w:t>
@@ -2605,7 +3292,7 @@
       <w:pPr>
         <w:pStyle w:val="Heading2"/>
       </w:pPr>
-      <w:bookmarkStart w:id="7" w:name="_Toc53163632"/>
+      <w:bookmarkStart w:id="7" w:name="_Toc57405204"/>
       <w:r>
         <w:t>The disadvantages of React</w:t>
       </w:r>
@@ -2726,7 +3413,7 @@
       <w:pPr>
         <w:pStyle w:val="Heading1"/>
       </w:pPr>
-      <w:bookmarkStart w:id="8" w:name="_Toc53163633"/>
+      <w:bookmarkStart w:id="8" w:name="_Toc57405205"/>
       <w:r>
         <w:lastRenderedPageBreak/>
         <w:t>Choice of back-end language &amp; framework</w:t>
@@ -2746,147 +3433,80 @@
           <w:sz w:val="24"/>
           <w:szCs w:val="24"/>
         </w:rPr>
-        <w:t>When it comes to back-end language and framework, I am</w:t>
-      </w:r>
-      <w:r>
-        <w:rPr>
-          <w:sz w:val="24"/>
-          <w:szCs w:val="24"/>
-        </w:rPr>
-        <w:t xml:space="preserve"> still</w:t>
-      </w:r>
-      <w:r>
-        <w:rPr>
-          <w:sz w:val="24"/>
-          <w:szCs w:val="24"/>
-        </w:rPr>
-        <w:t xml:space="preserve"> unsure as</w:t>
-      </w:r>
-      <w:r>
-        <w:rPr>
-          <w:sz w:val="24"/>
-          <w:szCs w:val="24"/>
-        </w:rPr>
-        <w:t xml:space="preserve"> to</w:t>
-      </w:r>
-      <w:r>
-        <w:rPr>
-          <w:sz w:val="24"/>
-          <w:szCs w:val="24"/>
-        </w:rPr>
-        <w:t xml:space="preserve"> how to continue development. The project</w:t>
-      </w:r>
-      <w:r>
-        <w:rPr>
-          <w:sz w:val="24"/>
-          <w:szCs w:val="24"/>
-        </w:rPr>
-        <w:t xml:space="preserve">’s RESTful API web service </w:t>
-      </w:r>
-      <w:r>
-        <w:rPr>
-          <w:sz w:val="24"/>
-          <w:szCs w:val="24"/>
-        </w:rPr>
-        <w:t xml:space="preserve">was </w:t>
-      </w:r>
-      <w:r>
-        <w:rPr>
-          <w:sz w:val="24"/>
-          <w:szCs w:val="24"/>
-        </w:rPr>
-        <w:t>built</w:t>
-      </w:r>
-      <w:r>
-        <w:rPr>
-          <w:sz w:val="24"/>
-          <w:szCs w:val="24"/>
-        </w:rPr>
-        <w:t xml:space="preserve"> in Java using the Jersey framework.</w:t>
-      </w:r>
-      <w:r>
-        <w:rPr>
-          <w:sz w:val="24"/>
-          <w:szCs w:val="24"/>
-        </w:rPr>
-        <w:t xml:space="preserve"> That is </w:t>
-      </w:r>
-      <w:r>
-        <w:rPr>
-          <w:sz w:val="24"/>
-          <w:szCs w:val="24"/>
-        </w:rPr>
-        <w:t>the</w:t>
-      </w:r>
-      <w:r>
-        <w:rPr>
-          <w:sz w:val="24"/>
-          <w:szCs w:val="24"/>
-        </w:rPr>
-        <w:t xml:space="preserve"> main reason</w:t>
-      </w:r>
-      <w:r>
-        <w:rPr>
-          <w:sz w:val="24"/>
-          <w:szCs w:val="24"/>
-        </w:rPr>
-        <w:t xml:space="preserve"> </w:t>
-      </w:r>
-      <w:r>
-        <w:rPr>
-          <w:sz w:val="24"/>
-          <w:szCs w:val="24"/>
-        </w:rPr>
-        <w:t>why I am going to stick to Java</w:t>
-      </w:r>
-      <w:r>
-        <w:rPr>
-          <w:sz w:val="24"/>
-          <w:szCs w:val="24"/>
-        </w:rPr>
-        <w:t xml:space="preserve"> as </w:t>
-      </w:r>
-      <w:r>
-        <w:rPr>
-          <w:sz w:val="24"/>
-          <w:szCs w:val="24"/>
-        </w:rPr>
-        <w:t xml:space="preserve">a </w:t>
-      </w:r>
-      <w:r>
-        <w:rPr>
-          <w:sz w:val="24"/>
-          <w:szCs w:val="24"/>
-        </w:rPr>
-        <w:t>programming language</w:t>
-      </w:r>
-      <w:r>
-        <w:rPr>
-          <w:sz w:val="24"/>
-          <w:szCs w:val="24"/>
-        </w:rPr>
-        <w:t xml:space="preserve"> for the time being. If I decide to rebuild my backend using another language, I will notify all other stakeholders</w:t>
-      </w:r>
-      <w:r>
-        <w:rPr>
-          <w:sz w:val="24"/>
-          <w:szCs w:val="24"/>
-        </w:rPr>
-        <w:t xml:space="preserve"> (teachers) of this project in advance</w:t>
-      </w:r>
-      <w:r>
-        <w:rPr>
-          <w:sz w:val="24"/>
-          <w:szCs w:val="24"/>
-        </w:rPr>
-        <w:t xml:space="preserve"> and this document will be updated accordingly.</w:t>
-      </w:r>
-      <w:r>
-        <w:rPr>
-          <w:sz w:val="24"/>
-          <w:szCs w:val="24"/>
-        </w:rPr>
-        <w:t xml:space="preserve"> Here are the following benefits of using this language:</w:t>
+        <w:t>When it comes to the backend language and framework, the final decision was difficult. The project’s RESTful API web service was built in Java using the Jersey</w:t>
+      </w:r>
+      <w:r>
+        <w:rPr>
+          <w:sz w:val="24"/>
+          <w:szCs w:val="24"/>
+        </w:rPr>
+        <w:t xml:space="preserve"> framework, which is based on JAX-RS</w:t>
+      </w:r>
+      <w:r>
+        <w:rPr>
+          <w:sz w:val="24"/>
+          <w:szCs w:val="24"/>
+        </w:rPr>
+        <w:t xml:space="preserve">. While I have </w:t>
+      </w:r>
+      <w:r>
+        <w:rPr>
+          <w:sz w:val="24"/>
+          <w:szCs w:val="24"/>
+        </w:rPr>
+        <w:t>strong opinions about Java as a programming language and was uncertain whether I should continue development using this language, I have decided to stick with it for the</w:t>
+      </w:r>
+      <w:r>
+        <w:rPr>
+          <w:sz w:val="24"/>
+          <w:szCs w:val="24"/>
+        </w:rPr>
+        <w:t xml:space="preserve"> duration of the</w:t>
+      </w:r>
+      <w:r>
+        <w:rPr>
+          <w:sz w:val="24"/>
+          <w:szCs w:val="24"/>
+        </w:rPr>
+        <w:t xml:space="preserve"> project.</w:t>
+      </w:r>
+      <w:r>
+        <w:rPr>
+          <w:sz w:val="24"/>
+          <w:szCs w:val="24"/>
+        </w:rPr>
+        <w:t xml:space="preserve"> Here are the following benefits of using this programming language:</w:t>
+      </w:r>
+    </w:p>
+    <w:p>
+      <w:pPr>
+        <w:pStyle w:val="ListParagraph"/>
+        <w:numPr>
+          <w:ilvl w:val="0"/>
+          <w:numId w:val="10"/>
+        </w:numPr>
+        <w:rPr>
+          <w:b/>
+          <w:bCs/>
+          <w:sz w:val="24"/>
+          <w:szCs w:val="24"/>
+        </w:rPr>
+      </w:pPr>
+      <w:r>
+        <w:rPr>
+          <w:b/>
+          <w:bCs/>
+          <w:sz w:val="24"/>
+          <w:szCs w:val="24"/>
+        </w:rPr>
+        <w:t xml:space="preserve">Object-oriented programming language </w:t>
+      </w:r>
+      <w:r>
+        <w:rPr>
+          <w:sz w:val="24"/>
+          <w:szCs w:val="24"/>
+        </w:rPr>
+        <w:t>– Most of my programming experience has been exactly with Object-oriented programming (OOP) languages. Other than new syntax, it is not too much out of my comfort zone when it comes to using Java.</w:t>
       </w:r>
     </w:p>
     <w:p>
@@ -2896,13 +3516,16 @@
           <w:ilvl w:val="0"/>
           <w:numId w:val="5"/>
         </w:numPr>
+      </w:pPr>
+      <w:r>
         <w:rPr>
           <w:b/>
           <w:bCs/>
           <w:sz w:val="24"/>
           <w:szCs w:val="24"/>
         </w:rPr>
-      </w:pPr>
+        <w:t>Low</w:t>
+      </w:r>
       <w:r>
         <w:rPr>
           <w:b/>
@@ -2910,7 +3533,7 @@
           <w:sz w:val="24"/>
           <w:szCs w:val="24"/>
         </w:rPr>
-        <w:t>Object-oriented programming language</w:t>
+        <w:t>-</w:t>
       </w:r>
       <w:r>
         <w:rPr>
@@ -2919,14 +3542,49 @@
           <w:sz w:val="24"/>
           <w:szCs w:val="24"/>
         </w:rPr>
-        <w:t xml:space="preserve"> </w:t>
-      </w:r>
-      <w:r>
-        <w:rPr>
-          <w:sz w:val="24"/>
-          <w:szCs w:val="24"/>
-        </w:rPr>
-        <w:t>– Most of my programming experience has been exactly with Object-oriented programming (OOP) languages. Other than new syntax, it is not too much out of my comfort zone when it comes to using Java.</w:t>
+        <w:t xml:space="preserve">security risk </w:t>
+      </w:r>
+      <w:r>
+        <w:rPr>
+          <w:sz w:val="24"/>
+          <w:szCs w:val="24"/>
+        </w:rPr>
+        <w:t>– After some research, I found that Java is used on enterprise</w:t>
+      </w:r>
+      <w:r>
+        <w:rPr>
+          <w:sz w:val="24"/>
+          <w:szCs w:val="24"/>
+        </w:rPr>
+        <w:t>-</w:t>
+      </w:r>
+      <w:r>
+        <w:rPr>
+          <w:sz w:val="24"/>
+          <w:szCs w:val="24"/>
+        </w:rPr>
+        <w:t>level for its low</w:t>
+      </w:r>
+      <w:r>
+        <w:rPr>
+          <w:sz w:val="24"/>
+          <w:szCs w:val="24"/>
+        </w:rPr>
+        <w:t>-</w:t>
+      </w:r>
+      <w:r>
+        <w:rPr>
+          <w:sz w:val="24"/>
+          <w:szCs w:val="24"/>
+        </w:rPr>
+        <w:t>security risk.</w:t>
+      </w:r>
+      <w:r>
+        <w:rPr>
+          <w:sz w:val="24"/>
+          <w:szCs w:val="24"/>
+        </w:rPr>
+        <w:t xml:space="preserve"> While Java is not a secure language by itself, its features save people from common security flaws. A security manager is also present – a security policy that limits users to its specified access rules.</w:t>
       </w:r>
     </w:p>
     <w:p>
@@ -2936,6 +3594,10 @@
           <w:ilvl w:val="0"/>
           <w:numId w:val="5"/>
         </w:numPr>
+        <w:rPr>
+          <w:sz w:val="24"/>
+          <w:szCs w:val="24"/>
+        </w:rPr>
       </w:pPr>
       <w:r>
         <w:rPr>
@@ -2944,82 +3606,71 @@
           <w:sz w:val="24"/>
           <w:szCs w:val="24"/>
         </w:rPr>
-        <w:t>Low</w:t>
-      </w:r>
-      <w:r>
-        <w:rPr>
-          <w:b/>
-          <w:bCs/>
-          <w:sz w:val="24"/>
-          <w:szCs w:val="24"/>
-        </w:rPr>
-        <w:t>-</w:t>
-      </w:r>
-      <w:r>
-        <w:rPr>
-          <w:b/>
-          <w:bCs/>
-          <w:sz w:val="24"/>
-          <w:szCs w:val="24"/>
-        </w:rPr>
-        <w:t xml:space="preserve">security risk </w:t>
-      </w:r>
-      <w:r>
-        <w:rPr>
-          <w:sz w:val="24"/>
-          <w:szCs w:val="24"/>
-        </w:rPr>
-        <w:t>– After some research, I found that Java is used on enterprise</w:t>
-      </w:r>
-      <w:r>
-        <w:rPr>
-          <w:sz w:val="24"/>
-          <w:szCs w:val="24"/>
-        </w:rPr>
-        <w:t>-</w:t>
-      </w:r>
-      <w:r>
-        <w:rPr>
-          <w:sz w:val="24"/>
-          <w:szCs w:val="24"/>
-        </w:rPr>
-        <w:t>level for its low</w:t>
-      </w:r>
-      <w:r>
-        <w:rPr>
-          <w:sz w:val="24"/>
-          <w:szCs w:val="24"/>
-        </w:rPr>
-        <w:t>-</w:t>
-      </w:r>
-      <w:r>
-        <w:rPr>
-          <w:sz w:val="24"/>
-          <w:szCs w:val="24"/>
-        </w:rPr>
-        <w:t>security risk.</w:t>
-      </w:r>
-      <w:r>
-        <w:rPr>
-          <w:sz w:val="24"/>
-          <w:szCs w:val="24"/>
-        </w:rPr>
-        <w:t xml:space="preserve"> While Java is not a secure language by itself, its features save people from common security flaws. A security manager is also present – a security policy that limits users to its specified access rules.</w:t>
-      </w:r>
-    </w:p>
-    <w:p>
-      <w:pPr>
-        <w:rPr>
-          <w:sz w:val="24"/>
-          <w:szCs w:val="24"/>
-        </w:rPr>
-      </w:pPr>
-      <w:r>
-        <w:rPr>
-          <w:sz w:val="24"/>
-          <w:szCs w:val="24"/>
-        </w:rPr>
-        <w:t>My uncertainly with Java and the reason why I might not stay with Java as back-end programming language choice is the following:</w:t>
+        <w:t xml:space="preserve">Popularity </w:t>
+      </w:r>
+      <w:r>
+        <w:rPr>
+          <w:sz w:val="24"/>
+          <w:szCs w:val="24"/>
+        </w:rPr>
+        <w:t xml:space="preserve">– Java </w:t>
+      </w:r>
+      <w:r>
+        <w:rPr>
+          <w:sz w:val="24"/>
+          <w:szCs w:val="24"/>
+        </w:rPr>
+        <w:t xml:space="preserve">is </w:t>
+      </w:r>
+      <w:r>
+        <w:rPr>
+          <w:sz w:val="24"/>
+          <w:szCs w:val="24"/>
+        </w:rPr>
+        <w:t>immensely</w:t>
+      </w:r>
+      <w:r>
+        <w:rPr>
+          <w:sz w:val="24"/>
+          <w:szCs w:val="24"/>
+        </w:rPr>
+        <w:t xml:space="preserve"> popular as a language for network operations. As a result, there are many resources available to the public that could potentially ease development (frameworks, libraries, guides and overall online presence).</w:t>
+      </w:r>
+    </w:p>
+    <w:p>
+      <w:pPr>
+        <w:rPr>
+          <w:sz w:val="24"/>
+          <w:szCs w:val="24"/>
+        </w:rPr>
+      </w:pPr>
+      <w:r>
+        <w:rPr>
+          <w:sz w:val="24"/>
+          <w:szCs w:val="24"/>
+        </w:rPr>
+        <w:t>Java has many strong advantages. Nevertheless, it is also noteworthy to mention that the programming language has significant drawbacks. The following points justify why Java might not have been the best</w:t>
+      </w:r>
+      <w:r>
+        <w:rPr>
+          <w:sz w:val="24"/>
+          <w:szCs w:val="24"/>
+        </w:rPr>
+        <w:t xml:space="preserve"> backend programming language choic</w:t>
+      </w:r>
+      <w:r>
+        <w:rPr>
+          <w:sz w:val="24"/>
+          <w:szCs w:val="24"/>
+        </w:rPr>
+        <w:t>e</w:t>
+      </w:r>
+      <w:r>
+        <w:rPr>
+          <w:sz w:val="24"/>
+          <w:szCs w:val="24"/>
+        </w:rPr>
+        <w:t>:</w:t>
       </w:r>
     </w:p>
     <w:p>
@@ -3137,7 +3788,21 @@
           <w:sz w:val="24"/>
           <w:szCs w:val="24"/>
         </w:rPr>
-        <w:t>C and C++, it is easy to notice that it is significantly slower. At similar speed levels, languages such as Python offer a marginally better syntax and a lower learning curve. Moreover, my programming experience with Java, compared to the abovementioned language is very small.</w:t>
+        <w:t xml:space="preserve">C and C++, it is easy to notice that it is significantly slower. </w:t>
+      </w:r>
+      <w:r>
+        <w:rPr>
+          <w:sz w:val="24"/>
+          <w:szCs w:val="24"/>
+        </w:rPr>
+        <w:t>While it is at</w:t>
+      </w:r>
+      <w:r>
+        <w:rPr>
+          <w:sz w:val="24"/>
+          <w:szCs w:val="24"/>
+        </w:rPr>
+        <w:t xml:space="preserve"> similar speed levels, languages such as Python offer a marginally better syntax and a lower learning curve. Moreover, my programming experience with Java, compared to the abovementioned language is very small.</w:t>
       </w:r>
     </w:p>
     <w:p/>
@@ -3170,7 +3835,7 @@
       <w:pPr>
         <w:pStyle w:val="Heading1"/>
       </w:pPr>
-      <w:bookmarkStart w:id="9" w:name="_Toc53163634"/>
+      <w:bookmarkStart w:id="9" w:name="_Toc57405206"/>
       <w:r>
         <w:lastRenderedPageBreak/>
         <w:t>Architecture Models</w:t>
@@ -3182,7 +3847,7 @@
       <w:pPr>
         <w:pStyle w:val="Heading2"/>
       </w:pPr>
-      <w:bookmarkStart w:id="10" w:name="_Toc53163635"/>
+      <w:bookmarkStart w:id="10" w:name="_Toc57405207"/>
       <w:r>
         <w:t>System Context</w:t>
       </w:r>
@@ -3474,7 +4139,7 @@
       <w:pPr>
         <w:pStyle w:val="Heading2"/>
       </w:pPr>
-      <w:bookmarkStart w:id="11" w:name="_Toc53163636"/>
+      <w:bookmarkStart w:id="11" w:name="_Toc57405208"/>
       <w:r>
         <w:lastRenderedPageBreak/>
         <w:t>Containers and Technology</w:t>
@@ -3647,7 +4312,7 @@
       <w:pPr>
         <w:pStyle w:val="Heading2"/>
       </w:pPr>
-      <w:bookmarkStart w:id="12" w:name="_Toc53163637"/>
+      <w:bookmarkStart w:id="12" w:name="_Toc57405209"/>
       <w:r>
         <w:lastRenderedPageBreak/>
         <w:t>Components (C3)</w:t>
@@ -3667,7 +4332,21 @@
           <w:sz w:val="24"/>
           <w:szCs w:val="24"/>
         </w:rPr>
-        <w:t>The components context dives further into the API application</w:t>
+        <w:t>The component</w:t>
+      </w:r>
+      <w:r>
+        <w:rPr>
+          <w:sz w:val="24"/>
+          <w:szCs w:val="24"/>
+        </w:rPr>
+        <w:t>'</w:t>
+      </w:r>
+      <w:r>
+        <w:rPr>
+          <w:sz w:val="24"/>
+          <w:szCs w:val="24"/>
+        </w:rPr>
+        <w:t>s context dives further into the API application</w:t>
       </w:r>
       <w:r>
         <w:rPr>
@@ -3798,7 +4477,7 @@
       <w:pPr>
         <w:pStyle w:val="Heading2"/>
       </w:pPr>
-      <w:bookmarkStart w:id="13" w:name="_Toc53163638"/>
+      <w:bookmarkStart w:id="13" w:name="_Toc57405210"/>
       <w:r>
         <w:lastRenderedPageBreak/>
         <w:t>Code (C4)</w:t>
@@ -4014,7 +4693,7 @@
       <w:pPr>
         <w:pStyle w:val="Heading1"/>
       </w:pPr>
-      <w:bookmarkStart w:id="14" w:name="_Toc53163639"/>
+      <w:bookmarkStart w:id="14" w:name="_Toc57405211"/>
       <w:r>
         <w:lastRenderedPageBreak/>
         <w:t>Project UX Design</w:t>
@@ -4081,26 +4760,31 @@
     </w:p>
     <w:p>
       <w:pPr>
-        <w:ind w:firstLine="720"/>
-        <w:rPr>
-          <w:sz w:val="24"/>
-          <w:szCs w:val="24"/>
-        </w:rPr>
-      </w:pPr>
-      <w:r>
-        <w:rPr>
-          <w:sz w:val="24"/>
-          <w:szCs w:val="24"/>
-        </w:rPr>
-        <w:t xml:space="preserve">The goal is to provide a simple-to-use and minimalistic approach. The pages should provide only the necessary information for the given context. The </w:t>
-      </w:r>
-      <w:proofErr w:type="spellStart"/>
-      <w:r>
-        <w:rPr>
-          <w:sz w:val="24"/>
-          <w:szCs w:val="24"/>
-        </w:rPr>
-        <w:t>colo</w:t>
+        <w:rPr>
+          <w:sz w:val="24"/>
+          <w:szCs w:val="24"/>
+        </w:rPr>
+      </w:pPr>
+      <w:r>
+        <w:rPr>
+          <w:sz w:val="24"/>
+          <w:szCs w:val="24"/>
+        </w:rPr>
+        <w:t>The main goal is to provide a simple-to-use and minimalistic interface to the end</w:t>
+      </w:r>
+      <w:r>
+        <w:rPr>
+          <w:sz w:val="24"/>
+          <w:szCs w:val="24"/>
+        </w:rPr>
+        <w:t>-</w:t>
+      </w:r>
+      <w:r>
+        <w:rPr>
+          <w:sz w:val="24"/>
+          <w:szCs w:val="24"/>
+        </w:rPr>
+        <w:t>user. The pages should provide only information that is important for the given context. The planned colo</w:t>
       </w:r>
       <w:r>
         <w:rPr>
@@ -4114,37 +4798,7 @@
           <w:sz w:val="24"/>
           <w:szCs w:val="24"/>
         </w:rPr>
-        <w:t>r</w:t>
-      </w:r>
-      <w:proofErr w:type="spellEnd"/>
-      <w:r>
-        <w:rPr>
-          <w:sz w:val="24"/>
-          <w:szCs w:val="24"/>
-        </w:rPr>
-        <w:t xml:space="preserve"> palette should also be simple (e.g. white and a</w:t>
-      </w:r>
-      <w:r>
-        <w:rPr>
-          <w:sz w:val="24"/>
-          <w:szCs w:val="24"/>
-        </w:rPr>
-        <w:t>n</w:t>
-      </w:r>
-      <w:r>
-        <w:rPr>
-          <w:sz w:val="24"/>
-          <w:szCs w:val="24"/>
-        </w:rPr>
-        <w:t xml:space="preserve"> </w:t>
-      </w:r>
-      <w:proofErr w:type="spellStart"/>
-      <w:r>
-        <w:rPr>
-          <w:sz w:val="24"/>
-          <w:szCs w:val="24"/>
-        </w:rPr>
-        <w:t>off-colo</w:t>
+        <w:t>r palette for the frontend web application is also going to be of a simplistic nature (e.g. white and an off-colo</w:t>
       </w:r>
       <w:r>
         <w:rPr>
@@ -4158,70 +4812,66 @@
           <w:sz w:val="24"/>
           <w:szCs w:val="24"/>
         </w:rPr>
-        <w:t>r</w:t>
-      </w:r>
-      <w:proofErr w:type="spellEnd"/>
-      <w:r>
-        <w:rPr>
-          <w:sz w:val="24"/>
-          <w:szCs w:val="24"/>
-        </w:rPr>
-        <w:t>)</w:t>
-      </w:r>
-      <w:r>
-        <w:rPr>
-          <w:sz w:val="24"/>
-          <w:szCs w:val="24"/>
-        </w:rPr>
-        <w:t>.</w:t>
-      </w:r>
-    </w:p>
-    <w:p>
-      <w:pPr>
-        <w:ind w:firstLine="720"/>
-        <w:rPr>
-          <w:sz w:val="24"/>
-          <w:szCs w:val="24"/>
-        </w:rPr>
-      </w:pPr>
-      <w:r>
-        <w:rPr>
-          <w:sz w:val="24"/>
-          <w:szCs w:val="24"/>
-        </w:rPr>
-        <w:t>Once a user logs in, they will be redirected to the dashboard where they can see and manipulate item data. The page will feature two navigation bars (one for main web components, the other – item navigation and item subdirectories).</w:t>
-      </w:r>
-    </w:p>
-    <w:p>
-      <w:pPr>
-        <w:ind w:firstLine="720"/>
-        <w:rPr>
-          <w:sz w:val="24"/>
-          <w:szCs w:val="24"/>
-        </w:rPr>
-      </w:pPr>
-      <w:r>
-        <w:rPr>
-          <w:sz w:val="24"/>
-          <w:szCs w:val="24"/>
-        </w:rPr>
-        <w:t>The analytics page will highlight commonly used item data, show item incoming/outgoing data, etc.</w:t>
-      </w:r>
-    </w:p>
-    <w:p>
-      <w:pPr>
-        <w:ind w:firstLine="720"/>
-        <w:rPr>
-          <w:sz w:val="24"/>
-          <w:szCs w:val="24"/>
-        </w:rPr>
-      </w:pPr>
-      <w:r>
-        <w:rPr>
-          <w:sz w:val="24"/>
-          <w:szCs w:val="24"/>
-        </w:rPr>
-        <w:t>The user login/registration page will be a simple stylized form.</w:t>
+        <w:t xml:space="preserve">r). </w:t>
+      </w:r>
+    </w:p>
+    <w:p>
+      <w:pPr>
+        <w:rPr>
+          <w:sz w:val="24"/>
+          <w:szCs w:val="24"/>
+        </w:rPr>
+      </w:pPr>
+      <w:r>
+        <w:rPr>
+          <w:sz w:val="24"/>
+          <w:szCs w:val="24"/>
+        </w:rPr>
+        <w:t>Once the user logs successfully into the web application, they will be redirected directly to the main dashboard where they can see and manipulate item data with as little actions as it is necessary to decrease use complexity. This page will feature two navigation bars – one for the main web components and one strictly for item navigation through a search system with filters.</w:t>
+      </w:r>
+    </w:p>
+    <w:p>
+      <w:pPr>
+        <w:rPr>
+          <w:sz w:val="24"/>
+          <w:szCs w:val="24"/>
+        </w:rPr>
+      </w:pPr>
+      <w:r>
+        <w:rPr>
+          <w:sz w:val="24"/>
+          <w:szCs w:val="24"/>
+        </w:rPr>
+        <w:t>The analytics/statistics page will highlight commonly used item data, show all incoming and outgoing item traffic and other related data through the use of different charts.</w:t>
+      </w:r>
+    </w:p>
+    <w:p>
+      <w:pPr>
+        <w:rPr>
+          <w:sz w:val="24"/>
+          <w:szCs w:val="24"/>
+        </w:rPr>
+      </w:pPr>
+      <w:r>
+        <w:rPr>
+          <w:sz w:val="24"/>
+          <w:szCs w:val="24"/>
+        </w:rPr>
+        <w:t>Finally, the user login</w:t>
+      </w:r>
+      <w:r>
+        <w:rPr>
+          <w:sz w:val="24"/>
+          <w:szCs w:val="24"/>
+        </w:rPr>
+        <w:t>/</w:t>
+      </w:r>
+      <w:r>
+        <w:rPr>
+          <w:sz w:val="24"/>
+          <w:szCs w:val="24"/>
+        </w:rPr>
+        <w:t>registration page should follow the same design principles – minimalism and simple use. That is why only the main form will be displayed on the screen with a stylized form.</w:t>
       </w:r>
     </w:p>
     <w:p>
@@ -4233,6 +4883,1286 @@
           <w:szCs w:val="24"/>
         </w:rPr>
       </w:pPr>
+    </w:p>
+    <w:p>
+      <w:pPr>
+        <w:rPr>
+          <w:rFonts w:asciiTheme="majorHAnsi" w:eastAsiaTheme="majorEastAsia" w:hAnsiTheme="majorHAnsi" w:cstheme="majorBidi"/>
+          <w:color w:val="2F5496" w:themeColor="accent1" w:themeShade="BF"/>
+          <w:sz w:val="24"/>
+          <w:szCs w:val="24"/>
+        </w:rPr>
+      </w:pPr>
+      <w:r>
+        <w:rPr>
+          <w:rFonts w:asciiTheme="majorHAnsi" w:eastAsiaTheme="majorEastAsia" w:hAnsiTheme="majorHAnsi" w:cstheme="majorBidi"/>
+          <w:color w:val="2F5496" w:themeColor="accent1" w:themeShade="BF"/>
+          <w:sz w:val="24"/>
+          <w:szCs w:val="24"/>
+        </w:rPr>
+        <w:br w:type="page"/>
+      </w:r>
+    </w:p>
+    <w:p>
+      <w:pPr>
+        <w:pStyle w:val="Heading1"/>
+      </w:pPr>
+      <w:bookmarkStart w:id="15" w:name="_Toc57405212"/>
+      <w:r>
+        <w:lastRenderedPageBreak/>
+        <w:t>Quality Assurance Metrics</w:t>
+      </w:r>
+      <w:bookmarkEnd w:id="15"/>
+    </w:p>
+    <w:p/>
+    <w:p>
+      <w:pPr>
+        <w:rPr>
+          <w:sz w:val="24"/>
+          <w:szCs w:val="24"/>
+        </w:rPr>
+      </w:pPr>
+      <w:r>
+        <w:rPr>
+          <w:sz w:val="24"/>
+          <w:szCs w:val="24"/>
+        </w:rPr>
+        <w:t>Over the years, the software development industry has established quality assurance standards (ISO</w:t>
+      </w:r>
+      <w:r>
+        <w:rPr>
+          <w:sz w:val="24"/>
+          <w:szCs w:val="24"/>
+        </w:rPr>
+        <w:t xml:space="preserve"> 25010</w:t>
+      </w:r>
+      <w:r>
+        <w:rPr>
+          <w:sz w:val="24"/>
+          <w:szCs w:val="24"/>
+        </w:rPr>
+        <w:t xml:space="preserve">) to guarantee a software </w:t>
+      </w:r>
+      <w:r>
+        <w:rPr>
+          <w:sz w:val="24"/>
+          <w:szCs w:val="24"/>
+        </w:rPr>
+        <w:t>product</w:t>
+      </w:r>
+      <w:r>
+        <w:rPr>
+          <w:sz w:val="24"/>
+          <w:szCs w:val="24"/>
+        </w:rPr>
+        <w:t xml:space="preserve">’s quality. </w:t>
+      </w:r>
+      <w:r>
+        <w:rPr>
+          <w:sz w:val="24"/>
+          <w:szCs w:val="24"/>
+        </w:rPr>
+        <w:t>These</w:t>
+      </w:r>
+      <w:r>
+        <w:rPr>
+          <w:sz w:val="24"/>
+          <w:szCs w:val="24"/>
+        </w:rPr>
+        <w:t xml:space="preserve"> standards not only deal with the quality of the application’s code but</w:t>
+      </w:r>
+      <w:r>
+        <w:rPr>
+          <w:sz w:val="24"/>
+          <w:szCs w:val="24"/>
+        </w:rPr>
+        <w:t xml:space="preserve"> can</w:t>
+      </w:r>
+      <w:r>
+        <w:rPr>
+          <w:sz w:val="24"/>
+          <w:szCs w:val="24"/>
+        </w:rPr>
+        <w:t xml:space="preserve"> also</w:t>
+      </w:r>
+      <w:r>
+        <w:rPr>
+          <w:sz w:val="24"/>
+          <w:szCs w:val="24"/>
+        </w:rPr>
+        <w:t xml:space="preserve"> be used to</w:t>
+      </w:r>
+      <w:r>
+        <w:rPr>
+          <w:sz w:val="24"/>
+          <w:szCs w:val="24"/>
+        </w:rPr>
+        <w:t xml:space="preserve"> significantly</w:t>
+      </w:r>
+      <w:r>
+        <w:rPr>
+          <w:sz w:val="24"/>
+          <w:szCs w:val="24"/>
+        </w:rPr>
+        <w:t xml:space="preserve"> improve the process efficiency of the</w:t>
+      </w:r>
+      <w:r>
+        <w:rPr>
+          <w:sz w:val="24"/>
+          <w:szCs w:val="24"/>
+        </w:rPr>
+        <w:t xml:space="preserve"> </w:t>
+      </w:r>
+      <w:r>
+        <w:rPr>
+          <w:sz w:val="24"/>
+          <w:szCs w:val="24"/>
+        </w:rPr>
+        <w:t>Software Development Life Cycle</w:t>
+      </w:r>
+      <w:r>
+        <w:rPr>
+          <w:sz w:val="24"/>
+          <w:szCs w:val="24"/>
+        </w:rPr>
+        <w:t xml:space="preserve"> and Testing process.</w:t>
+      </w:r>
+    </w:p>
+    <w:p>
+      <w:pPr>
+        <w:rPr>
+          <w:sz w:val="24"/>
+          <w:szCs w:val="24"/>
+        </w:rPr>
+      </w:pPr>
+      <w:r>
+        <w:rPr>
+          <w:sz w:val="24"/>
+          <w:szCs w:val="24"/>
+        </w:rPr>
+        <w:t xml:space="preserve">For the individual track assignment, I have decided to utilize a tool </w:t>
+      </w:r>
+      <w:r>
+        <w:rPr>
+          <w:sz w:val="24"/>
+          <w:szCs w:val="24"/>
+        </w:rPr>
+        <w:t xml:space="preserve">(SonarQube) </w:t>
+      </w:r>
+      <w:r>
+        <w:rPr>
+          <w:sz w:val="24"/>
+          <w:szCs w:val="24"/>
+        </w:rPr>
+        <w:t>to measure these quality assurance metrics. While they might not guarantee the final product’s completeness, they are excellent indicators that can be used to handle potential bugs that were not found by the compiler, security vulnerability</w:t>
+      </w:r>
+      <w:r>
+        <w:rPr>
+          <w:sz w:val="24"/>
+          <w:szCs w:val="24"/>
+        </w:rPr>
+        <w:t>,</w:t>
+      </w:r>
+      <w:r>
+        <w:rPr>
+          <w:sz w:val="24"/>
+          <w:szCs w:val="24"/>
+        </w:rPr>
+        <w:t xml:space="preserve"> guaranteeing </w:t>
+      </w:r>
+      <w:r>
+        <w:rPr>
+          <w:sz w:val="24"/>
+          <w:szCs w:val="24"/>
+        </w:rPr>
+        <w:t>code maintainability and code test coverage.</w:t>
+      </w:r>
+    </w:p>
+    <w:p>
+      <w:pPr>
+        <w:pStyle w:val="ListParagraph"/>
+        <w:numPr>
+          <w:ilvl w:val="0"/>
+          <w:numId w:val="8"/>
+        </w:numPr>
+        <w:rPr>
+          <w:sz w:val="24"/>
+          <w:szCs w:val="24"/>
+        </w:rPr>
+      </w:pPr>
+      <w:r>
+        <w:rPr>
+          <w:sz w:val="24"/>
+          <w:szCs w:val="24"/>
+        </w:rPr>
+        <w:t>Reliability</w:t>
+      </w:r>
+      <w:r>
+        <w:rPr>
+          <w:sz w:val="24"/>
+          <w:szCs w:val="24"/>
+        </w:rPr>
+        <w:t xml:space="preserve"> – This metric showcases that all pieces of code follow a strong reliability rating (</w:t>
+      </w:r>
+      <w:r>
+        <w:rPr>
+          <w:b/>
+          <w:bCs/>
+          <w:sz w:val="24"/>
+          <w:szCs w:val="24"/>
+        </w:rPr>
+        <w:t>A</w:t>
+      </w:r>
+      <w:r>
+        <w:rPr>
+          <w:sz w:val="24"/>
+          <w:szCs w:val="24"/>
+        </w:rPr>
+        <w:t>).</w:t>
+      </w:r>
+    </w:p>
+    <w:p>
+      <w:pPr>
+        <w:pStyle w:val="ListParagraph"/>
+        <w:rPr>
+          <w:sz w:val="24"/>
+          <w:szCs w:val="24"/>
+        </w:rPr>
+      </w:pPr>
+      <w:r>
+        <w:rPr>
+          <w:noProof/>
+        </w:rPr>
+        <w:drawing>
+          <wp:anchor distT="0" distB="0" distL="114300" distR="114300" simplePos="0" relativeHeight="251665408" behindDoc="0" locked="0" layoutInCell="1" allowOverlap="1" wp14:anchorId="3E56396A" wp14:editId="75F979D3">
+            <wp:simplePos x="0" y="0"/>
+            <wp:positionH relativeFrom="margin">
+              <wp:align>right</wp:align>
+            </wp:positionH>
+            <wp:positionV relativeFrom="paragraph">
+              <wp:posOffset>222250</wp:posOffset>
+            </wp:positionV>
+            <wp:extent cx="5943600" cy="3629660"/>
+            <wp:effectExtent l="0" t="0" r="0" b="8890"/>
+            <wp:wrapSquare wrapText="bothSides"/>
+            <wp:docPr id="3" name="Picture 3"/>
+            <wp:cNvGraphicFramePr>
+              <a:graphicFrameLocks xmlns:a="http://schemas.openxmlformats.org/drawingml/2006/main" noChangeAspect="1"/>
+            </wp:cNvGraphicFramePr>
+            <a:graphic xmlns:a="http://schemas.openxmlformats.org/drawingml/2006/main">
+              <a:graphicData uri="http://schemas.openxmlformats.org/drawingml/2006/picture">
+                <pic:pic xmlns:pic="http://schemas.openxmlformats.org/drawingml/2006/picture">
+                  <pic:nvPicPr>
+                    <pic:cNvPr id="1" name=""/>
+                    <pic:cNvPicPr/>
+                  </pic:nvPicPr>
+                  <pic:blipFill>
+                    <a:blip r:embed="rId15">
+                      <a:extLst>
+                        <a:ext uri="{28A0092B-C50C-407E-A947-70E740481C1C}">
+                          <a14:useLocalDpi xmlns:a14="http://schemas.microsoft.com/office/drawing/2010/main" val="0"/>
+                        </a:ext>
+                      </a:extLst>
+                    </a:blip>
+                    <a:stretch>
+                      <a:fillRect/>
+                    </a:stretch>
+                  </pic:blipFill>
+                  <pic:spPr>
+                    <a:xfrm>
+                      <a:off x="0" y="0"/>
+                      <a:ext cx="5943600" cy="3629660"/>
+                    </a:xfrm>
+                    <a:prstGeom prst="rect">
+                      <a:avLst/>
+                    </a:prstGeom>
+                  </pic:spPr>
+                </pic:pic>
+              </a:graphicData>
+            </a:graphic>
+            <wp14:sizeRelH relativeFrom="page">
+              <wp14:pctWidth>0</wp14:pctWidth>
+            </wp14:sizeRelH>
+            <wp14:sizeRelV relativeFrom="page">
+              <wp14:pctHeight>0</wp14:pctHeight>
+            </wp14:sizeRelV>
+          </wp:anchor>
+        </w:drawing>
+      </w:r>
+    </w:p>
+    <w:p>
+      <w:pPr>
+        <w:rPr>
+          <w:sz w:val="24"/>
+          <w:szCs w:val="24"/>
+        </w:rPr>
+      </w:pPr>
+      <w:r>
+        <w:rPr>
+          <w:sz w:val="24"/>
+          <w:szCs w:val="24"/>
+        </w:rPr>
+        <w:br w:type="page"/>
+      </w:r>
+    </w:p>
+    <w:p>
+      <w:pPr>
+        <w:pStyle w:val="ListParagraph"/>
+        <w:numPr>
+          <w:ilvl w:val="0"/>
+          <w:numId w:val="8"/>
+        </w:numPr>
+        <w:rPr>
+          <w:sz w:val="24"/>
+          <w:szCs w:val="24"/>
+        </w:rPr>
+      </w:pPr>
+      <w:r>
+        <w:rPr>
+          <w:noProof/>
+        </w:rPr>
+        <w:lastRenderedPageBreak/>
+        <w:drawing>
+          <wp:anchor distT="0" distB="0" distL="114300" distR="114300" simplePos="0" relativeHeight="251666432" behindDoc="0" locked="0" layoutInCell="1" allowOverlap="1" wp14:anchorId="053716EF" wp14:editId="30FF0D7F">
+            <wp:simplePos x="0" y="0"/>
+            <wp:positionH relativeFrom="margin">
+              <wp:align>right</wp:align>
+            </wp:positionH>
+            <wp:positionV relativeFrom="paragraph">
+              <wp:posOffset>426720</wp:posOffset>
+            </wp:positionV>
+            <wp:extent cx="5943600" cy="3621405"/>
+            <wp:effectExtent l="0" t="0" r="0" b="0"/>
+            <wp:wrapSquare wrapText="bothSides"/>
+            <wp:docPr id="4" name="Picture 4"/>
+            <wp:cNvGraphicFramePr>
+              <a:graphicFrameLocks xmlns:a="http://schemas.openxmlformats.org/drawingml/2006/main" noChangeAspect="1"/>
+            </wp:cNvGraphicFramePr>
+            <a:graphic xmlns:a="http://schemas.openxmlformats.org/drawingml/2006/main">
+              <a:graphicData uri="http://schemas.openxmlformats.org/drawingml/2006/picture">
+                <pic:pic xmlns:pic="http://schemas.openxmlformats.org/drawingml/2006/picture">
+                  <pic:nvPicPr>
+                    <pic:cNvPr id="1" name=""/>
+                    <pic:cNvPicPr/>
+                  </pic:nvPicPr>
+                  <pic:blipFill>
+                    <a:blip r:embed="rId16">
+                      <a:extLst>
+                        <a:ext uri="{28A0092B-C50C-407E-A947-70E740481C1C}">
+                          <a14:useLocalDpi xmlns:a14="http://schemas.microsoft.com/office/drawing/2010/main" val="0"/>
+                        </a:ext>
+                      </a:extLst>
+                    </a:blip>
+                    <a:stretch>
+                      <a:fillRect/>
+                    </a:stretch>
+                  </pic:blipFill>
+                  <pic:spPr>
+                    <a:xfrm>
+                      <a:off x="0" y="0"/>
+                      <a:ext cx="5943600" cy="3621405"/>
+                    </a:xfrm>
+                    <a:prstGeom prst="rect">
+                      <a:avLst/>
+                    </a:prstGeom>
+                  </pic:spPr>
+                </pic:pic>
+              </a:graphicData>
+            </a:graphic>
+            <wp14:sizeRelH relativeFrom="page">
+              <wp14:pctWidth>0</wp14:pctWidth>
+            </wp14:sizeRelH>
+            <wp14:sizeRelV relativeFrom="page">
+              <wp14:pctHeight>0</wp14:pctHeight>
+            </wp14:sizeRelV>
+          </wp:anchor>
+        </w:drawing>
+      </w:r>
+      <w:r>
+        <w:rPr>
+          <w:sz w:val="24"/>
+          <w:szCs w:val="24"/>
+        </w:rPr>
+        <w:t>Security</w:t>
+      </w:r>
+      <w:r>
+        <w:rPr>
+          <w:sz w:val="24"/>
+          <w:szCs w:val="24"/>
+        </w:rPr>
+        <w:t xml:space="preserve"> – This metric showcases that no security vulnerabilities were detected in the code. (</w:t>
+      </w:r>
+      <w:r>
+        <w:rPr>
+          <w:b/>
+          <w:bCs/>
+          <w:sz w:val="24"/>
+          <w:szCs w:val="24"/>
+        </w:rPr>
+        <w:t>A</w:t>
+      </w:r>
+      <w:r>
+        <w:rPr>
+          <w:sz w:val="24"/>
+          <w:szCs w:val="24"/>
+        </w:rPr>
+        <w:t>)</w:t>
+      </w:r>
+    </w:p>
+    <w:p>
+      <w:pPr>
+        <w:pStyle w:val="ListParagraph"/>
+        <w:numPr>
+          <w:ilvl w:val="0"/>
+          <w:numId w:val="8"/>
+        </w:numPr>
+        <w:rPr>
+          <w:sz w:val="24"/>
+          <w:szCs w:val="24"/>
+        </w:rPr>
+      </w:pPr>
+      <w:r>
+        <w:rPr>
+          <w:noProof/>
+        </w:rPr>
+        <w:drawing>
+          <wp:anchor distT="0" distB="0" distL="114300" distR="114300" simplePos="0" relativeHeight="251670528" behindDoc="0" locked="0" layoutInCell="1" allowOverlap="1" wp14:anchorId="76B9B93F" wp14:editId="1230BA88">
+            <wp:simplePos x="0" y="0"/>
+            <wp:positionH relativeFrom="margin">
+              <wp:align>right</wp:align>
+            </wp:positionH>
+            <wp:positionV relativeFrom="paragraph">
+              <wp:posOffset>4129405</wp:posOffset>
+            </wp:positionV>
+            <wp:extent cx="5943600" cy="3624580"/>
+            <wp:effectExtent l="0" t="0" r="0" b="0"/>
+            <wp:wrapSquare wrapText="bothSides"/>
+            <wp:docPr id="13" name="Picture 13"/>
+            <wp:cNvGraphicFramePr>
+              <a:graphicFrameLocks xmlns:a="http://schemas.openxmlformats.org/drawingml/2006/main" noChangeAspect="1"/>
+            </wp:cNvGraphicFramePr>
+            <a:graphic xmlns:a="http://schemas.openxmlformats.org/drawingml/2006/main">
+              <a:graphicData uri="http://schemas.openxmlformats.org/drawingml/2006/picture">
+                <pic:pic xmlns:pic="http://schemas.openxmlformats.org/drawingml/2006/picture">
+                  <pic:nvPicPr>
+                    <pic:cNvPr id="1" name=""/>
+                    <pic:cNvPicPr/>
+                  </pic:nvPicPr>
+                  <pic:blipFill>
+                    <a:blip r:embed="rId17">
+                      <a:extLst>
+                        <a:ext uri="{28A0092B-C50C-407E-A947-70E740481C1C}">
+                          <a14:useLocalDpi xmlns:a14="http://schemas.microsoft.com/office/drawing/2010/main" val="0"/>
+                        </a:ext>
+                      </a:extLst>
+                    </a:blip>
+                    <a:stretch>
+                      <a:fillRect/>
+                    </a:stretch>
+                  </pic:blipFill>
+                  <pic:spPr>
+                    <a:xfrm>
+                      <a:off x="0" y="0"/>
+                      <a:ext cx="5943600" cy="3624580"/>
+                    </a:xfrm>
+                    <a:prstGeom prst="rect">
+                      <a:avLst/>
+                    </a:prstGeom>
+                  </pic:spPr>
+                </pic:pic>
+              </a:graphicData>
+            </a:graphic>
+            <wp14:sizeRelH relativeFrom="page">
+              <wp14:pctWidth>0</wp14:pctWidth>
+            </wp14:sizeRelH>
+            <wp14:sizeRelV relativeFrom="page">
+              <wp14:pctHeight>0</wp14:pctHeight>
+            </wp14:sizeRelV>
+          </wp:anchor>
+        </w:drawing>
+      </w:r>
+      <w:r>
+        <w:rPr>
+          <w:sz w:val="24"/>
+          <w:szCs w:val="24"/>
+        </w:rPr>
+        <w:t>Maintainability</w:t>
+      </w:r>
+      <w:r>
+        <w:rPr>
+          <w:sz w:val="24"/>
+          <w:szCs w:val="24"/>
+        </w:rPr>
+        <w:t xml:space="preserve"> – The</w:t>
+      </w:r>
+      <w:r>
+        <w:rPr>
+          <w:sz w:val="24"/>
+          <w:szCs w:val="24"/>
+        </w:rPr>
+        <w:t xml:space="preserve"> </w:t>
+      </w:r>
+      <w:r>
+        <w:rPr>
+          <w:sz w:val="24"/>
+          <w:szCs w:val="24"/>
+        </w:rPr>
+        <w:t xml:space="preserve">metric </w:t>
+      </w:r>
+      <w:r>
+        <w:rPr>
+          <w:sz w:val="24"/>
+          <w:szCs w:val="24"/>
+        </w:rPr>
+        <w:t xml:space="preserve">displays that </w:t>
+      </w:r>
+      <w:r>
+        <w:rPr>
+          <w:sz w:val="24"/>
+          <w:szCs w:val="24"/>
+        </w:rPr>
+        <w:t>most</w:t>
+      </w:r>
+      <w:r>
+        <w:rPr>
+          <w:sz w:val="24"/>
+          <w:szCs w:val="24"/>
+        </w:rPr>
+        <w:t xml:space="preserve"> of the code was graded well with a high overall rating (</w:t>
+      </w:r>
+      <w:r>
+        <w:rPr>
+          <w:b/>
+          <w:bCs/>
+          <w:sz w:val="24"/>
+          <w:szCs w:val="24"/>
+        </w:rPr>
+        <w:t>A</w:t>
+      </w:r>
+      <w:r>
+        <w:rPr>
+          <w:sz w:val="24"/>
+          <w:szCs w:val="24"/>
+        </w:rPr>
+        <w:t>)</w:t>
+      </w:r>
+    </w:p>
+    <w:p>
+      <w:pPr>
+        <w:pStyle w:val="ListParagraph"/>
+        <w:numPr>
+          <w:ilvl w:val="0"/>
+          <w:numId w:val="8"/>
+        </w:numPr>
+        <w:rPr>
+          <w:sz w:val="24"/>
+          <w:szCs w:val="24"/>
+        </w:rPr>
+      </w:pPr>
+      <w:r>
+        <w:rPr>
+          <w:noProof/>
+        </w:rPr>
+        <w:lastRenderedPageBreak/>
+        <w:drawing>
+          <wp:anchor distT="0" distB="0" distL="114300" distR="114300" simplePos="0" relativeHeight="251668480" behindDoc="0" locked="0" layoutInCell="1" allowOverlap="1" wp14:anchorId="1AE65BBD" wp14:editId="7EF691C8">
+            <wp:simplePos x="0" y="0"/>
+            <wp:positionH relativeFrom="margin">
+              <wp:align>right</wp:align>
+            </wp:positionH>
+            <wp:positionV relativeFrom="paragraph">
+              <wp:posOffset>323215</wp:posOffset>
+            </wp:positionV>
+            <wp:extent cx="5943600" cy="3926205"/>
+            <wp:effectExtent l="0" t="0" r="0" b="0"/>
+            <wp:wrapSquare wrapText="bothSides"/>
+            <wp:docPr id="2" name="Picture 2"/>
+            <wp:cNvGraphicFramePr>
+              <a:graphicFrameLocks xmlns:a="http://schemas.openxmlformats.org/drawingml/2006/main" noChangeAspect="1"/>
+            </wp:cNvGraphicFramePr>
+            <a:graphic xmlns:a="http://schemas.openxmlformats.org/drawingml/2006/main">
+              <a:graphicData uri="http://schemas.openxmlformats.org/drawingml/2006/picture">
+                <pic:pic xmlns:pic="http://schemas.openxmlformats.org/drawingml/2006/picture">
+                  <pic:nvPicPr>
+                    <pic:cNvPr id="1" name=""/>
+                    <pic:cNvPicPr/>
+                  </pic:nvPicPr>
+                  <pic:blipFill>
+                    <a:blip r:embed="rId18">
+                      <a:extLst>
+                        <a:ext uri="{28A0092B-C50C-407E-A947-70E740481C1C}">
+                          <a14:useLocalDpi xmlns:a14="http://schemas.microsoft.com/office/drawing/2010/main" val="0"/>
+                        </a:ext>
+                      </a:extLst>
+                    </a:blip>
+                    <a:stretch>
+                      <a:fillRect/>
+                    </a:stretch>
+                  </pic:blipFill>
+                  <pic:spPr>
+                    <a:xfrm>
+                      <a:off x="0" y="0"/>
+                      <a:ext cx="5943600" cy="3926205"/>
+                    </a:xfrm>
+                    <a:prstGeom prst="rect">
+                      <a:avLst/>
+                    </a:prstGeom>
+                  </pic:spPr>
+                </pic:pic>
+              </a:graphicData>
+            </a:graphic>
+            <wp14:sizeRelH relativeFrom="page">
+              <wp14:pctWidth>0</wp14:pctWidth>
+            </wp14:sizeRelH>
+            <wp14:sizeRelV relativeFrom="page">
+              <wp14:pctHeight>0</wp14:pctHeight>
+            </wp14:sizeRelV>
+          </wp:anchor>
+        </w:drawing>
+      </w:r>
+      <w:r>
+        <w:rPr>
+          <w:sz w:val="24"/>
+          <w:szCs w:val="24"/>
+        </w:rPr>
+        <w:t>Code Complexity</w:t>
+      </w:r>
+    </w:p>
+    <w:p>
+      <w:pPr>
+        <w:rPr>
+          <w:sz w:val="24"/>
+          <w:szCs w:val="24"/>
+        </w:rPr>
+      </w:pPr>
+    </w:p>
+    <w:p>
+      <w:pPr>
+        <w:rPr>
+          <w:sz w:val="24"/>
+          <w:szCs w:val="24"/>
+        </w:rPr>
+      </w:pPr>
+      <w:r>
+        <w:rPr>
+          <w:sz w:val="24"/>
+          <w:szCs w:val="24"/>
+        </w:rPr>
+        <w:t xml:space="preserve">After a thorough analysis of the provided metrics by SonarQube, it is reasonable to </w:t>
+      </w:r>
+      <w:r>
+        <w:rPr>
+          <w:sz w:val="24"/>
+          <w:szCs w:val="24"/>
+        </w:rPr>
+        <w:t>point out</w:t>
+      </w:r>
+      <w:r>
+        <w:rPr>
+          <w:sz w:val="24"/>
+          <w:szCs w:val="24"/>
+        </w:rPr>
+        <w:t xml:space="preserve"> that although the software code’s complexity is experiencing an upward trend, the application is maintaining a strong rating in many of the quality metric fields.</w:t>
+      </w:r>
+    </w:p>
+    <w:p>
+      <w:pPr>
+        <w:rPr>
+          <w:sz w:val="24"/>
+          <w:szCs w:val="24"/>
+        </w:rPr>
+      </w:pPr>
+    </w:p>
+    <w:p>
+      <w:pPr>
+        <w:rPr>
+          <w:sz w:val="24"/>
+          <w:szCs w:val="24"/>
+        </w:rPr>
+      </w:pPr>
+    </w:p>
+    <w:p>
+      <w:pPr>
+        <w:rPr>
+          <w:sz w:val="24"/>
+          <w:szCs w:val="24"/>
+        </w:rPr>
+      </w:pPr>
+      <w:r>
+        <w:rPr>
+          <w:sz w:val="24"/>
+          <w:szCs w:val="24"/>
+        </w:rPr>
+        <w:br w:type="page"/>
+      </w:r>
+    </w:p>
+    <w:p>
+      <w:pPr>
+        <w:pStyle w:val="Heading1"/>
+      </w:pPr>
+      <w:bookmarkStart w:id="16" w:name="_Toc57405213"/>
+      <w:r>
+        <w:lastRenderedPageBreak/>
+        <w:t>Development Trends</w:t>
+      </w:r>
+      <w:bookmarkEnd w:id="16"/>
+    </w:p>
+    <w:p/>
+    <w:p>
+      <w:pPr>
+        <w:rPr>
+          <w:sz w:val="24"/>
+          <w:szCs w:val="24"/>
+        </w:rPr>
+      </w:pPr>
+      <w:r>
+        <w:rPr>
+          <w:sz w:val="24"/>
+          <w:szCs w:val="24"/>
+        </w:rPr>
+        <w:t>As the</w:t>
+      </w:r>
+      <w:r>
+        <w:rPr>
+          <w:sz w:val="24"/>
+          <w:szCs w:val="24"/>
+        </w:rPr>
+        <w:t xml:space="preserve"> project adheres to the Scrum-based agile development methodology</w:t>
+      </w:r>
+      <w:r>
+        <w:rPr>
+          <w:sz w:val="24"/>
+          <w:szCs w:val="24"/>
+        </w:rPr>
+        <w:t>,</w:t>
+      </w:r>
+      <w:r>
+        <w:rPr>
+          <w:sz w:val="24"/>
+          <w:szCs w:val="24"/>
+        </w:rPr>
+        <w:t xml:space="preserve"> </w:t>
+      </w:r>
+      <w:r>
+        <w:rPr>
+          <w:sz w:val="24"/>
+          <w:szCs w:val="24"/>
+        </w:rPr>
+        <w:t>different project management tools and utilities are used to simplify planning, ease development cycles and better prioritize user stories.</w:t>
+      </w:r>
+      <w:r>
+        <w:rPr>
+          <w:sz w:val="24"/>
+          <w:szCs w:val="24"/>
+        </w:rPr>
+        <w:t xml:space="preserve"> The </w:t>
+      </w:r>
+      <w:r>
+        <w:rPr>
+          <w:b/>
+          <w:bCs/>
+          <w:sz w:val="24"/>
+          <w:szCs w:val="24"/>
+        </w:rPr>
+        <w:t>Jira Software</w:t>
+      </w:r>
+      <w:r>
+        <w:rPr>
+          <w:b/>
+          <w:bCs/>
+          <w:sz w:val="24"/>
+          <w:szCs w:val="24"/>
+        </w:rPr>
+        <w:t xml:space="preserve"> </w:t>
+      </w:r>
+      <w:r>
+        <w:rPr>
+          <w:sz w:val="24"/>
+          <w:szCs w:val="24"/>
+        </w:rPr>
+        <w:t>is an excellent tool that does just that: backlog and sprint management</w:t>
+      </w:r>
+      <w:r>
+        <w:rPr>
+          <w:sz w:val="24"/>
+          <w:szCs w:val="24"/>
+        </w:rPr>
+        <w:t>,</w:t>
+      </w:r>
+      <w:r>
+        <w:rPr>
+          <w:sz w:val="24"/>
+          <w:szCs w:val="24"/>
+        </w:rPr>
+        <w:t xml:space="preserve"> automatically generated reports and integration with code though different repository platforms (GitHub, Gitlab, GitBucket, etc.).</w:t>
+      </w:r>
+    </w:p>
+    <w:p>
+      <w:pPr>
+        <w:rPr>
+          <w:sz w:val="24"/>
+          <w:szCs w:val="24"/>
+        </w:rPr>
+      </w:pPr>
+      <w:r>
+        <w:rPr>
+          <w:noProof/>
+        </w:rPr>
+        <w:drawing>
+          <wp:anchor distT="0" distB="0" distL="114300" distR="114300" simplePos="0" relativeHeight="251671552" behindDoc="0" locked="0" layoutInCell="1" allowOverlap="1" wp14:anchorId="5540BC24" wp14:editId="2B885B04">
+            <wp:simplePos x="0" y="0"/>
+            <wp:positionH relativeFrom="margin">
+              <wp:align>right</wp:align>
+            </wp:positionH>
+            <wp:positionV relativeFrom="paragraph">
+              <wp:posOffset>665480</wp:posOffset>
+            </wp:positionV>
+            <wp:extent cx="5943600" cy="2468880"/>
+            <wp:effectExtent l="0" t="0" r="0" b="7620"/>
+            <wp:wrapTopAndBottom/>
+            <wp:docPr id="15" name="Picture 15"/>
+            <wp:cNvGraphicFramePr>
+              <a:graphicFrameLocks xmlns:a="http://schemas.openxmlformats.org/drawingml/2006/main" noChangeAspect="1"/>
+            </wp:cNvGraphicFramePr>
+            <a:graphic xmlns:a="http://schemas.openxmlformats.org/drawingml/2006/main">
+              <a:graphicData uri="http://schemas.openxmlformats.org/drawingml/2006/picture">
+                <pic:pic xmlns:pic="http://schemas.openxmlformats.org/drawingml/2006/picture">
+                  <pic:nvPicPr>
+                    <pic:cNvPr id="1" name=""/>
+                    <pic:cNvPicPr/>
+                  </pic:nvPicPr>
+                  <pic:blipFill>
+                    <a:blip r:embed="rId19" cstate="print">
+                      <a:extLst>
+                        <a:ext uri="{28A0092B-C50C-407E-A947-70E740481C1C}">
+                          <a14:useLocalDpi xmlns:a14="http://schemas.microsoft.com/office/drawing/2010/main" val="0"/>
+                        </a:ext>
+                      </a:extLst>
+                    </a:blip>
+                    <a:stretch>
+                      <a:fillRect/>
+                    </a:stretch>
+                  </pic:blipFill>
+                  <pic:spPr>
+                    <a:xfrm>
+                      <a:off x="0" y="0"/>
+                      <a:ext cx="5943600" cy="2468880"/>
+                    </a:xfrm>
+                    <a:prstGeom prst="rect">
+                      <a:avLst/>
+                    </a:prstGeom>
+                  </pic:spPr>
+                </pic:pic>
+              </a:graphicData>
+            </a:graphic>
+            <wp14:sizeRelH relativeFrom="page">
+              <wp14:pctWidth>0</wp14:pctWidth>
+            </wp14:sizeRelH>
+            <wp14:sizeRelV relativeFrom="page">
+              <wp14:pctHeight>0</wp14:pctHeight>
+            </wp14:sizeRelV>
+          </wp:anchor>
+        </w:drawing>
+      </w:r>
+      <w:r>
+        <w:rPr>
+          <w:sz w:val="24"/>
+          <w:szCs w:val="24"/>
+        </w:rPr>
+        <w:t>Each user story is scored between 1 and 10</w:t>
+      </w:r>
+      <w:r>
+        <w:rPr>
+          <w:sz w:val="24"/>
+          <w:szCs w:val="24"/>
+        </w:rPr>
+        <w:t xml:space="preserve"> (1 – easiest; 10 – most difficult)</w:t>
+      </w:r>
+      <w:r>
+        <w:rPr>
+          <w:sz w:val="24"/>
+          <w:szCs w:val="24"/>
+        </w:rPr>
+        <w:t xml:space="preserve"> to indicate the estimated complexity, effort and size of the issue. This method is also known</w:t>
+      </w:r>
+      <w:r>
+        <w:rPr>
+          <w:sz w:val="24"/>
+          <w:szCs w:val="24"/>
+        </w:rPr>
+        <w:t xml:space="preserve"> as</w:t>
+      </w:r>
+      <w:r>
+        <w:rPr>
+          <w:sz w:val="24"/>
+          <w:szCs w:val="24"/>
+        </w:rPr>
+        <w:t xml:space="preserve"> “planning poker” or even “scrum poker”.</w:t>
+      </w:r>
+    </w:p>
+    <w:p>
+      <w:pPr>
+        <w:rPr>
+          <w:sz w:val="24"/>
+          <w:szCs w:val="24"/>
+        </w:rPr>
+      </w:pPr>
+    </w:p>
+    <w:p>
+      <w:pPr>
+        <w:rPr>
+          <w:sz w:val="24"/>
+          <w:szCs w:val="24"/>
+        </w:rPr>
+      </w:pPr>
+    </w:p>
+    <w:p>
+      <w:pPr>
+        <w:rPr>
+          <w:sz w:val="24"/>
+          <w:szCs w:val="24"/>
+        </w:rPr>
+      </w:pPr>
+      <w:r>
+        <w:rPr>
+          <w:sz w:val="24"/>
+          <w:szCs w:val="24"/>
+        </w:rPr>
+        <w:t xml:space="preserve">The velocity report above shows project completion based on the abovementioned user story scoring practice. The chart signifies that consistent effort is being put into each of the individual track assignment’s sprints. </w:t>
+      </w:r>
+      <w:r>
+        <w:rPr>
+          <w:sz w:val="24"/>
+          <w:szCs w:val="24"/>
+        </w:rPr>
+        <w:t>The difference between the latest sprint and the ones prior to it can be explained by each sprint’s time dedication. The first sprints prioritized project technologies research and documentation writing. Priorities from research to actual software development (writing code) shifts with the start of Sprint 4.</w:t>
+      </w:r>
+      <w:r>
+        <w:rPr>
+          <w:sz w:val="24"/>
+          <w:szCs w:val="24"/>
+        </w:rPr>
+        <w:br w:type="page"/>
+      </w:r>
+    </w:p>
+    <w:p>
+      <w:pPr>
+        <w:pStyle w:val="Heading1"/>
+      </w:pPr>
+      <w:bookmarkStart w:id="17" w:name="_Toc57405214"/>
+      <w:r>
+        <w:lastRenderedPageBreak/>
+        <w:t>Security Design Decisions</w:t>
+      </w:r>
+      <w:bookmarkEnd w:id="17"/>
+    </w:p>
+    <w:p/>
+    <w:p>
+      <w:pPr>
+        <w:rPr>
+          <w:sz w:val="24"/>
+          <w:szCs w:val="24"/>
+        </w:rPr>
+      </w:pPr>
+      <w:r>
+        <w:rPr>
+          <w:sz w:val="24"/>
+          <w:szCs w:val="24"/>
+        </w:rPr>
+        <w:t>Security is arguably the most important aspect of a public software product that anyone could potentially use. That is why it is important that all technologies behind this product are secured accordingly to prevent information leaks and access breaches. While both the frontend and the backend</w:t>
+      </w:r>
+      <w:r>
+        <w:rPr>
+          <w:sz w:val="24"/>
+          <w:szCs w:val="24"/>
+        </w:rPr>
+        <w:t xml:space="preserve"> of a full-stack web application</w:t>
+      </w:r>
+      <w:r>
+        <w:rPr>
+          <w:sz w:val="24"/>
+          <w:szCs w:val="24"/>
+        </w:rPr>
+        <w:t xml:space="preserve"> </w:t>
+      </w:r>
+      <w:r>
+        <w:rPr>
+          <w:sz w:val="24"/>
+          <w:szCs w:val="24"/>
+        </w:rPr>
+        <w:t xml:space="preserve">require the implementation of </w:t>
+      </w:r>
+      <w:r>
+        <w:rPr>
+          <w:sz w:val="24"/>
+          <w:szCs w:val="24"/>
+        </w:rPr>
+        <w:t>several</w:t>
+      </w:r>
+      <w:r>
+        <w:rPr>
+          <w:sz w:val="24"/>
+          <w:szCs w:val="24"/>
+        </w:rPr>
+        <w:t xml:space="preserve"> security measures, the backend significantly more prone to attacks due to the sensitivity of the information that is stored and processed in that part of the software. That is why just enough information should be transferred between the two sections to provide and maintain the service.</w:t>
+      </w:r>
+    </w:p>
+    <w:p>
+      <w:pPr>
+        <w:rPr>
+          <w:sz w:val="24"/>
+          <w:szCs w:val="24"/>
+        </w:rPr>
+      </w:pPr>
+      <w:r>
+        <w:rPr>
+          <w:sz w:val="24"/>
+          <w:szCs w:val="24"/>
+        </w:rPr>
+        <w:t>The following measures were made to mitigate any potential security risks:</w:t>
+      </w:r>
+    </w:p>
+    <w:p>
+      <w:pPr>
+        <w:pStyle w:val="ListParagraph"/>
+        <w:numPr>
+          <w:ilvl w:val="0"/>
+          <w:numId w:val="12"/>
+        </w:numPr>
+        <w:rPr>
+          <w:sz w:val="24"/>
+          <w:szCs w:val="24"/>
+        </w:rPr>
+      </w:pPr>
+      <w:r>
+        <w:rPr>
+          <w:b/>
+          <w:bCs/>
+          <w:sz w:val="24"/>
+          <w:szCs w:val="24"/>
+        </w:rPr>
+        <w:t>Injection flaws</w:t>
+      </w:r>
+      <w:r>
+        <w:rPr>
+          <w:sz w:val="24"/>
+          <w:szCs w:val="24"/>
+        </w:rPr>
+        <w:t xml:space="preserve"> -  </w:t>
+      </w:r>
+      <w:r>
+        <w:rPr>
+          <w:sz w:val="24"/>
+          <w:szCs w:val="24"/>
+        </w:rPr>
+        <w:t>Injection flaws allow a</w:t>
+      </w:r>
+      <w:r>
+        <w:rPr>
+          <w:sz w:val="24"/>
+          <w:szCs w:val="24"/>
+        </w:rPr>
+        <w:t>ny</w:t>
+      </w:r>
+      <w:r>
+        <w:rPr>
+          <w:sz w:val="24"/>
+          <w:szCs w:val="24"/>
+        </w:rPr>
+        <w:t xml:space="preserve"> user to provide data containing keywords that </w:t>
+      </w:r>
+      <w:r>
+        <w:rPr>
+          <w:sz w:val="24"/>
+          <w:szCs w:val="24"/>
+        </w:rPr>
+        <w:t>could</w:t>
+      </w:r>
+      <w:r>
+        <w:rPr>
+          <w:sz w:val="24"/>
+          <w:szCs w:val="24"/>
+        </w:rPr>
+        <w:t xml:space="preserve"> modify the behavio</w:t>
+      </w:r>
+      <w:r>
+        <w:rPr>
+          <w:sz w:val="24"/>
+          <w:szCs w:val="24"/>
+        </w:rPr>
+        <w:t>u</w:t>
+      </w:r>
+      <w:r>
+        <w:rPr>
+          <w:sz w:val="24"/>
+          <w:szCs w:val="24"/>
+        </w:rPr>
+        <w:t>r of queries built on the database.</w:t>
+      </w:r>
+      <w:r>
+        <w:rPr>
+          <w:sz w:val="24"/>
+          <w:szCs w:val="24"/>
+        </w:rPr>
+        <w:t xml:space="preserve"> </w:t>
+      </w:r>
+      <w:r>
+        <w:rPr>
+          <w:sz w:val="24"/>
+          <w:szCs w:val="24"/>
+        </w:rPr>
+        <w:t>To detect such</w:t>
+      </w:r>
+      <w:r>
+        <w:rPr>
+          <w:sz w:val="24"/>
+          <w:szCs w:val="24"/>
+        </w:rPr>
+        <w:t xml:space="preserve"> flaws, </w:t>
+      </w:r>
+      <w:r>
+        <w:rPr>
+          <w:sz w:val="24"/>
+          <w:szCs w:val="24"/>
+        </w:rPr>
+        <w:t>thorough manual source code review</w:t>
+      </w:r>
+      <w:r>
+        <w:rPr>
+          <w:sz w:val="24"/>
+          <w:szCs w:val="24"/>
+        </w:rPr>
+        <w:t xml:space="preserve"> needs to be done to check all database queries.</w:t>
+      </w:r>
+      <w:r>
+        <w:rPr>
+          <w:sz w:val="24"/>
+          <w:szCs w:val="24"/>
+        </w:rPr>
+        <w:t xml:space="preserve"> The way this is handled in the individual track assignment is primarily the use of prepared statements with parameterized queries. </w:t>
+      </w:r>
+    </w:p>
+    <w:p>
+      <w:pPr>
+        <w:pStyle w:val="ListParagraph"/>
+        <w:numPr>
+          <w:ilvl w:val="0"/>
+          <w:numId w:val="12"/>
+        </w:numPr>
+        <w:rPr>
+          <w:sz w:val="24"/>
+          <w:szCs w:val="24"/>
+        </w:rPr>
+      </w:pPr>
+      <w:r>
+        <w:rPr>
+          <w:b/>
+          <w:bCs/>
+          <w:sz w:val="24"/>
+          <w:szCs w:val="24"/>
+        </w:rPr>
+        <w:t>Authentication</w:t>
+      </w:r>
+      <w:r>
+        <w:rPr>
+          <w:sz w:val="24"/>
+          <w:szCs w:val="24"/>
+        </w:rPr>
+        <w:t xml:space="preserve"> – It is important to be able to restrict access to content from individuals who do not have valid credentials. An authentication system was developed for the backend of the project to authenticate only people with correct credentials. After successful authentication, a token is generated to authenticate users to any of the other backend API endpoints without the need of a password. It is important that any password data is transferred between the frontend backend as less as possible. Still, there is a risk that another entity gets hold of that token. That is precisely why tokens have an expiration date and are refreshed upon expiration.</w:t>
+      </w:r>
+    </w:p>
+    <w:p>
+      <w:pPr>
+        <w:pStyle w:val="ListParagraph"/>
+        <w:numPr>
+          <w:ilvl w:val="0"/>
+          <w:numId w:val="12"/>
+        </w:numPr>
+        <w:rPr>
+          <w:sz w:val="24"/>
+          <w:szCs w:val="24"/>
+        </w:rPr>
+      </w:pPr>
+      <w:r>
+        <w:rPr>
+          <w:b/>
+          <w:bCs/>
+          <w:sz w:val="24"/>
+          <w:szCs w:val="24"/>
+        </w:rPr>
+        <w:t>Authorization</w:t>
+      </w:r>
+      <w:r>
+        <w:rPr>
+          <w:sz w:val="24"/>
+          <w:szCs w:val="24"/>
+        </w:rPr>
+        <w:t xml:space="preserve"> – This is another important security aspect </w:t>
+      </w:r>
+      <w:r>
+        <w:rPr>
+          <w:sz w:val="24"/>
+          <w:szCs w:val="24"/>
+        </w:rPr>
+        <w:t>that should be taken into consideration if the backend contains any functionality that only a select few authenticated individuals should have access to. The backend implements a role-based authorization system that prevents end</w:t>
+      </w:r>
+      <w:r>
+        <w:rPr>
+          <w:sz w:val="24"/>
+          <w:szCs w:val="24"/>
+        </w:rPr>
+        <w:t>-</w:t>
+      </w:r>
+      <w:r>
+        <w:rPr>
+          <w:sz w:val="24"/>
+          <w:szCs w:val="24"/>
+        </w:rPr>
+        <w:t>users from using any role-restricted API endpoints if their role does not match.</w:t>
+      </w:r>
+    </w:p>
+    <w:p>
+      <w:pPr>
+        <w:pStyle w:val="ListParagraph"/>
+        <w:numPr>
+          <w:ilvl w:val="0"/>
+          <w:numId w:val="12"/>
+        </w:numPr>
+        <w:rPr>
+          <w:sz w:val="24"/>
+          <w:szCs w:val="24"/>
+        </w:rPr>
+      </w:pPr>
+      <w:r>
+        <w:rPr>
+          <w:b/>
+          <w:bCs/>
+          <w:sz w:val="24"/>
+          <w:szCs w:val="24"/>
+        </w:rPr>
+        <w:t xml:space="preserve">Data exposure </w:t>
+      </w:r>
+      <w:r>
+        <w:rPr>
+          <w:sz w:val="24"/>
+          <w:szCs w:val="24"/>
+        </w:rPr>
+        <w:t>–</w:t>
+      </w:r>
+      <w:r>
+        <w:rPr>
+          <w:sz w:val="24"/>
+          <w:szCs w:val="24"/>
+        </w:rPr>
+        <w:t xml:space="preserve"> </w:t>
+      </w:r>
+      <w:r>
+        <w:rPr>
+          <w:sz w:val="24"/>
+          <w:szCs w:val="24"/>
+        </w:rPr>
+        <w:t>As mentioned previously, the goal is to share as little information as possible in order to provide the software product without sacrificing any functionalities. That is why all backend endpoints share only crucial data to the frontend.</w:t>
+      </w:r>
     </w:p>
     <w:sectPr>
       <w:pgSz w:w="12240" w:h="15840"/>
@@ -4749,6 +6679,232 @@
     </w:lvl>
   </w:abstractNum>
   <w:abstractNum w:abstractNumId="4" w15:restartNumberingAfterBreak="0">
+    <w:nsid w:val="246C0469"/>
+    <w:multiLevelType w:val="hybridMultilevel"/>
+    <w:tmpl w:val="2814F9B4"/>
+    <w:lvl w:ilvl="0" w:tplc="0C000001">
+      <w:start w:val="1"/>
+      <w:numFmt w:val="bullet"/>
+      <w:lvlText w:val=""/>
+      <w:lvlJc w:val="left"/>
+      <w:pPr>
+        <w:ind w:left="720" w:hanging="360"/>
+      </w:pPr>
+      <w:rPr>
+        <w:rFonts w:ascii="Symbol" w:hAnsi="Symbol" w:hint="default"/>
+      </w:rPr>
+    </w:lvl>
+    <w:lvl w:ilvl="1" w:tplc="0C000003" w:tentative="1">
+      <w:start w:val="1"/>
+      <w:numFmt w:val="bullet"/>
+      <w:lvlText w:val="o"/>
+      <w:lvlJc w:val="left"/>
+      <w:pPr>
+        <w:ind w:left="1440" w:hanging="360"/>
+      </w:pPr>
+      <w:rPr>
+        <w:rFonts w:ascii="Courier New" w:hAnsi="Courier New" w:cs="Courier New" w:hint="default"/>
+      </w:rPr>
+    </w:lvl>
+    <w:lvl w:ilvl="2" w:tplc="0C000005" w:tentative="1">
+      <w:start w:val="1"/>
+      <w:numFmt w:val="bullet"/>
+      <w:lvlText w:val=""/>
+      <w:lvlJc w:val="left"/>
+      <w:pPr>
+        <w:ind w:left="2160" w:hanging="360"/>
+      </w:pPr>
+      <w:rPr>
+        <w:rFonts w:ascii="Wingdings" w:hAnsi="Wingdings" w:hint="default"/>
+      </w:rPr>
+    </w:lvl>
+    <w:lvl w:ilvl="3" w:tplc="0C000001" w:tentative="1">
+      <w:start w:val="1"/>
+      <w:numFmt w:val="bullet"/>
+      <w:lvlText w:val=""/>
+      <w:lvlJc w:val="left"/>
+      <w:pPr>
+        <w:ind w:left="2880" w:hanging="360"/>
+      </w:pPr>
+      <w:rPr>
+        <w:rFonts w:ascii="Symbol" w:hAnsi="Symbol" w:hint="default"/>
+      </w:rPr>
+    </w:lvl>
+    <w:lvl w:ilvl="4" w:tplc="0C000003" w:tentative="1">
+      <w:start w:val="1"/>
+      <w:numFmt w:val="bullet"/>
+      <w:lvlText w:val="o"/>
+      <w:lvlJc w:val="left"/>
+      <w:pPr>
+        <w:ind w:left="3600" w:hanging="360"/>
+      </w:pPr>
+      <w:rPr>
+        <w:rFonts w:ascii="Courier New" w:hAnsi="Courier New" w:cs="Courier New" w:hint="default"/>
+      </w:rPr>
+    </w:lvl>
+    <w:lvl w:ilvl="5" w:tplc="0C000005" w:tentative="1">
+      <w:start w:val="1"/>
+      <w:numFmt w:val="bullet"/>
+      <w:lvlText w:val=""/>
+      <w:lvlJc w:val="left"/>
+      <w:pPr>
+        <w:ind w:left="4320" w:hanging="360"/>
+      </w:pPr>
+      <w:rPr>
+        <w:rFonts w:ascii="Wingdings" w:hAnsi="Wingdings" w:hint="default"/>
+      </w:rPr>
+    </w:lvl>
+    <w:lvl w:ilvl="6" w:tplc="0C000001" w:tentative="1">
+      <w:start w:val="1"/>
+      <w:numFmt w:val="bullet"/>
+      <w:lvlText w:val=""/>
+      <w:lvlJc w:val="left"/>
+      <w:pPr>
+        <w:ind w:left="5040" w:hanging="360"/>
+      </w:pPr>
+      <w:rPr>
+        <w:rFonts w:ascii="Symbol" w:hAnsi="Symbol" w:hint="default"/>
+      </w:rPr>
+    </w:lvl>
+    <w:lvl w:ilvl="7" w:tplc="0C000003" w:tentative="1">
+      <w:start w:val="1"/>
+      <w:numFmt w:val="bullet"/>
+      <w:lvlText w:val="o"/>
+      <w:lvlJc w:val="left"/>
+      <w:pPr>
+        <w:ind w:left="5760" w:hanging="360"/>
+      </w:pPr>
+      <w:rPr>
+        <w:rFonts w:ascii="Courier New" w:hAnsi="Courier New" w:cs="Courier New" w:hint="default"/>
+      </w:rPr>
+    </w:lvl>
+    <w:lvl w:ilvl="8" w:tplc="0C000005" w:tentative="1">
+      <w:start w:val="1"/>
+      <w:numFmt w:val="bullet"/>
+      <w:lvlText w:val=""/>
+      <w:lvlJc w:val="left"/>
+      <w:pPr>
+        <w:ind w:left="6480" w:hanging="360"/>
+      </w:pPr>
+      <w:rPr>
+        <w:rFonts w:ascii="Wingdings" w:hAnsi="Wingdings" w:hint="default"/>
+      </w:rPr>
+    </w:lvl>
+  </w:abstractNum>
+  <w:abstractNum w:abstractNumId="5" w15:restartNumberingAfterBreak="0">
+    <w:nsid w:val="47DE4A86"/>
+    <w:multiLevelType w:val="hybridMultilevel"/>
+    <w:tmpl w:val="8D5A3C1C"/>
+    <w:lvl w:ilvl="0" w:tplc="0C000001">
+      <w:start w:val="1"/>
+      <w:numFmt w:val="bullet"/>
+      <w:lvlText w:val=""/>
+      <w:lvlJc w:val="left"/>
+      <w:pPr>
+        <w:ind w:left="720" w:hanging="360"/>
+      </w:pPr>
+      <w:rPr>
+        <w:rFonts w:ascii="Symbol" w:hAnsi="Symbol" w:hint="default"/>
+      </w:rPr>
+    </w:lvl>
+    <w:lvl w:ilvl="1" w:tplc="0C000003" w:tentative="1">
+      <w:start w:val="1"/>
+      <w:numFmt w:val="bullet"/>
+      <w:lvlText w:val="o"/>
+      <w:lvlJc w:val="left"/>
+      <w:pPr>
+        <w:ind w:left="1440" w:hanging="360"/>
+      </w:pPr>
+      <w:rPr>
+        <w:rFonts w:ascii="Courier New" w:hAnsi="Courier New" w:cs="Courier New" w:hint="default"/>
+      </w:rPr>
+    </w:lvl>
+    <w:lvl w:ilvl="2" w:tplc="0C000005" w:tentative="1">
+      <w:start w:val="1"/>
+      <w:numFmt w:val="bullet"/>
+      <w:lvlText w:val=""/>
+      <w:lvlJc w:val="left"/>
+      <w:pPr>
+        <w:ind w:left="2160" w:hanging="360"/>
+      </w:pPr>
+      <w:rPr>
+        <w:rFonts w:ascii="Wingdings" w:hAnsi="Wingdings" w:hint="default"/>
+      </w:rPr>
+    </w:lvl>
+    <w:lvl w:ilvl="3" w:tplc="0C000001" w:tentative="1">
+      <w:start w:val="1"/>
+      <w:numFmt w:val="bullet"/>
+      <w:lvlText w:val=""/>
+      <w:lvlJc w:val="left"/>
+      <w:pPr>
+        <w:ind w:left="2880" w:hanging="360"/>
+      </w:pPr>
+      <w:rPr>
+        <w:rFonts w:ascii="Symbol" w:hAnsi="Symbol" w:hint="default"/>
+      </w:rPr>
+    </w:lvl>
+    <w:lvl w:ilvl="4" w:tplc="0C000003" w:tentative="1">
+      <w:start w:val="1"/>
+      <w:numFmt w:val="bullet"/>
+      <w:lvlText w:val="o"/>
+      <w:lvlJc w:val="left"/>
+      <w:pPr>
+        <w:ind w:left="3600" w:hanging="360"/>
+      </w:pPr>
+      <w:rPr>
+        <w:rFonts w:ascii="Courier New" w:hAnsi="Courier New" w:cs="Courier New" w:hint="default"/>
+      </w:rPr>
+    </w:lvl>
+    <w:lvl w:ilvl="5" w:tplc="0C000005" w:tentative="1">
+      <w:start w:val="1"/>
+      <w:numFmt w:val="bullet"/>
+      <w:lvlText w:val=""/>
+      <w:lvlJc w:val="left"/>
+      <w:pPr>
+        <w:ind w:left="4320" w:hanging="360"/>
+      </w:pPr>
+      <w:rPr>
+        <w:rFonts w:ascii="Wingdings" w:hAnsi="Wingdings" w:hint="default"/>
+      </w:rPr>
+    </w:lvl>
+    <w:lvl w:ilvl="6" w:tplc="0C000001" w:tentative="1">
+      <w:start w:val="1"/>
+      <w:numFmt w:val="bullet"/>
+      <w:lvlText w:val=""/>
+      <w:lvlJc w:val="left"/>
+      <w:pPr>
+        <w:ind w:left="5040" w:hanging="360"/>
+      </w:pPr>
+      <w:rPr>
+        <w:rFonts w:ascii="Symbol" w:hAnsi="Symbol" w:hint="default"/>
+      </w:rPr>
+    </w:lvl>
+    <w:lvl w:ilvl="7" w:tplc="0C000003" w:tentative="1">
+      <w:start w:val="1"/>
+      <w:numFmt w:val="bullet"/>
+      <w:lvlText w:val="o"/>
+      <w:lvlJc w:val="left"/>
+      <w:pPr>
+        <w:ind w:left="5760" w:hanging="360"/>
+      </w:pPr>
+      <w:rPr>
+        <w:rFonts w:ascii="Courier New" w:hAnsi="Courier New" w:cs="Courier New" w:hint="default"/>
+      </w:rPr>
+    </w:lvl>
+    <w:lvl w:ilvl="8" w:tplc="0C000005" w:tentative="1">
+      <w:start w:val="1"/>
+      <w:numFmt w:val="bullet"/>
+      <w:lvlText w:val=""/>
+      <w:lvlJc w:val="left"/>
+      <w:pPr>
+        <w:ind w:left="6480" w:hanging="360"/>
+      </w:pPr>
+      <w:rPr>
+        <w:rFonts w:ascii="Wingdings" w:hAnsi="Wingdings" w:hint="default"/>
+      </w:rPr>
+    </w:lvl>
+  </w:abstractNum>
+  <w:abstractNum w:abstractNumId="6" w15:restartNumberingAfterBreak="0">
     <w:nsid w:val="4B524E5E"/>
     <w:multiLevelType w:val="hybridMultilevel"/>
     <w:tmpl w:val="64B4E60E"/>
@@ -4861,7 +7017,319 @@
       </w:rPr>
     </w:lvl>
   </w:abstractNum>
-  <w:abstractNum w:abstractNumId="5" w15:restartNumberingAfterBreak="0">
+  <w:abstractNum w:abstractNumId="7" w15:restartNumberingAfterBreak="0">
+    <w:nsid w:val="4EF845BF"/>
+    <w:multiLevelType w:val="hybridMultilevel"/>
+    <w:tmpl w:val="0BC4BCD6"/>
+    <w:lvl w:ilvl="0" w:tplc="0C00000F">
+      <w:start w:val="1"/>
+      <w:numFmt w:val="decimal"/>
+      <w:lvlText w:val="%1."/>
+      <w:lvlJc w:val="left"/>
+      <w:pPr>
+        <w:ind w:left="720" w:hanging="360"/>
+      </w:pPr>
+    </w:lvl>
+    <w:lvl w:ilvl="1" w:tplc="0C000019" w:tentative="1">
+      <w:start w:val="1"/>
+      <w:numFmt w:val="lowerLetter"/>
+      <w:lvlText w:val="%2."/>
+      <w:lvlJc w:val="left"/>
+      <w:pPr>
+        <w:ind w:left="1440" w:hanging="360"/>
+      </w:pPr>
+    </w:lvl>
+    <w:lvl w:ilvl="2" w:tplc="0C00001B" w:tentative="1">
+      <w:start w:val="1"/>
+      <w:numFmt w:val="lowerRoman"/>
+      <w:lvlText w:val="%3."/>
+      <w:lvlJc w:val="right"/>
+      <w:pPr>
+        <w:ind w:left="2160" w:hanging="180"/>
+      </w:pPr>
+    </w:lvl>
+    <w:lvl w:ilvl="3" w:tplc="0C00000F" w:tentative="1">
+      <w:start w:val="1"/>
+      <w:numFmt w:val="decimal"/>
+      <w:lvlText w:val="%4."/>
+      <w:lvlJc w:val="left"/>
+      <w:pPr>
+        <w:ind w:left="2880" w:hanging="360"/>
+      </w:pPr>
+    </w:lvl>
+    <w:lvl w:ilvl="4" w:tplc="0C000019" w:tentative="1">
+      <w:start w:val="1"/>
+      <w:numFmt w:val="lowerLetter"/>
+      <w:lvlText w:val="%5."/>
+      <w:lvlJc w:val="left"/>
+      <w:pPr>
+        <w:ind w:left="3600" w:hanging="360"/>
+      </w:pPr>
+    </w:lvl>
+    <w:lvl w:ilvl="5" w:tplc="0C00001B" w:tentative="1">
+      <w:start w:val="1"/>
+      <w:numFmt w:val="lowerRoman"/>
+      <w:lvlText w:val="%6."/>
+      <w:lvlJc w:val="right"/>
+      <w:pPr>
+        <w:ind w:left="4320" w:hanging="180"/>
+      </w:pPr>
+    </w:lvl>
+    <w:lvl w:ilvl="6" w:tplc="0C00000F" w:tentative="1">
+      <w:start w:val="1"/>
+      <w:numFmt w:val="decimal"/>
+      <w:lvlText w:val="%7."/>
+      <w:lvlJc w:val="left"/>
+      <w:pPr>
+        <w:ind w:left="5040" w:hanging="360"/>
+      </w:pPr>
+    </w:lvl>
+    <w:lvl w:ilvl="7" w:tplc="0C000019" w:tentative="1">
+      <w:start w:val="1"/>
+      <w:numFmt w:val="lowerLetter"/>
+      <w:lvlText w:val="%8."/>
+      <w:lvlJc w:val="left"/>
+      <w:pPr>
+        <w:ind w:left="5760" w:hanging="360"/>
+      </w:pPr>
+    </w:lvl>
+    <w:lvl w:ilvl="8" w:tplc="0C00001B" w:tentative="1">
+      <w:start w:val="1"/>
+      <w:numFmt w:val="lowerRoman"/>
+      <w:lvlText w:val="%9."/>
+      <w:lvlJc w:val="right"/>
+      <w:pPr>
+        <w:ind w:left="6480" w:hanging="180"/>
+      </w:pPr>
+    </w:lvl>
+  </w:abstractNum>
+  <w:abstractNum w:abstractNumId="8" w15:restartNumberingAfterBreak="0">
+    <w:nsid w:val="4F897C74"/>
+    <w:multiLevelType w:val="hybridMultilevel"/>
+    <w:tmpl w:val="66D8D210"/>
+    <w:lvl w:ilvl="0" w:tplc="0C000001">
+      <w:start w:val="1"/>
+      <w:numFmt w:val="bullet"/>
+      <w:lvlText w:val=""/>
+      <w:lvlJc w:val="left"/>
+      <w:pPr>
+        <w:ind w:left="720" w:hanging="360"/>
+      </w:pPr>
+      <w:rPr>
+        <w:rFonts w:ascii="Symbol" w:hAnsi="Symbol" w:hint="default"/>
+      </w:rPr>
+    </w:lvl>
+    <w:lvl w:ilvl="1" w:tplc="0C000003" w:tentative="1">
+      <w:start w:val="1"/>
+      <w:numFmt w:val="bullet"/>
+      <w:lvlText w:val="o"/>
+      <w:lvlJc w:val="left"/>
+      <w:pPr>
+        <w:ind w:left="1440" w:hanging="360"/>
+      </w:pPr>
+      <w:rPr>
+        <w:rFonts w:ascii="Courier New" w:hAnsi="Courier New" w:cs="Courier New" w:hint="default"/>
+      </w:rPr>
+    </w:lvl>
+    <w:lvl w:ilvl="2" w:tplc="0C000005" w:tentative="1">
+      <w:start w:val="1"/>
+      <w:numFmt w:val="bullet"/>
+      <w:lvlText w:val=""/>
+      <w:lvlJc w:val="left"/>
+      <w:pPr>
+        <w:ind w:left="2160" w:hanging="360"/>
+      </w:pPr>
+      <w:rPr>
+        <w:rFonts w:ascii="Wingdings" w:hAnsi="Wingdings" w:hint="default"/>
+      </w:rPr>
+    </w:lvl>
+    <w:lvl w:ilvl="3" w:tplc="0C000001" w:tentative="1">
+      <w:start w:val="1"/>
+      <w:numFmt w:val="bullet"/>
+      <w:lvlText w:val=""/>
+      <w:lvlJc w:val="left"/>
+      <w:pPr>
+        <w:ind w:left="2880" w:hanging="360"/>
+      </w:pPr>
+      <w:rPr>
+        <w:rFonts w:ascii="Symbol" w:hAnsi="Symbol" w:hint="default"/>
+      </w:rPr>
+    </w:lvl>
+    <w:lvl w:ilvl="4" w:tplc="0C000003" w:tentative="1">
+      <w:start w:val="1"/>
+      <w:numFmt w:val="bullet"/>
+      <w:lvlText w:val="o"/>
+      <w:lvlJc w:val="left"/>
+      <w:pPr>
+        <w:ind w:left="3600" w:hanging="360"/>
+      </w:pPr>
+      <w:rPr>
+        <w:rFonts w:ascii="Courier New" w:hAnsi="Courier New" w:cs="Courier New" w:hint="default"/>
+      </w:rPr>
+    </w:lvl>
+    <w:lvl w:ilvl="5" w:tplc="0C000005" w:tentative="1">
+      <w:start w:val="1"/>
+      <w:numFmt w:val="bullet"/>
+      <w:lvlText w:val=""/>
+      <w:lvlJc w:val="left"/>
+      <w:pPr>
+        <w:ind w:left="4320" w:hanging="360"/>
+      </w:pPr>
+      <w:rPr>
+        <w:rFonts w:ascii="Wingdings" w:hAnsi="Wingdings" w:hint="default"/>
+      </w:rPr>
+    </w:lvl>
+    <w:lvl w:ilvl="6" w:tplc="0C000001" w:tentative="1">
+      <w:start w:val="1"/>
+      <w:numFmt w:val="bullet"/>
+      <w:lvlText w:val=""/>
+      <w:lvlJc w:val="left"/>
+      <w:pPr>
+        <w:ind w:left="5040" w:hanging="360"/>
+      </w:pPr>
+      <w:rPr>
+        <w:rFonts w:ascii="Symbol" w:hAnsi="Symbol" w:hint="default"/>
+      </w:rPr>
+    </w:lvl>
+    <w:lvl w:ilvl="7" w:tplc="0C000003" w:tentative="1">
+      <w:start w:val="1"/>
+      <w:numFmt w:val="bullet"/>
+      <w:lvlText w:val="o"/>
+      <w:lvlJc w:val="left"/>
+      <w:pPr>
+        <w:ind w:left="5760" w:hanging="360"/>
+      </w:pPr>
+      <w:rPr>
+        <w:rFonts w:ascii="Courier New" w:hAnsi="Courier New" w:cs="Courier New" w:hint="default"/>
+      </w:rPr>
+    </w:lvl>
+    <w:lvl w:ilvl="8" w:tplc="0C000005" w:tentative="1">
+      <w:start w:val="1"/>
+      <w:numFmt w:val="bullet"/>
+      <w:lvlText w:val=""/>
+      <w:lvlJc w:val="left"/>
+      <w:pPr>
+        <w:ind w:left="6480" w:hanging="360"/>
+      </w:pPr>
+      <w:rPr>
+        <w:rFonts w:ascii="Wingdings" w:hAnsi="Wingdings" w:hint="default"/>
+      </w:rPr>
+    </w:lvl>
+  </w:abstractNum>
+  <w:abstractNum w:abstractNumId="9" w15:restartNumberingAfterBreak="0">
+    <w:nsid w:val="539008E4"/>
+    <w:multiLevelType w:val="hybridMultilevel"/>
+    <w:tmpl w:val="8C426146"/>
+    <w:lvl w:ilvl="0" w:tplc="0C000001">
+      <w:start w:val="1"/>
+      <w:numFmt w:val="bullet"/>
+      <w:lvlText w:val=""/>
+      <w:lvlJc w:val="left"/>
+      <w:pPr>
+        <w:ind w:left="780" w:hanging="360"/>
+      </w:pPr>
+      <w:rPr>
+        <w:rFonts w:ascii="Symbol" w:hAnsi="Symbol" w:hint="default"/>
+      </w:rPr>
+    </w:lvl>
+    <w:lvl w:ilvl="1" w:tplc="0C000003" w:tentative="1">
+      <w:start w:val="1"/>
+      <w:numFmt w:val="bullet"/>
+      <w:lvlText w:val="o"/>
+      <w:lvlJc w:val="left"/>
+      <w:pPr>
+        <w:ind w:left="1500" w:hanging="360"/>
+      </w:pPr>
+      <w:rPr>
+        <w:rFonts w:ascii="Courier New" w:hAnsi="Courier New" w:cs="Courier New" w:hint="default"/>
+      </w:rPr>
+    </w:lvl>
+    <w:lvl w:ilvl="2" w:tplc="0C000005" w:tentative="1">
+      <w:start w:val="1"/>
+      <w:numFmt w:val="bullet"/>
+      <w:lvlText w:val=""/>
+      <w:lvlJc w:val="left"/>
+      <w:pPr>
+        <w:ind w:left="2220" w:hanging="360"/>
+      </w:pPr>
+      <w:rPr>
+        <w:rFonts w:ascii="Wingdings" w:hAnsi="Wingdings" w:hint="default"/>
+      </w:rPr>
+    </w:lvl>
+    <w:lvl w:ilvl="3" w:tplc="0C000001" w:tentative="1">
+      <w:start w:val="1"/>
+      <w:numFmt w:val="bullet"/>
+      <w:lvlText w:val=""/>
+      <w:lvlJc w:val="left"/>
+      <w:pPr>
+        <w:ind w:left="2940" w:hanging="360"/>
+      </w:pPr>
+      <w:rPr>
+        <w:rFonts w:ascii="Symbol" w:hAnsi="Symbol" w:hint="default"/>
+      </w:rPr>
+    </w:lvl>
+    <w:lvl w:ilvl="4" w:tplc="0C000003" w:tentative="1">
+      <w:start w:val="1"/>
+      <w:numFmt w:val="bullet"/>
+      <w:lvlText w:val="o"/>
+      <w:lvlJc w:val="left"/>
+      <w:pPr>
+        <w:ind w:left="3660" w:hanging="360"/>
+      </w:pPr>
+      <w:rPr>
+        <w:rFonts w:ascii="Courier New" w:hAnsi="Courier New" w:cs="Courier New" w:hint="default"/>
+      </w:rPr>
+    </w:lvl>
+    <w:lvl w:ilvl="5" w:tplc="0C000005" w:tentative="1">
+      <w:start w:val="1"/>
+      <w:numFmt w:val="bullet"/>
+      <w:lvlText w:val=""/>
+      <w:lvlJc w:val="left"/>
+      <w:pPr>
+        <w:ind w:left="4380" w:hanging="360"/>
+      </w:pPr>
+      <w:rPr>
+        <w:rFonts w:ascii="Wingdings" w:hAnsi="Wingdings" w:hint="default"/>
+      </w:rPr>
+    </w:lvl>
+    <w:lvl w:ilvl="6" w:tplc="0C000001" w:tentative="1">
+      <w:start w:val="1"/>
+      <w:numFmt w:val="bullet"/>
+      <w:lvlText w:val=""/>
+      <w:lvlJc w:val="left"/>
+      <w:pPr>
+        <w:ind w:left="5100" w:hanging="360"/>
+      </w:pPr>
+      <w:rPr>
+        <w:rFonts w:ascii="Symbol" w:hAnsi="Symbol" w:hint="default"/>
+      </w:rPr>
+    </w:lvl>
+    <w:lvl w:ilvl="7" w:tplc="0C000003" w:tentative="1">
+      <w:start w:val="1"/>
+      <w:numFmt w:val="bullet"/>
+      <w:lvlText w:val="o"/>
+      <w:lvlJc w:val="left"/>
+      <w:pPr>
+        <w:ind w:left="5820" w:hanging="360"/>
+      </w:pPr>
+      <w:rPr>
+        <w:rFonts w:ascii="Courier New" w:hAnsi="Courier New" w:cs="Courier New" w:hint="default"/>
+      </w:rPr>
+    </w:lvl>
+    <w:lvl w:ilvl="8" w:tplc="0C000005" w:tentative="1">
+      <w:start w:val="1"/>
+      <w:numFmt w:val="bullet"/>
+      <w:lvlText w:val=""/>
+      <w:lvlJc w:val="left"/>
+      <w:pPr>
+        <w:ind w:left="6540" w:hanging="360"/>
+      </w:pPr>
+      <w:rPr>
+        <w:rFonts w:ascii="Wingdings" w:hAnsi="Wingdings" w:hint="default"/>
+      </w:rPr>
+    </w:lvl>
+  </w:abstractNum>
+  <w:abstractNum w:abstractNumId="10" w15:restartNumberingAfterBreak="0">
     <w:nsid w:val="66B85DB4"/>
     <w:multiLevelType w:val="hybridMultilevel"/>
     <w:tmpl w:val="89701ED8"/>
@@ -4974,7 +7442,7 @@
       </w:rPr>
     </w:lvl>
   </w:abstractNum>
-  <w:abstractNum w:abstractNumId="6" w15:restartNumberingAfterBreak="0">
+  <w:abstractNum w:abstractNumId="11" w15:restartNumberingAfterBreak="0">
     <w:nsid w:val="6C490245"/>
     <w:multiLevelType w:val="multilevel"/>
     <w:tmpl w:val="0C000025"/>
@@ -5070,16 +7538,16 @@
     </w:lvl>
   </w:abstractNum>
   <w:num w:numId="1">
-    <w:abstractNumId w:val="6"/>
+    <w:abstractNumId w:val="11"/>
   </w:num>
   <w:num w:numId="2">
     <w:abstractNumId w:val="1"/>
   </w:num>
   <w:num w:numId="3">
-    <w:abstractNumId w:val="5"/>
+    <w:abstractNumId w:val="10"/>
   </w:num>
   <w:num w:numId="4">
-    <w:abstractNumId w:val="4"/>
+    <w:abstractNumId w:val="6"/>
   </w:num>
   <w:num w:numId="5">
     <w:abstractNumId w:val="0"/>
@@ -5089,6 +7557,21 @@
   </w:num>
   <w:num w:numId="7">
     <w:abstractNumId w:val="2"/>
+  </w:num>
+  <w:num w:numId="8">
+    <w:abstractNumId w:val="4"/>
+  </w:num>
+  <w:num w:numId="9">
+    <w:abstractNumId w:val="7"/>
+  </w:num>
+  <w:num w:numId="10">
+    <w:abstractNumId w:val="8"/>
+  </w:num>
+  <w:num w:numId="11">
+    <w:abstractNumId w:val="5"/>
+  </w:num>
+  <w:num w:numId="12">
+    <w:abstractNumId w:val="9"/>
   </w:num>
 </w:numbering>
 </file>
@@ -6322,7 +8805,11 @@
   </w:compat>
   <w:rsids>
     <w:rsidRoot w:val="00CD4251"/>
+    <w:rsid w:val="00B87FEF"/>
+    <w:rsid w:val="00C60D26"/>
     <w:rsid w:val="00CD4251"/>
+    <w:rsid w:val="00D8537E"/>
+    <w:rsid w:val="00F02025"/>
   </w:rsids>
   <m:mathPr>
     <m:mathFont m:val="Cambria Math"/>

</xml_diff>

<commit_message>
Added all documentation in docs folder
</commit_message>
<xml_diff>
--- a/docs/ITS-Project-Design-document-3782484.docx
+++ b/docs/ITS-Project-Design-document-3782484.docx
@@ -292,7 +292,7 @@
                 <w:sz w:val="28"/>
                 <w:szCs w:val="28"/>
               </w:rPr>
-              <w:t>Friday, November 27, 2020</w:t>
+              <w:t>Friday, January 22, 2021</w:t>
             </w:r>
             <w:r>
               <w:rPr>
@@ -924,6 +924,294 @@
                 <w:szCs w:val="24"/>
               </w:rPr>
               <w:t>detail.</w:t>
+            </w:r>
+          </w:p>
+        </w:tc>
+      </w:tr>
+      <w:tr>
+        <w:trPr>
+          <w:cnfStyle w:val="000000100000" w:firstRow="0" w:lastRow="0" w:firstColumn="0" w:lastColumn="0" w:oddVBand="0" w:evenVBand="0" w:oddHBand="1" w:evenHBand="0" w:firstRowFirstColumn="0" w:firstRowLastColumn="0" w:lastRowFirstColumn="0" w:lastRowLastColumn="0"/>
+          <w:trHeight w:val="617"/>
+        </w:trPr>
+        <w:tc>
+          <w:tcPr>
+            <w:cnfStyle w:val="001000000000" w:firstRow="0" w:lastRow="0" w:firstColumn="1" w:lastColumn="0" w:oddVBand="0" w:evenVBand="0" w:oddHBand="0" w:evenHBand="0" w:firstRowFirstColumn="0" w:firstRowLastColumn="0" w:lastRowFirstColumn="0" w:lastRowLastColumn="0"/>
+            <w:tcW w:w="1400" w:type="dxa"/>
+          </w:tcPr>
+          <w:p>
+            <w:pPr>
+              <w:rPr>
+                <w:sz w:val="24"/>
+                <w:szCs w:val="24"/>
+              </w:rPr>
+            </w:pPr>
+            <w:r>
+              <w:rPr>
+                <w:sz w:val="24"/>
+                <w:szCs w:val="24"/>
+              </w:rPr>
+              <w:t>03-01-2021</w:t>
+            </w:r>
+          </w:p>
+        </w:tc>
+        <w:tc>
+          <w:tcPr>
+            <w:tcW w:w="1124" w:type="dxa"/>
+          </w:tcPr>
+          <w:p>
+            <w:pPr>
+              <w:cnfStyle w:val="000000100000" w:firstRow="0" w:lastRow="0" w:firstColumn="0" w:lastColumn="0" w:oddVBand="0" w:evenVBand="0" w:oddHBand="1" w:evenHBand="0" w:firstRowFirstColumn="0" w:firstRowLastColumn="0" w:lastRowFirstColumn="0" w:lastRowLastColumn="0"/>
+              <w:rPr>
+                <w:sz w:val="24"/>
+                <w:szCs w:val="24"/>
+              </w:rPr>
+            </w:pPr>
+            <w:r>
+              <w:rPr>
+                <w:sz w:val="24"/>
+                <w:szCs w:val="24"/>
+              </w:rPr>
+              <w:t>1.4</w:t>
+            </w:r>
+          </w:p>
+        </w:tc>
+        <w:tc>
+          <w:tcPr>
+            <w:tcW w:w="2155" w:type="dxa"/>
+          </w:tcPr>
+          <w:p>
+            <w:pPr>
+              <w:cnfStyle w:val="000000100000" w:firstRow="0" w:lastRow="0" w:firstColumn="0" w:lastColumn="0" w:oddVBand="0" w:evenVBand="0" w:oddHBand="1" w:evenHBand="0" w:firstRowFirstColumn="0" w:firstRowLastColumn="0" w:lastRowFirstColumn="0" w:lastRowLastColumn="0"/>
+              <w:rPr>
+                <w:b/>
+                <w:bCs/>
+                <w:sz w:val="24"/>
+                <w:szCs w:val="24"/>
+              </w:rPr>
+            </w:pPr>
+            <w:r>
+              <w:rPr>
+                <w:b/>
+                <w:bCs/>
+                <w:sz w:val="24"/>
+                <w:szCs w:val="24"/>
+              </w:rPr>
+              <w:t>Martin Georgiev</w:t>
+            </w:r>
+          </w:p>
+        </w:tc>
+        <w:tc>
+          <w:tcPr>
+            <w:tcW w:w="4756" w:type="dxa"/>
+          </w:tcPr>
+          <w:p>
+            <w:pPr>
+              <w:cnfStyle w:val="000000100000" w:firstRow="0" w:lastRow="0" w:firstColumn="0" w:lastColumn="0" w:oddVBand="0" w:evenVBand="0" w:oddHBand="1" w:evenHBand="0" w:firstRowFirstColumn="0" w:firstRowLastColumn="0" w:lastRowFirstColumn="0" w:lastRowLastColumn="0"/>
+              <w:rPr>
+                <w:sz w:val="24"/>
+                <w:szCs w:val="24"/>
+              </w:rPr>
+            </w:pPr>
+            <w:r>
+              <w:rPr>
+                <w:sz w:val="24"/>
+                <w:szCs w:val="24"/>
+              </w:rPr>
+              <w:t>New test plan section; Updated architecture models; Misc. content and styling changes</w:t>
+            </w:r>
+          </w:p>
+        </w:tc>
+      </w:tr>
+      <w:tr>
+        <w:trPr>
+          <w:trHeight w:val="617"/>
+        </w:trPr>
+        <w:tc>
+          <w:tcPr>
+            <w:cnfStyle w:val="001000000000" w:firstRow="0" w:lastRow="0" w:firstColumn="1" w:lastColumn="0" w:oddVBand="0" w:evenVBand="0" w:oddHBand="0" w:evenHBand="0" w:firstRowFirstColumn="0" w:firstRowLastColumn="0" w:lastRowFirstColumn="0" w:lastRowLastColumn="0"/>
+            <w:tcW w:w="1400" w:type="dxa"/>
+          </w:tcPr>
+          <w:p>
+            <w:pPr>
+              <w:rPr>
+                <w:sz w:val="24"/>
+                <w:szCs w:val="24"/>
+              </w:rPr>
+            </w:pPr>
+            <w:r>
+              <w:rPr>
+                <w:sz w:val="24"/>
+                <w:szCs w:val="24"/>
+              </w:rPr>
+              <w:t>13-01-2021</w:t>
+            </w:r>
+          </w:p>
+        </w:tc>
+        <w:tc>
+          <w:tcPr>
+            <w:tcW w:w="1124" w:type="dxa"/>
+          </w:tcPr>
+          <w:p>
+            <w:pPr>
+              <w:cnfStyle w:val="000000000000" w:firstRow="0" w:lastRow="0" w:firstColumn="0" w:lastColumn="0" w:oddVBand="0" w:evenVBand="0" w:oddHBand="0" w:evenHBand="0" w:firstRowFirstColumn="0" w:firstRowLastColumn="0" w:lastRowFirstColumn="0" w:lastRowLastColumn="0"/>
+              <w:rPr>
+                <w:sz w:val="24"/>
+                <w:szCs w:val="24"/>
+              </w:rPr>
+            </w:pPr>
+            <w:r>
+              <w:rPr>
+                <w:sz w:val="24"/>
+                <w:szCs w:val="24"/>
+              </w:rPr>
+              <w:t>1.5</w:t>
+            </w:r>
+          </w:p>
+        </w:tc>
+        <w:tc>
+          <w:tcPr>
+            <w:tcW w:w="2155" w:type="dxa"/>
+          </w:tcPr>
+          <w:p>
+            <w:pPr>
+              <w:cnfStyle w:val="000000000000" w:firstRow="0" w:lastRow="0" w:firstColumn="0" w:lastColumn="0" w:oddVBand="0" w:evenVBand="0" w:oddHBand="0" w:evenHBand="0" w:firstRowFirstColumn="0" w:firstRowLastColumn="0" w:lastRowFirstColumn="0" w:lastRowLastColumn="0"/>
+              <w:rPr>
+                <w:b/>
+                <w:bCs/>
+                <w:sz w:val="24"/>
+                <w:szCs w:val="24"/>
+              </w:rPr>
+            </w:pPr>
+            <w:r>
+              <w:rPr>
+                <w:b/>
+                <w:bCs/>
+                <w:sz w:val="24"/>
+                <w:szCs w:val="24"/>
+              </w:rPr>
+              <w:t>Martin Georgiev</w:t>
+            </w:r>
+          </w:p>
+        </w:tc>
+        <w:tc>
+          <w:tcPr>
+            <w:tcW w:w="4756" w:type="dxa"/>
+          </w:tcPr>
+          <w:p>
+            <w:pPr>
+              <w:cnfStyle w:val="000000000000" w:firstRow="0" w:lastRow="0" w:firstColumn="0" w:lastColumn="0" w:oddVBand="0" w:evenVBand="0" w:oddHBand="0" w:evenHBand="0" w:firstRowFirstColumn="0" w:firstRowLastColumn="0" w:lastRowFirstColumn="0" w:lastRowLastColumn="0"/>
+              <w:rPr>
+                <w:sz w:val="24"/>
+                <w:szCs w:val="24"/>
+              </w:rPr>
+            </w:pPr>
+            <w:r>
+              <w:rPr>
+                <w:sz w:val="24"/>
+                <w:szCs w:val="24"/>
+              </w:rPr>
+              <w:t xml:space="preserve">Added a CI diagram model; Added an additional Code (C4) level architecture model; </w:t>
+            </w:r>
+            <w:r>
+              <w:rPr>
+                <w:sz w:val="24"/>
+                <w:szCs w:val="24"/>
+              </w:rPr>
+              <w:t>Updated testing strategy and document structure.</w:t>
+            </w:r>
+          </w:p>
+        </w:tc>
+      </w:tr>
+      <w:tr>
+        <w:trPr>
+          <w:cnfStyle w:val="000000100000" w:firstRow="0" w:lastRow="0" w:firstColumn="0" w:lastColumn="0" w:oddVBand="0" w:evenVBand="0" w:oddHBand="1" w:evenHBand="0" w:firstRowFirstColumn="0" w:firstRowLastColumn="0" w:lastRowFirstColumn="0" w:lastRowLastColumn="0"/>
+          <w:trHeight w:val="617"/>
+        </w:trPr>
+        <w:tc>
+          <w:tcPr>
+            <w:cnfStyle w:val="001000000000" w:firstRow="0" w:lastRow="0" w:firstColumn="1" w:lastColumn="0" w:oddVBand="0" w:evenVBand="0" w:oddHBand="0" w:evenHBand="0" w:firstRowFirstColumn="0" w:firstRowLastColumn="0" w:lastRowFirstColumn="0" w:lastRowLastColumn="0"/>
+            <w:tcW w:w="1400" w:type="dxa"/>
+          </w:tcPr>
+          <w:p>
+            <w:pPr>
+              <w:rPr>
+                <w:sz w:val="24"/>
+                <w:szCs w:val="24"/>
+              </w:rPr>
+            </w:pPr>
+            <w:r>
+              <w:rPr>
+                <w:sz w:val="24"/>
+                <w:szCs w:val="24"/>
+              </w:rPr>
+              <w:t>22-01-2021</w:t>
+            </w:r>
+          </w:p>
+        </w:tc>
+        <w:tc>
+          <w:tcPr>
+            <w:tcW w:w="1124" w:type="dxa"/>
+          </w:tcPr>
+          <w:p>
+            <w:pPr>
+              <w:cnfStyle w:val="000000100000" w:firstRow="0" w:lastRow="0" w:firstColumn="0" w:lastColumn="0" w:oddVBand="0" w:evenVBand="0" w:oddHBand="1" w:evenHBand="0" w:firstRowFirstColumn="0" w:firstRowLastColumn="0" w:lastRowFirstColumn="0" w:lastRowLastColumn="0"/>
+              <w:rPr>
+                <w:sz w:val="24"/>
+                <w:szCs w:val="24"/>
+              </w:rPr>
+            </w:pPr>
+            <w:r>
+              <w:rPr>
+                <w:sz w:val="24"/>
+                <w:szCs w:val="24"/>
+              </w:rPr>
+              <w:t>1.6</w:t>
+            </w:r>
+          </w:p>
+        </w:tc>
+        <w:tc>
+          <w:tcPr>
+            <w:tcW w:w="2155" w:type="dxa"/>
+          </w:tcPr>
+          <w:p>
+            <w:pPr>
+              <w:cnfStyle w:val="000000100000" w:firstRow="0" w:lastRow="0" w:firstColumn="0" w:lastColumn="0" w:oddVBand="0" w:evenVBand="0" w:oddHBand="1" w:evenHBand="0" w:firstRowFirstColumn="0" w:firstRowLastColumn="0" w:lastRowFirstColumn="0" w:lastRowLastColumn="0"/>
+              <w:rPr>
+                <w:b/>
+                <w:bCs/>
+                <w:sz w:val="24"/>
+                <w:szCs w:val="24"/>
+              </w:rPr>
+            </w:pPr>
+            <w:r>
+              <w:rPr>
+                <w:b/>
+                <w:bCs/>
+                <w:sz w:val="24"/>
+                <w:szCs w:val="24"/>
+              </w:rPr>
+              <w:t>Martin Georgiev</w:t>
+            </w:r>
+          </w:p>
+        </w:tc>
+        <w:tc>
+          <w:tcPr>
+            <w:tcW w:w="4756" w:type="dxa"/>
+          </w:tcPr>
+          <w:p>
+            <w:pPr>
+              <w:cnfStyle w:val="000000100000" w:firstRow="0" w:lastRow="0" w:firstColumn="0" w:lastColumn="0" w:oddVBand="0" w:evenVBand="0" w:oddHBand="1" w:evenHBand="0" w:firstRowFirstColumn="0" w:firstRowLastColumn="0" w:lastRowFirstColumn="0" w:lastRowLastColumn="0"/>
+              <w:rPr>
+                <w:sz w:val="24"/>
+                <w:szCs w:val="24"/>
+              </w:rPr>
+            </w:pPr>
+            <w:r>
+              <w:rPr>
+                <w:sz w:val="24"/>
+                <w:szCs w:val="24"/>
+              </w:rPr>
+              <w:t>Replaced outdated images; Updated design decision section; Updated test plan section to better reflect the testing that was conducted for both the frontend and backend of the application</w:t>
             </w:r>
           </w:p>
         </w:tc>
@@ -993,7 +1281,7 @@
           <w:r>
             <w:fldChar w:fldCharType="separate"/>
           </w:r>
-          <w:hyperlink w:anchor="_Toc57405197" w:history="1">
+          <w:hyperlink w:anchor="_Toc62184976" w:history="1">
             <w:r>
               <w:rPr>
                 <w:rStyle w:val="Hyperlink"/>
@@ -1035,7 +1323,7 @@
                 <w:noProof/>
                 <w:webHidden/>
               </w:rPr>
-              <w:instrText xml:space="preserve"> PAGEREF _Toc57405197 \h </w:instrText>
+              <w:instrText xml:space="preserve"> PAGEREF _Toc62184976 \h </w:instrText>
             </w:r>
             <w:r>
               <w:rPr>
@@ -1079,7 +1367,7 @@
               <w:lang w:val="en-150" w:eastAsia="en-150"/>
             </w:rPr>
           </w:pPr>
-          <w:hyperlink w:anchor="_Toc57405198" w:history="1">
+          <w:hyperlink w:anchor="_Toc62184977" w:history="1">
             <w:r>
               <w:rPr>
                 <w:rStyle w:val="Hyperlink"/>
@@ -1121,7 +1409,7 @@
                 <w:noProof/>
                 <w:webHidden/>
               </w:rPr>
-              <w:instrText xml:space="preserve"> PAGEREF _Toc57405198 \h </w:instrText>
+              <w:instrText xml:space="preserve"> PAGEREF _Toc62184977 \h </w:instrText>
             </w:r>
             <w:r>
               <w:rPr>
@@ -1165,7 +1453,7 @@
               <w:lang w:val="en-150" w:eastAsia="en-150"/>
             </w:rPr>
           </w:pPr>
-          <w:hyperlink w:anchor="_Toc57405199" w:history="1">
+          <w:hyperlink w:anchor="_Toc62184978" w:history="1">
             <w:r>
               <w:rPr>
                 <w:rStyle w:val="Hyperlink"/>
@@ -1207,7 +1495,7 @@
                 <w:noProof/>
                 <w:webHidden/>
               </w:rPr>
-              <w:instrText xml:space="preserve"> PAGEREF _Toc57405199 \h </w:instrText>
+              <w:instrText xml:space="preserve"> PAGEREF _Toc62184978 \h </w:instrText>
             </w:r>
             <w:r>
               <w:rPr>
@@ -1251,7 +1539,7 @@
               <w:lang w:val="en-150" w:eastAsia="en-150"/>
             </w:rPr>
           </w:pPr>
-          <w:hyperlink w:anchor="_Toc57405200" w:history="1">
+          <w:hyperlink w:anchor="_Toc62184979" w:history="1">
             <w:r>
               <w:rPr>
                 <w:rStyle w:val="Hyperlink"/>
@@ -1293,7 +1581,7 @@
                 <w:noProof/>
                 <w:webHidden/>
               </w:rPr>
-              <w:instrText xml:space="preserve"> PAGEREF _Toc57405200 \h </w:instrText>
+              <w:instrText xml:space="preserve"> PAGEREF _Toc62184979 \h </w:instrText>
             </w:r>
             <w:r>
               <w:rPr>
@@ -1337,7 +1625,7 @@
               <w:lang w:val="en-150" w:eastAsia="en-150"/>
             </w:rPr>
           </w:pPr>
-          <w:hyperlink w:anchor="_Toc57405201" w:history="1">
+          <w:hyperlink w:anchor="_Toc62184980" w:history="1">
             <w:r>
               <w:rPr>
                 <w:rStyle w:val="Hyperlink"/>
@@ -1379,7 +1667,7 @@
                 <w:noProof/>
                 <w:webHidden/>
               </w:rPr>
-              <w:instrText xml:space="preserve"> PAGEREF _Toc57405201 \h </w:instrText>
+              <w:instrText xml:space="preserve"> PAGEREF _Toc62184980 \h </w:instrText>
             </w:r>
             <w:r>
               <w:rPr>
@@ -1423,7 +1711,7 @@
               <w:lang w:val="en-150" w:eastAsia="en-150"/>
             </w:rPr>
           </w:pPr>
-          <w:hyperlink w:anchor="_Toc57405202" w:history="1">
+          <w:hyperlink w:anchor="_Toc62184981" w:history="1">
             <w:r>
               <w:rPr>
                 <w:rStyle w:val="Hyperlink"/>
@@ -1465,7 +1753,7 @@
                 <w:noProof/>
                 <w:webHidden/>
               </w:rPr>
-              <w:instrText xml:space="preserve"> PAGEREF _Toc57405202 \h </w:instrText>
+              <w:instrText xml:space="preserve"> PAGEREF _Toc62184981 \h </w:instrText>
             </w:r>
             <w:r>
               <w:rPr>
@@ -1509,7 +1797,7 @@
               <w:lang w:val="en-150" w:eastAsia="en-150"/>
             </w:rPr>
           </w:pPr>
-          <w:hyperlink w:anchor="_Toc57405203" w:history="1">
+          <w:hyperlink w:anchor="_Toc62184982" w:history="1">
             <w:r>
               <w:rPr>
                 <w:rStyle w:val="Hyperlink"/>
@@ -1551,7 +1839,7 @@
                 <w:noProof/>
                 <w:webHidden/>
               </w:rPr>
-              <w:instrText xml:space="preserve"> PAGEREF _Toc57405203 \h </w:instrText>
+              <w:instrText xml:space="preserve"> PAGEREF _Toc62184982 \h </w:instrText>
             </w:r>
             <w:r>
               <w:rPr>
@@ -1595,7 +1883,7 @@
               <w:lang w:val="en-150" w:eastAsia="en-150"/>
             </w:rPr>
           </w:pPr>
-          <w:hyperlink w:anchor="_Toc57405204" w:history="1">
+          <w:hyperlink w:anchor="_Toc62184983" w:history="1">
             <w:r>
               <w:rPr>
                 <w:rStyle w:val="Hyperlink"/>
@@ -1637,7 +1925,7 @@
                 <w:noProof/>
                 <w:webHidden/>
               </w:rPr>
-              <w:instrText xml:space="preserve"> PAGEREF _Toc57405204 \h </w:instrText>
+              <w:instrText xml:space="preserve"> PAGEREF _Toc62184983 \h </w:instrText>
             </w:r>
             <w:r>
               <w:rPr>
@@ -1681,7 +1969,7 @@
               <w:lang w:val="en-150" w:eastAsia="en-150"/>
             </w:rPr>
           </w:pPr>
-          <w:hyperlink w:anchor="_Toc57405205" w:history="1">
+          <w:hyperlink w:anchor="_Toc62184984" w:history="1">
             <w:r>
               <w:rPr>
                 <w:rStyle w:val="Hyperlink"/>
@@ -1723,7 +2011,7 @@
                 <w:noProof/>
                 <w:webHidden/>
               </w:rPr>
-              <w:instrText xml:space="preserve"> PAGEREF _Toc57405205 \h </w:instrText>
+              <w:instrText xml:space="preserve"> PAGEREF _Toc62184984 \h </w:instrText>
             </w:r>
             <w:r>
               <w:rPr>
@@ -1767,7 +2055,7 @@
               <w:lang w:val="en-150" w:eastAsia="en-150"/>
             </w:rPr>
           </w:pPr>
-          <w:hyperlink w:anchor="_Toc57405206" w:history="1">
+          <w:hyperlink w:anchor="_Toc62184985" w:history="1">
             <w:r>
               <w:rPr>
                 <w:rStyle w:val="Hyperlink"/>
@@ -1809,7 +2097,7 @@
                 <w:noProof/>
                 <w:webHidden/>
               </w:rPr>
-              <w:instrText xml:space="preserve"> PAGEREF _Toc57405206 \h </w:instrText>
+              <w:instrText xml:space="preserve"> PAGEREF _Toc62184985 \h </w:instrText>
             </w:r>
             <w:r>
               <w:rPr>
@@ -1853,7 +2141,7 @@
               <w:lang w:val="en-150" w:eastAsia="en-150"/>
             </w:rPr>
           </w:pPr>
-          <w:hyperlink w:anchor="_Toc57405207" w:history="1">
+          <w:hyperlink w:anchor="_Toc62184986" w:history="1">
             <w:r>
               <w:rPr>
                 <w:rStyle w:val="Hyperlink"/>
@@ -1895,7 +2183,7 @@
                 <w:noProof/>
                 <w:webHidden/>
               </w:rPr>
-              <w:instrText xml:space="preserve"> PAGEREF _Toc57405207 \h </w:instrText>
+              <w:instrText xml:space="preserve"> PAGEREF _Toc62184986 \h </w:instrText>
             </w:r>
             <w:r>
               <w:rPr>
@@ -1939,7 +2227,7 @@
               <w:lang w:val="en-150" w:eastAsia="en-150"/>
             </w:rPr>
           </w:pPr>
-          <w:hyperlink w:anchor="_Toc57405208" w:history="1">
+          <w:hyperlink w:anchor="_Toc62184987" w:history="1">
             <w:r>
               <w:rPr>
                 <w:rStyle w:val="Hyperlink"/>
@@ -1981,7 +2269,7 @@
                 <w:noProof/>
                 <w:webHidden/>
               </w:rPr>
-              <w:instrText xml:space="preserve"> PAGEREF _Toc57405208 \h </w:instrText>
+              <w:instrText xml:space="preserve"> PAGEREF _Toc62184987 \h </w:instrText>
             </w:r>
             <w:r>
               <w:rPr>
@@ -2025,7 +2313,7 @@
               <w:lang w:val="en-150" w:eastAsia="en-150"/>
             </w:rPr>
           </w:pPr>
-          <w:hyperlink w:anchor="_Toc57405209" w:history="1">
+          <w:hyperlink w:anchor="_Toc62184988" w:history="1">
             <w:r>
               <w:rPr>
                 <w:rStyle w:val="Hyperlink"/>
@@ -2067,7 +2355,7 @@
                 <w:noProof/>
                 <w:webHidden/>
               </w:rPr>
-              <w:instrText xml:space="preserve"> PAGEREF _Toc57405209 \h </w:instrText>
+              <w:instrText xml:space="preserve"> PAGEREF _Toc62184988 \h </w:instrText>
             </w:r>
             <w:r>
               <w:rPr>
@@ -2111,7 +2399,7 @@
               <w:lang w:val="en-150" w:eastAsia="en-150"/>
             </w:rPr>
           </w:pPr>
-          <w:hyperlink w:anchor="_Toc57405210" w:history="1">
+          <w:hyperlink w:anchor="_Toc62184989" w:history="1">
             <w:r>
               <w:rPr>
                 <w:rStyle w:val="Hyperlink"/>
@@ -2153,7 +2441,7 @@
                 <w:noProof/>
                 <w:webHidden/>
               </w:rPr>
-              <w:instrText xml:space="preserve"> PAGEREF _Toc57405210 \h </w:instrText>
+              <w:instrText xml:space="preserve"> PAGEREF _Toc62184989 \h </w:instrText>
             </w:r>
             <w:r>
               <w:rPr>
@@ -2174,6 +2462,178 @@
                 <w:webHidden/>
               </w:rPr>
               <w:t>11</w:t>
+            </w:r>
+            <w:r>
+              <w:rPr>
+                <w:noProof/>
+                <w:webHidden/>
+              </w:rPr>
+              <w:fldChar w:fldCharType="end"/>
+            </w:r>
+          </w:hyperlink>
+        </w:p>
+        <w:p>
+          <w:pPr>
+            <w:pStyle w:val="TOC3"/>
+            <w:tabs>
+              <w:tab w:val="left" w:pos="1320"/>
+              <w:tab w:val="right" w:leader="dot" w:pos="9350"/>
+            </w:tabs>
+            <w:rPr>
+              <w:rFonts w:eastAsiaTheme="minorEastAsia"/>
+              <w:noProof/>
+              <w:lang w:val="en-150" w:eastAsia="en-150"/>
+            </w:rPr>
+          </w:pPr>
+          <w:hyperlink w:anchor="_Toc62184990" w:history="1">
+            <w:r>
+              <w:rPr>
+                <w:rStyle w:val="Hyperlink"/>
+                <w:noProof/>
+              </w:rPr>
+              <w:t>4.4.1</w:t>
+            </w:r>
+            <w:r>
+              <w:rPr>
+                <w:rFonts w:eastAsiaTheme="minorEastAsia"/>
+                <w:noProof/>
+                <w:lang w:val="en-150" w:eastAsia="en-150"/>
+              </w:rPr>
+              <w:tab/>
+            </w:r>
+            <w:r>
+              <w:rPr>
+                <w:rStyle w:val="Hyperlink"/>
+                <w:noProof/>
+              </w:rPr>
+              <w:t>REST API Mainframe</w:t>
+            </w:r>
+            <w:r>
+              <w:rPr>
+                <w:noProof/>
+                <w:webHidden/>
+              </w:rPr>
+              <w:tab/>
+            </w:r>
+            <w:r>
+              <w:rPr>
+                <w:noProof/>
+                <w:webHidden/>
+              </w:rPr>
+              <w:fldChar w:fldCharType="begin"/>
+            </w:r>
+            <w:r>
+              <w:rPr>
+                <w:noProof/>
+                <w:webHidden/>
+              </w:rPr>
+              <w:instrText xml:space="preserve"> PAGEREF _Toc62184990 \h </w:instrText>
+            </w:r>
+            <w:r>
+              <w:rPr>
+                <w:noProof/>
+                <w:webHidden/>
+              </w:rPr>
+            </w:r>
+            <w:r>
+              <w:rPr>
+                <w:noProof/>
+                <w:webHidden/>
+              </w:rPr>
+              <w:fldChar w:fldCharType="separate"/>
+            </w:r>
+            <w:r>
+              <w:rPr>
+                <w:noProof/>
+                <w:webHidden/>
+              </w:rPr>
+              <w:t>11</w:t>
+            </w:r>
+            <w:r>
+              <w:rPr>
+                <w:noProof/>
+                <w:webHidden/>
+              </w:rPr>
+              <w:fldChar w:fldCharType="end"/>
+            </w:r>
+          </w:hyperlink>
+        </w:p>
+        <w:p>
+          <w:pPr>
+            <w:pStyle w:val="TOC3"/>
+            <w:tabs>
+              <w:tab w:val="left" w:pos="1320"/>
+              <w:tab w:val="right" w:leader="dot" w:pos="9350"/>
+            </w:tabs>
+            <w:rPr>
+              <w:rFonts w:eastAsiaTheme="minorEastAsia"/>
+              <w:noProof/>
+              <w:lang w:val="en-150" w:eastAsia="en-150"/>
+            </w:rPr>
+          </w:pPr>
+          <w:hyperlink w:anchor="_Toc62184991" w:history="1">
+            <w:r>
+              <w:rPr>
+                <w:rStyle w:val="Hyperlink"/>
+                <w:noProof/>
+              </w:rPr>
+              <w:t>4.4.2</w:t>
+            </w:r>
+            <w:r>
+              <w:rPr>
+                <w:rFonts w:eastAsiaTheme="minorEastAsia"/>
+                <w:noProof/>
+                <w:lang w:val="en-150" w:eastAsia="en-150"/>
+              </w:rPr>
+              <w:tab/>
+            </w:r>
+            <w:r>
+              <w:rPr>
+                <w:rStyle w:val="Hyperlink"/>
+                <w:noProof/>
+              </w:rPr>
+              <w:t>Authentication/Authorization System</w:t>
+            </w:r>
+            <w:r>
+              <w:rPr>
+                <w:noProof/>
+                <w:webHidden/>
+              </w:rPr>
+              <w:tab/>
+            </w:r>
+            <w:r>
+              <w:rPr>
+                <w:noProof/>
+                <w:webHidden/>
+              </w:rPr>
+              <w:fldChar w:fldCharType="begin"/>
+            </w:r>
+            <w:r>
+              <w:rPr>
+                <w:noProof/>
+                <w:webHidden/>
+              </w:rPr>
+              <w:instrText xml:space="preserve"> PAGEREF _Toc62184991 \h </w:instrText>
+            </w:r>
+            <w:r>
+              <w:rPr>
+                <w:noProof/>
+                <w:webHidden/>
+              </w:rPr>
+            </w:r>
+            <w:r>
+              <w:rPr>
+                <w:noProof/>
+                <w:webHidden/>
+              </w:rPr>
+              <w:fldChar w:fldCharType="separate"/>
+            </w:r>
+            <w:r>
+              <w:rPr>
+                <w:noProof/>
+                <w:webHidden/>
+              </w:rPr>
+              <w:t>12</w:t>
             </w:r>
             <w:r>
               <w:rPr>
@@ -2197,7 +2657,7 @@
               <w:lang w:val="en-150" w:eastAsia="en-150"/>
             </w:rPr>
           </w:pPr>
-          <w:hyperlink w:anchor="_Toc57405211" w:history="1">
+          <w:hyperlink w:anchor="_Toc62184992" w:history="1">
             <w:r>
               <w:rPr>
                 <w:rStyle w:val="Hyperlink"/>
@@ -2239,7 +2699,7 @@
                 <w:noProof/>
                 <w:webHidden/>
               </w:rPr>
-              <w:instrText xml:space="preserve"> PAGEREF _Toc57405211 \h </w:instrText>
+              <w:instrText xml:space="preserve"> PAGEREF _Toc62184992 \h </w:instrText>
             </w:r>
             <w:r>
               <w:rPr>
@@ -2259,7 +2719,7 @@
                 <w:noProof/>
                 <w:webHidden/>
               </w:rPr>
-              <w:t>12</w:t>
+              <w:t>13</w:t>
             </w:r>
             <w:r>
               <w:rPr>
@@ -2283,7 +2743,7 @@
               <w:lang w:val="en-150" w:eastAsia="en-150"/>
             </w:rPr>
           </w:pPr>
-          <w:hyperlink w:anchor="_Toc57405212" w:history="1">
+          <w:hyperlink w:anchor="_Toc62184993" w:history="1">
             <w:r>
               <w:rPr>
                 <w:rStyle w:val="Hyperlink"/>
@@ -2325,7 +2785,7 @@
                 <w:noProof/>
                 <w:webHidden/>
               </w:rPr>
-              <w:instrText xml:space="preserve"> PAGEREF _Toc57405212 \h </w:instrText>
+              <w:instrText xml:space="preserve"> PAGEREF _Toc62184993 \h </w:instrText>
             </w:r>
             <w:r>
               <w:rPr>
@@ -2345,7 +2805,7 @@
                 <w:noProof/>
                 <w:webHidden/>
               </w:rPr>
-              <w:t>13</w:t>
+              <w:t>14</w:t>
             </w:r>
             <w:r>
               <w:rPr>
@@ -2369,7 +2829,7 @@
               <w:lang w:val="en-150" w:eastAsia="en-150"/>
             </w:rPr>
           </w:pPr>
-          <w:hyperlink w:anchor="_Toc57405213" w:history="1">
+          <w:hyperlink w:anchor="_Toc62184994" w:history="1">
             <w:r>
               <w:rPr>
                 <w:rStyle w:val="Hyperlink"/>
@@ -2411,7 +2871,7 @@
                 <w:noProof/>
                 <w:webHidden/>
               </w:rPr>
-              <w:instrText xml:space="preserve"> PAGEREF _Toc57405213 \h </w:instrText>
+              <w:instrText xml:space="preserve"> PAGEREF _Toc62184994 \h </w:instrText>
             </w:r>
             <w:r>
               <w:rPr>
@@ -2431,7 +2891,7 @@
                 <w:noProof/>
                 <w:webHidden/>
               </w:rPr>
-              <w:t>16</w:t>
+              <w:t>17</w:t>
             </w:r>
             <w:r>
               <w:rPr>
@@ -2455,7 +2915,7 @@
               <w:lang w:val="en-150" w:eastAsia="en-150"/>
             </w:rPr>
           </w:pPr>
-          <w:hyperlink w:anchor="_Toc57405214" w:history="1">
+          <w:hyperlink w:anchor="_Toc62184995" w:history="1">
             <w:r>
               <w:rPr>
                 <w:rStyle w:val="Hyperlink"/>
@@ -2497,7 +2957,7 @@
                 <w:noProof/>
                 <w:webHidden/>
               </w:rPr>
-              <w:instrText xml:space="preserve"> PAGEREF _Toc57405214 \h </w:instrText>
+              <w:instrText xml:space="preserve"> PAGEREF _Toc62184995 \h </w:instrText>
             </w:r>
             <w:r>
               <w:rPr>
@@ -2517,7 +2977,179 @@
                 <w:noProof/>
                 <w:webHidden/>
               </w:rPr>
-              <w:t>17</w:t>
+              <w:t>18</w:t>
+            </w:r>
+            <w:r>
+              <w:rPr>
+                <w:noProof/>
+                <w:webHidden/>
+              </w:rPr>
+              <w:fldChar w:fldCharType="end"/>
+            </w:r>
+          </w:hyperlink>
+        </w:p>
+        <w:p>
+          <w:pPr>
+            <w:pStyle w:val="TOC1"/>
+            <w:tabs>
+              <w:tab w:val="left" w:pos="440"/>
+              <w:tab w:val="right" w:leader="dot" w:pos="9350"/>
+            </w:tabs>
+            <w:rPr>
+              <w:rFonts w:eastAsiaTheme="minorEastAsia"/>
+              <w:noProof/>
+              <w:lang w:val="en-150" w:eastAsia="en-150"/>
+            </w:rPr>
+          </w:pPr>
+          <w:hyperlink w:anchor="_Toc62184996" w:history="1">
+            <w:r>
+              <w:rPr>
+                <w:rStyle w:val="Hyperlink"/>
+                <w:noProof/>
+              </w:rPr>
+              <w:t>9</w:t>
+            </w:r>
+            <w:r>
+              <w:rPr>
+                <w:rFonts w:eastAsiaTheme="minorEastAsia"/>
+                <w:noProof/>
+                <w:lang w:val="en-150" w:eastAsia="en-150"/>
+              </w:rPr>
+              <w:tab/>
+            </w:r>
+            <w:r>
+              <w:rPr>
+                <w:rStyle w:val="Hyperlink"/>
+                <w:noProof/>
+              </w:rPr>
+              <w:t>Test plan &amp; strategy</w:t>
+            </w:r>
+            <w:r>
+              <w:rPr>
+                <w:noProof/>
+                <w:webHidden/>
+              </w:rPr>
+              <w:tab/>
+            </w:r>
+            <w:r>
+              <w:rPr>
+                <w:noProof/>
+                <w:webHidden/>
+              </w:rPr>
+              <w:fldChar w:fldCharType="begin"/>
+            </w:r>
+            <w:r>
+              <w:rPr>
+                <w:noProof/>
+                <w:webHidden/>
+              </w:rPr>
+              <w:instrText xml:space="preserve"> PAGEREF _Toc62184996 \h </w:instrText>
+            </w:r>
+            <w:r>
+              <w:rPr>
+                <w:noProof/>
+                <w:webHidden/>
+              </w:rPr>
+            </w:r>
+            <w:r>
+              <w:rPr>
+                <w:noProof/>
+                <w:webHidden/>
+              </w:rPr>
+              <w:fldChar w:fldCharType="separate"/>
+            </w:r>
+            <w:r>
+              <w:rPr>
+                <w:noProof/>
+                <w:webHidden/>
+              </w:rPr>
+              <w:t>19</w:t>
+            </w:r>
+            <w:r>
+              <w:rPr>
+                <w:noProof/>
+                <w:webHidden/>
+              </w:rPr>
+              <w:fldChar w:fldCharType="end"/>
+            </w:r>
+          </w:hyperlink>
+        </w:p>
+        <w:p>
+          <w:pPr>
+            <w:pStyle w:val="TOC1"/>
+            <w:tabs>
+              <w:tab w:val="left" w:pos="660"/>
+              <w:tab w:val="right" w:leader="dot" w:pos="9350"/>
+            </w:tabs>
+            <w:rPr>
+              <w:rFonts w:eastAsiaTheme="minorEastAsia"/>
+              <w:noProof/>
+              <w:lang w:val="en-150" w:eastAsia="en-150"/>
+            </w:rPr>
+          </w:pPr>
+          <w:hyperlink w:anchor="_Toc62184997" w:history="1">
+            <w:r>
+              <w:rPr>
+                <w:rStyle w:val="Hyperlink"/>
+                <w:noProof/>
+              </w:rPr>
+              <w:t>10</w:t>
+            </w:r>
+            <w:r>
+              <w:rPr>
+                <w:rFonts w:eastAsiaTheme="minorEastAsia"/>
+                <w:noProof/>
+                <w:lang w:val="en-150" w:eastAsia="en-150"/>
+              </w:rPr>
+              <w:tab/>
+            </w:r>
+            <w:r>
+              <w:rPr>
+                <w:rStyle w:val="Hyperlink"/>
+                <w:noProof/>
+              </w:rPr>
+              <w:t>CI/CD Workflow</w:t>
+            </w:r>
+            <w:r>
+              <w:rPr>
+                <w:noProof/>
+                <w:webHidden/>
+              </w:rPr>
+              <w:tab/>
+            </w:r>
+            <w:r>
+              <w:rPr>
+                <w:noProof/>
+                <w:webHidden/>
+              </w:rPr>
+              <w:fldChar w:fldCharType="begin"/>
+            </w:r>
+            <w:r>
+              <w:rPr>
+                <w:noProof/>
+                <w:webHidden/>
+              </w:rPr>
+              <w:instrText xml:space="preserve"> PAGEREF _Toc62184997 \h </w:instrText>
+            </w:r>
+            <w:r>
+              <w:rPr>
+                <w:noProof/>
+                <w:webHidden/>
+              </w:rPr>
+            </w:r>
+            <w:r>
+              <w:rPr>
+                <w:noProof/>
+                <w:webHidden/>
+              </w:rPr>
+              <w:fldChar w:fldCharType="separate"/>
+            </w:r>
+            <w:r>
+              <w:rPr>
+                <w:noProof/>
+                <w:webHidden/>
+              </w:rPr>
+              <w:t>20</w:t>
             </w:r>
             <w:r>
               <w:rPr>
@@ -2557,7 +3189,7 @@
       <w:pPr>
         <w:pStyle w:val="Heading1"/>
       </w:pPr>
-      <w:bookmarkStart w:id="0" w:name="_Toc57405197"/>
+      <w:bookmarkStart w:id="0" w:name="_Toc62184976"/>
       <w:r>
         <w:lastRenderedPageBreak/>
         <w:t>Introduction</w:t>
@@ -2569,7 +3201,7 @@
       <w:pPr>
         <w:pStyle w:val="Heading2"/>
       </w:pPr>
-      <w:bookmarkStart w:id="1" w:name="_Toc57405198"/>
+      <w:bookmarkStart w:id="1" w:name="_Toc62184977"/>
       <w:r>
         <w:t>Document Purpose</w:t>
       </w:r>
@@ -2603,7 +3235,7 @@
       <w:pPr>
         <w:pStyle w:val="Heading2"/>
       </w:pPr>
-      <w:bookmarkStart w:id="2" w:name="_Toc57405199"/>
+      <w:bookmarkStart w:id="2" w:name="_Toc62184978"/>
       <w:r>
         <w:t>Document Overview</w:t>
       </w:r>
@@ -2874,7 +3506,21 @@
           <w:sz w:val="24"/>
           <w:szCs w:val="24"/>
         </w:rPr>
-        <w:t>An insight on the development trends within the project.</w:t>
+        <w:t xml:space="preserve">An insight </w:t>
+      </w:r>
+      <w:r>
+        <w:rPr>
+          <w:sz w:val="24"/>
+          <w:szCs w:val="24"/>
+        </w:rPr>
+        <w:t>into</w:t>
+      </w:r>
+      <w:r>
+        <w:rPr>
+          <w:sz w:val="24"/>
+          <w:szCs w:val="24"/>
+        </w:rPr>
+        <w:t xml:space="preserve"> the development trends within the project.</w:t>
       </w:r>
     </w:p>
     <w:p>
@@ -2923,6 +3569,103 @@
       </w:r>
     </w:p>
     <w:p>
+      <w:pPr>
+        <w:pStyle w:val="ListParagraph"/>
+        <w:numPr>
+          <w:ilvl w:val="0"/>
+          <w:numId w:val="3"/>
+        </w:numPr>
+        <w:rPr>
+          <w:b/>
+          <w:bCs/>
+          <w:sz w:val="24"/>
+          <w:szCs w:val="24"/>
+        </w:rPr>
+      </w:pPr>
+      <w:r>
+        <w:rPr>
+          <w:b/>
+          <w:bCs/>
+          <w:sz w:val="24"/>
+          <w:szCs w:val="24"/>
+        </w:rPr>
+        <w:t>Test Plan &amp; Strategy</w:t>
+      </w:r>
+      <w:r>
+        <w:rPr>
+          <w:sz w:val="24"/>
+          <w:szCs w:val="24"/>
+        </w:rPr>
+        <w:t xml:space="preserve"> </w:t>
+      </w:r>
+      <w:r>
+        <w:rPr>
+          <w:sz w:val="24"/>
+          <w:szCs w:val="24"/>
+        </w:rPr>
+        <w:t>–</w:t>
+      </w:r>
+      <w:r>
+        <w:rPr>
+          <w:sz w:val="24"/>
+          <w:szCs w:val="24"/>
+        </w:rPr>
+        <w:t xml:space="preserve"> </w:t>
+      </w:r>
+      <w:r>
+        <w:rPr>
+          <w:sz w:val="24"/>
+          <w:szCs w:val="24"/>
+        </w:rPr>
+        <w:t>A general overview of the types of testing that are planned for implementation in the scope of this project.</w:t>
+      </w:r>
+    </w:p>
+    <w:p>
+      <w:pPr>
+        <w:pStyle w:val="ListParagraph"/>
+        <w:numPr>
+          <w:ilvl w:val="0"/>
+          <w:numId w:val="3"/>
+        </w:numPr>
+        <w:rPr>
+          <w:b/>
+          <w:bCs/>
+          <w:sz w:val="24"/>
+          <w:szCs w:val="24"/>
+        </w:rPr>
+      </w:pPr>
+      <w:r>
+        <w:rPr>
+          <w:b/>
+          <w:bCs/>
+          <w:sz w:val="24"/>
+          <w:szCs w:val="24"/>
+        </w:rPr>
+        <w:t xml:space="preserve">CI/CD Workflow </w:t>
+      </w:r>
+      <w:r>
+        <w:rPr>
+          <w:sz w:val="24"/>
+          <w:szCs w:val="24"/>
+        </w:rPr>
+        <w:t>–</w:t>
+      </w:r>
+      <w:r>
+        <w:rPr>
+          <w:sz w:val="24"/>
+          <w:szCs w:val="24"/>
+        </w:rPr>
+        <w:t xml:space="preserve"> </w:t>
+      </w:r>
+      <w:r>
+        <w:rPr>
+          <w:sz w:val="24"/>
+          <w:szCs w:val="24"/>
+        </w:rPr>
+        <w:t>An in-depth look at the CI/CD workflow of the project.</w:t>
+      </w:r>
+    </w:p>
+    <w:p>
       <w:r>
         <w:br w:type="page"/>
       </w:r>
@@ -2931,7 +3674,7 @@
       <w:pPr>
         <w:pStyle w:val="Heading1"/>
       </w:pPr>
-      <w:bookmarkStart w:id="3" w:name="_Toc57405200"/>
+      <w:bookmarkStart w:id="3" w:name="_Toc62184979"/>
       <w:r>
         <w:lastRenderedPageBreak/>
         <w:t xml:space="preserve">Choice of front-end </w:t>
@@ -3088,7 +3831,7 @@
       <w:pPr>
         <w:pStyle w:val="Heading2"/>
       </w:pPr>
-      <w:bookmarkStart w:id="4" w:name="_Toc57405201"/>
+      <w:bookmarkStart w:id="4" w:name="_Toc62184980"/>
       <w:r>
         <w:t>Why React?</w:t>
       </w:r>
@@ -3164,7 +3907,7 @@
       <w:pPr>
         <w:pStyle w:val="Heading3"/>
       </w:pPr>
-      <w:bookmarkStart w:id="5" w:name="_Toc57405202"/>
+      <w:bookmarkStart w:id="5" w:name="_Toc62184981"/>
       <w:r>
         <w:t>Time and cost</w:t>
       </w:r>
@@ -3229,7 +3972,7 @@
       <w:pPr>
         <w:pStyle w:val="Heading3"/>
       </w:pPr>
-      <w:bookmarkStart w:id="6" w:name="_Toc57405203"/>
+      <w:bookmarkStart w:id="6" w:name="_Toc62184982"/>
       <w:r>
         <w:lastRenderedPageBreak/>
         <w:t>Reusable components</w:t>
@@ -3292,11 +4035,16 @@
       <w:pPr>
         <w:pStyle w:val="Heading2"/>
       </w:pPr>
-      <w:bookmarkStart w:id="7" w:name="_Toc57405204"/>
-      <w:r>
-        <w:t>The disadvantages of React</w:t>
+      <w:bookmarkStart w:id="7" w:name="_Toc62184983"/>
+      <w:r>
+        <w:t xml:space="preserve">The disadvantages of </w:t>
+      </w:r>
+      <w:proofErr w:type="gramStart"/>
+      <w:r>
+        <w:t>React</w:t>
       </w:r>
       <w:bookmarkEnd w:id="7"/>
+      <w:proofErr w:type="gramEnd"/>
     </w:p>
     <w:p/>
     <w:p>
@@ -3413,7 +4161,7 @@
       <w:pPr>
         <w:pStyle w:val="Heading1"/>
       </w:pPr>
-      <w:bookmarkStart w:id="8" w:name="_Toc57405205"/>
+      <w:bookmarkStart w:id="8" w:name="_Toc62184984"/>
       <w:r>
         <w:lastRenderedPageBreak/>
         <w:t>Choice of back-end language &amp; framework</w:t>
@@ -3835,7 +4583,7 @@
       <w:pPr>
         <w:pStyle w:val="Heading1"/>
       </w:pPr>
-      <w:bookmarkStart w:id="9" w:name="_Toc57405206"/>
+      <w:bookmarkStart w:id="9" w:name="_Toc62184985"/>
       <w:r>
         <w:lastRenderedPageBreak/>
         <w:t>Architecture Models</w:t>
@@ -3847,7 +4595,7 @@
       <w:pPr>
         <w:pStyle w:val="Heading2"/>
       </w:pPr>
-      <w:bookmarkStart w:id="10" w:name="_Toc57405207"/>
+      <w:bookmarkStart w:id="10" w:name="_Toc62184986"/>
       <w:r>
         <w:t>System Context</w:t>
       </w:r>
@@ -3905,7 +4653,7 @@
         <mc:AlternateContent>
           <mc:Choice Requires="wpg">
             <w:drawing>
-              <wp:anchor distT="0" distB="0" distL="114300" distR="114300" simplePos="0" relativeHeight="251659264" behindDoc="0" locked="0" layoutInCell="1" allowOverlap="1" wp14:anchorId="1BB54DA1" wp14:editId="6F17250D">
+              <wp:anchor distT="0" distB="0" distL="114300" distR="114300" simplePos="0" relativeHeight="251657216" behindDoc="0" locked="0" layoutInCell="1" allowOverlap="1" wp14:anchorId="1BB54DA1" wp14:editId="3D32729E">
                 <wp:simplePos x="0" y="0"/>
                 <wp:positionH relativeFrom="margin">
                   <wp:align>right</wp:align>
@@ -4028,7 +4776,7 @@
           </mc:Choice>
           <mc:Fallback>
             <w:pict>
-              <v:group w14:anchorId="1BB54DA1" id="Group 11" o:spid="_x0000_s1026" style="position:absolute;margin-left:416.8pt;margin-top:27.1pt;width:468pt;height:262.8pt;z-index:251659264;mso-position-horizontal:right;mso-position-horizontal-relative:margin" coordsize="59436,33375" o:gfxdata="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">
+              <v:group w14:anchorId="1BB54DA1" id="Group 11" o:spid="_x0000_s1026" style="position:absolute;margin-left:416.8pt;margin-top:27.1pt;width:468pt;height:262.8pt;z-index:251657216;mso-position-horizontal:right;mso-position-horizontal-relative:margin" coordsize="59436,33375" o:gfxdata="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">
                 <v:shapetype id="_x0000_t75" coordsize="21600,21600" o:spt="75" o:preferrelative="t" path="m@4@5l@4@11@9@11@9@5xe" filled="f" stroked="f">
                   <v:stroke joinstyle="miter"/>
                   <v:formulas>
@@ -4139,7 +4887,7 @@
       <w:pPr>
         <w:pStyle w:val="Heading2"/>
       </w:pPr>
-      <w:bookmarkStart w:id="11" w:name="_Toc57405208"/>
+      <w:bookmarkStart w:id="11" w:name="_Toc62184987"/>
       <w:r>
         <w:lastRenderedPageBreak/>
         <w:t>Containers and Technology</w:t>
@@ -4215,7 +4963,7 @@
           <w:noProof/>
         </w:rPr>
         <w:drawing>
-          <wp:anchor distT="0" distB="0" distL="114300" distR="114300" simplePos="0" relativeHeight="251663360" behindDoc="0" locked="0" layoutInCell="1" allowOverlap="1" wp14:anchorId="1992CB39" wp14:editId="2170204E">
+          <wp:anchor distT="0" distB="0" distL="114300" distR="114300" simplePos="0" relativeHeight="251662336" behindDoc="0" locked="0" layoutInCell="1" allowOverlap="1" wp14:anchorId="1992CB39" wp14:editId="5363D91C">
             <wp:simplePos x="0" y="0"/>
             <wp:positionH relativeFrom="margin">
               <wp:align>center</wp:align>
@@ -4312,7 +5060,7 @@
       <w:pPr>
         <w:pStyle w:val="Heading2"/>
       </w:pPr>
-      <w:bookmarkStart w:id="12" w:name="_Toc57405209"/>
+      <w:bookmarkStart w:id="12" w:name="_Toc62184988"/>
       <w:r>
         <w:lastRenderedPageBreak/>
         <w:t>Components (C3)</w:t>
@@ -4381,25 +5129,23 @@
       <w:pPr>
         <w:pStyle w:val="Caption"/>
       </w:pPr>
-    </w:p>
-    <w:p>
-      <w:pPr>
-        <w:pStyle w:val="Caption"/>
-      </w:pPr>
-    </w:p>
-    <w:p>
-      <w:pPr>
-        <w:pStyle w:val="Caption"/>
-      </w:pPr>
       <w:r>
         <w:rPr>
           <w:noProof/>
         </w:rPr>
         <w:drawing>
-          <wp:inline distT="0" distB="0" distL="0" distR="0" wp14:anchorId="4B23E242" wp14:editId="3AABDB1D">
-            <wp:extent cx="5724525" cy="5248275"/>
-            <wp:effectExtent l="0" t="0" r="9525" b="9525"/>
-            <wp:docPr id="7" name="Picture 7" descr="Diagram&#10;&#10;Description automatically generated"/>
+          <wp:anchor distT="0" distB="0" distL="114300" distR="114300" simplePos="0" relativeHeight="251671552" behindDoc="0" locked="0" layoutInCell="1" allowOverlap="1" wp14:anchorId="3CF20C74" wp14:editId="388CEC7A">
+            <wp:simplePos x="0" y="0"/>
+            <wp:positionH relativeFrom="margin">
+              <wp:align>center</wp:align>
+            </wp:positionH>
+            <wp:positionV relativeFrom="paragraph">
+              <wp:posOffset>237490</wp:posOffset>
+            </wp:positionV>
+            <wp:extent cx="7219950" cy="3973830"/>
+            <wp:effectExtent l="0" t="0" r="0" b="7620"/>
+            <wp:wrapTopAndBottom/>
+            <wp:docPr id="16" name="Picture 16" descr="Timeline&#10;&#10;Description automatically generated"/>
             <wp:cNvGraphicFramePr>
               <a:graphicFrameLocks xmlns:a="http://schemas.openxmlformats.org/drawingml/2006/main" noChangeAspect="1"/>
             </wp:cNvGraphicFramePr>
@@ -4407,7 +5153,7 @@
               <a:graphicData uri="http://schemas.openxmlformats.org/drawingml/2006/picture">
                 <pic:pic xmlns:pic="http://schemas.openxmlformats.org/drawingml/2006/picture">
                   <pic:nvPicPr>
-                    <pic:cNvPr id="7" name="Picture 7" descr="Diagram&#10;&#10;Description automatically generated"/>
+                    <pic:cNvPr id="16" name="Picture 16" descr="Timeline&#10;&#10;Description automatically generated"/>
                     <pic:cNvPicPr/>
                   </pic:nvPicPr>
                   <pic:blipFill>
@@ -4425,7 +5171,7 @@
                   <pic:spPr>
                     <a:xfrm>
                       <a:off x="0" y="0"/>
-                      <a:ext cx="5724525" cy="5248275"/>
+                      <a:ext cx="7219950" cy="3973830"/>
                     </a:xfrm>
                     <a:prstGeom prst="rect">
                       <a:avLst/>
@@ -4434,7 +5180,13 @@
                 </pic:pic>
               </a:graphicData>
             </a:graphic>
-          </wp:inline>
+            <wp14:sizeRelH relativeFrom="page">
+              <wp14:pctWidth>0</wp14:pctWidth>
+            </wp14:sizeRelH>
+            <wp14:sizeRelV relativeFrom="page">
+              <wp14:pctHeight>0</wp14:pctHeight>
+            </wp14:sizeRelV>
+          </wp:anchor>
         </w:drawing>
       </w:r>
     </w:p>
@@ -4442,6 +5194,16 @@
       <w:pPr>
         <w:pStyle w:val="Caption"/>
       </w:pPr>
+    </w:p>
+    <w:p>
+      <w:pPr>
+        <w:pStyle w:val="Caption"/>
+      </w:pPr>
+    </w:p>
+    <w:p>
+      <w:pPr>
+        <w:pStyle w:val="Caption"/>
+      </w:pPr>
       <w:r>
         <w:t xml:space="preserve">Figure </w:t>
       </w:r>
@@ -4475,9 +5237,22 @@
     <w:p/>
     <w:p>
       <w:pPr>
+        <w:rPr>
+          <w:rFonts w:asciiTheme="majorHAnsi" w:eastAsiaTheme="majorEastAsia" w:hAnsiTheme="majorHAnsi" w:cstheme="majorBidi"/>
+          <w:color w:val="2F5496" w:themeColor="accent1" w:themeShade="BF"/>
+          <w:sz w:val="26"/>
+          <w:szCs w:val="26"/>
+        </w:rPr>
+      </w:pPr>
+      <w:r>
+        <w:br w:type="page"/>
+      </w:r>
+    </w:p>
+    <w:p>
+      <w:pPr>
         <w:pStyle w:val="Heading2"/>
       </w:pPr>
-      <w:bookmarkStart w:id="13" w:name="_Toc57405210"/>
+      <w:bookmarkStart w:id="13" w:name="_Toc62184989"/>
       <w:r>
         <w:lastRenderedPageBreak/>
         <w:t>Code (C4)</w:t>
@@ -4487,17 +5262,84 @@
     <w:p/>
     <w:p>
       <w:pPr>
-        <w:rPr>
-          <w:sz w:val="24"/>
-          <w:szCs w:val="24"/>
-        </w:rPr>
-      </w:pPr>
-      <w:r>
-        <w:rPr>
-          <w:sz w:val="24"/>
-          <w:szCs w:val="24"/>
-        </w:rPr>
-        <w:t>The code context of the Item Mainframe shows how it will be structured to communicate with all other components of the whole application.</w:t>
+        <w:pStyle w:val="Heading3"/>
+      </w:pPr>
+      <w:bookmarkStart w:id="14" w:name="_Toc62184990"/>
+      <w:r>
+        <w:t>REST API Mainframe</w:t>
+      </w:r>
+      <w:bookmarkEnd w:id="14"/>
+    </w:p>
+    <w:p/>
+    <w:p>
+      <w:pPr>
+        <w:rPr>
+          <w:sz w:val="24"/>
+          <w:szCs w:val="24"/>
+        </w:rPr>
+      </w:pPr>
+      <w:r>
+        <w:rPr>
+          <w:sz w:val="24"/>
+          <w:szCs w:val="24"/>
+        </w:rPr>
+        <w:t xml:space="preserve">The code context of the </w:t>
+      </w:r>
+      <w:r>
+        <w:rPr>
+          <w:sz w:val="24"/>
+          <w:szCs w:val="24"/>
+        </w:rPr>
+        <w:t>REST API Mainframe</w:t>
+      </w:r>
+      <w:r>
+        <w:rPr>
+          <w:sz w:val="24"/>
+          <w:szCs w:val="24"/>
+        </w:rPr>
+        <w:t xml:space="preserve"> shows how it</w:t>
+      </w:r>
+      <w:r>
+        <w:rPr>
+          <w:sz w:val="24"/>
+          <w:szCs w:val="24"/>
+        </w:rPr>
+        <w:t xml:space="preserve"> will</w:t>
+      </w:r>
+      <w:r>
+        <w:rPr>
+          <w:sz w:val="24"/>
+          <w:szCs w:val="24"/>
+        </w:rPr>
+        <w:t xml:space="preserve"> be structured to communicate with all other </w:t>
+      </w:r>
+      <w:r>
+        <w:rPr>
+          <w:sz w:val="24"/>
+          <w:szCs w:val="24"/>
+        </w:rPr>
+        <w:t>resources (endpoints) within</w:t>
+      </w:r>
+      <w:r>
+        <w:rPr>
+          <w:sz w:val="24"/>
+          <w:szCs w:val="24"/>
+        </w:rPr>
+        <w:t xml:space="preserve"> the whole</w:t>
+      </w:r>
+      <w:r>
+        <w:rPr>
+          <w:sz w:val="24"/>
+          <w:szCs w:val="24"/>
+        </w:rPr>
+        <w:t xml:space="preserve"> backend</w:t>
+      </w:r>
+      <w:r>
+        <w:rPr>
+          <w:sz w:val="24"/>
+          <w:szCs w:val="24"/>
+        </w:rPr>
+        <w:t xml:space="preserve"> application.</w:t>
       </w:r>
     </w:p>
     <w:p>
@@ -4506,27 +5348,27 @@
           <w:tab w:val="left" w:pos="1092"/>
         </w:tabs>
       </w:pPr>
-    </w:p>
-    <w:p>
       <w:r>
         <w:rPr>
           <w:noProof/>
+          <w:sz w:val="24"/>
+          <w:szCs w:val="24"/>
         </w:rPr>
         <mc:AlternateContent>
           <mc:Choice Requires="wpg">
             <w:drawing>
-              <wp:anchor distT="0" distB="0" distL="114300" distR="114300" simplePos="0" relativeHeight="251662336" behindDoc="0" locked="0" layoutInCell="1" allowOverlap="1" wp14:anchorId="040FF6CB" wp14:editId="6DF1D2CC">
+              <wp:anchor distT="0" distB="0" distL="114300" distR="114300" simplePos="0" relativeHeight="251673600" behindDoc="0" locked="0" layoutInCell="1" allowOverlap="1" wp14:anchorId="4BBD056E" wp14:editId="53BCE75D">
                 <wp:simplePos x="0" y="0"/>
-                <wp:positionH relativeFrom="column">
-                  <wp:posOffset>-45720</wp:posOffset>
+                <wp:positionH relativeFrom="margin">
+                  <wp:align>center</wp:align>
                 </wp:positionH>
                 <wp:positionV relativeFrom="paragraph">
-                  <wp:posOffset>313690</wp:posOffset>
+                  <wp:posOffset>165100</wp:posOffset>
                 </wp:positionV>
-                <wp:extent cx="5943600" cy="6484620"/>
-                <wp:effectExtent l="0" t="0" r="0" b="0"/>
+                <wp:extent cx="6819900" cy="5038725"/>
+                <wp:effectExtent l="0" t="0" r="0" b="9525"/>
                 <wp:wrapTopAndBottom/>
-                <wp:docPr id="10" name="Group 10"/>
+                <wp:docPr id="19" name="Group 19"/>
                 <wp:cNvGraphicFramePr/>
                 <a:graphic xmlns:a="http://schemas.openxmlformats.org/drawingml/2006/main">
                   <a:graphicData uri="http://schemas.microsoft.com/office/word/2010/wordprocessingGroup">
@@ -4535,46 +5377,17 @@
                       <wpg:grpSpPr>
                         <a:xfrm>
                           <a:off x="0" y="0"/>
-                          <a:ext cx="5943600" cy="6484620"/>
+                          <a:ext cx="6819900" cy="5038725"/>
                           <a:chOff x="0" y="0"/>
-                          <a:chExt cx="5943600" cy="6484620"/>
+                          <a:chExt cx="5943600" cy="4562475"/>
                         </a:xfrm>
                       </wpg:grpSpPr>
-                      <pic:pic xmlns:pic="http://schemas.openxmlformats.org/drawingml/2006/picture">
-                        <pic:nvPicPr>
-                          <pic:cNvPr id="8" name="Picture 8" descr="Diagram&#10;&#10;Description automatically generated"/>
-                          <pic:cNvPicPr>
-                            <a:picLocks noChangeAspect="1"/>
-                          </pic:cNvPicPr>
-                        </pic:nvPicPr>
-                        <pic:blipFill>
-                          <a:blip r:embed="rId12">
-                            <a:extLst>
-                              <a:ext uri="{28A0092B-C50C-407E-A947-70E740481C1C}">
-                                <a14:useLocalDpi xmlns:a14="http://schemas.microsoft.com/office/drawing/2010/main" val="0"/>
-                              </a:ext>
-                            </a:extLst>
-                          </a:blip>
-                          <a:stretch>
-                            <a:fillRect/>
-                          </a:stretch>
-                        </pic:blipFill>
-                        <pic:spPr>
-                          <a:xfrm>
-                            <a:off x="0" y="0"/>
-                            <a:ext cx="5943600" cy="6101715"/>
-                          </a:xfrm>
-                          <a:prstGeom prst="rect">
-                            <a:avLst/>
-                          </a:prstGeom>
-                        </pic:spPr>
-                      </pic:pic>
                       <wps:wsp>
                         <wps:cNvPr id="9" name="Text Box 9"/>
                         <wps:cNvSpPr txBox="1"/>
                         <wps:spPr>
                           <a:xfrm>
-                            <a:off x="30480" y="6217920"/>
+                            <a:off x="0" y="4295775"/>
                             <a:ext cx="2903220" cy="266700"/>
                           </a:xfrm>
                           <a:prstGeom prst="rect">
@@ -4615,7 +5428,13 @@
                                 <w:fldChar w:fldCharType="end"/>
                               </w:r>
                               <w:r>
-                                <w:t xml:space="preserve"> - Code for Item Mainframe (C4)</w:t>
+                                <w:t xml:space="preserve"> - Code for </w:t>
+                              </w:r>
+                              <w:r>
+                                <w:t>REST API Mainframe</w:t>
+                              </w:r>
+                              <w:r>
+                                <w:t xml:space="preserve"> (C4)</w:t>
                               </w:r>
                             </w:p>
                             <w:p/>
@@ -4628,9 +5447,41 @@
                           <a:noAutofit/>
                         </wps:bodyPr>
                       </wps:wsp>
+                      <pic:pic xmlns:pic="http://schemas.openxmlformats.org/drawingml/2006/picture">
+                        <pic:nvPicPr>
+                          <pic:cNvPr id="18" name="Picture 18" descr="Diagram&#10;&#10;Description automatically generated"/>
+                          <pic:cNvPicPr>
+                            <a:picLocks noChangeAspect="1"/>
+                          </pic:cNvPicPr>
+                        </pic:nvPicPr>
+                        <pic:blipFill>
+                          <a:blip r:embed="rId12">
+                            <a:extLst>
+                              <a:ext uri="{28A0092B-C50C-407E-A947-70E740481C1C}">
+                                <a14:useLocalDpi xmlns:a14="http://schemas.microsoft.com/office/drawing/2010/main" val="0"/>
+                              </a:ext>
+                            </a:extLst>
+                          </a:blip>
+                          <a:stretch>
+                            <a:fillRect/>
+                          </a:stretch>
+                        </pic:blipFill>
+                        <pic:spPr>
+                          <a:xfrm>
+                            <a:off x="0" y="0"/>
+                            <a:ext cx="5943600" cy="4124960"/>
+                          </a:xfrm>
+                          <a:prstGeom prst="rect">
+                            <a:avLst/>
+                          </a:prstGeom>
+                        </pic:spPr>
+                      </pic:pic>
                     </wpg:wgp>
                   </a:graphicData>
                 </a:graphic>
+                <wp14:sizeRelH relativeFrom="margin">
+                  <wp14:pctWidth>0</wp14:pctWidth>
+                </wp14:sizeRelH>
                 <wp14:sizeRelV relativeFrom="margin">
                   <wp14:pctHeight>0</wp14:pctHeight>
                 </wp14:sizeRelV>
@@ -4639,11 +5490,8 @@
           </mc:Choice>
           <mc:Fallback>
             <w:pict>
-              <v:group w14:anchorId="040FF6CB" id="Group 10" o:spid="_x0000_s1029" style="position:absolute;margin-left:-3.6pt;margin-top:24.7pt;width:468pt;height:510.6pt;z-index:251662336;mso-height-relative:margin" coordsize="59436,64846" o:gfxdata="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">
-                <v:shape id="Picture 8" o:spid="_x0000_s1030" type="#_x0000_t75" alt="Diagram&#10;&#10;Description automatically generated" style="position:absolute;width:59436;height:61017;visibility:visible;mso-wrap-style:square" o:gfxdata="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">
-                  <v:imagedata r:id="rId13" o:title="Diagram&#10;&#10;Description automatically generated"/>
-                </v:shape>
-                <v:shape id="Text Box 9" o:spid="_x0000_s1031" type="#_x0000_t202" style="position:absolute;left:304;top:62179;width:29033;height:2667;visibility:visible;mso-wrap-style:square;v-text-anchor:top" o:gfxdata="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" fillcolor="white [3201]" stroked="f" strokeweight=".5pt">
+              <v:group w14:anchorId="4BBD056E" id="Group 19" o:spid="_x0000_s1029" style="position:absolute;margin-left:0;margin-top:13pt;width:537pt;height:396.75pt;z-index:251673600;mso-position-horizontal:center;mso-position-horizontal-relative:margin;mso-width-relative:margin;mso-height-relative:margin" coordsize="59436,45624" o:gfxdata="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">
+                <v:shape id="Text Box 9" o:spid="_x0000_s1030" type="#_x0000_t202" style="position:absolute;top:42957;width:29032;height:2667;visibility:visible;mso-wrap-style:square;v-text-anchor:top" o:gfxdata="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" fillcolor="white [3201]" stroked="f" strokeweight=".5pt">
                   <v:textbox>
                     <w:txbxContent>
                       <w:p>
@@ -4672,33 +5520,268 @@
                           <w:fldChar w:fldCharType="end"/>
                         </w:r>
                         <w:r>
-                          <w:t xml:space="preserve"> - Code for Item Mainframe (C4)</w:t>
+                          <w:t xml:space="preserve"> - Code for </w:t>
+                        </w:r>
+                        <w:r>
+                          <w:t>REST API Mainframe</w:t>
+                        </w:r>
+                        <w:r>
+                          <w:t xml:space="preserve"> (C4)</w:t>
                         </w:r>
                       </w:p>
                       <w:p/>
                     </w:txbxContent>
                   </v:textbox>
                 </v:shape>
-                <w10:wrap type="topAndBottom"/>
+                <v:shape id="Picture 18" o:spid="_x0000_s1031" type="#_x0000_t75" alt="Diagram&#10;&#10;Description automatically generated" style="position:absolute;width:59436;height:41249;visibility:visible;mso-wrap-style:square" o:gfxdata="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">
+                  <v:imagedata r:id="rId13" o:title="Diagram&#10;&#10;Description automatically generated"/>
+                </v:shape>
+                <w10:wrap type="topAndBottom" anchorx="margin"/>
               </v:group>
             </w:pict>
           </mc:Fallback>
         </mc:AlternateContent>
       </w:r>
+    </w:p>
+    <w:p>
       <w:r>
         <w:br w:type="page"/>
       </w:r>
     </w:p>
     <w:p>
       <w:pPr>
+        <w:pStyle w:val="Heading3"/>
+      </w:pPr>
+      <w:bookmarkStart w:id="15" w:name="_Toc62184991"/>
+      <w:r>
+        <w:lastRenderedPageBreak/>
+        <w:t>Authentication/Authorization System</w:t>
+      </w:r>
+      <w:bookmarkEnd w:id="15"/>
+    </w:p>
+    <w:p/>
+    <w:p>
+      <w:pPr>
+        <w:rPr>
+          <w:sz w:val="24"/>
+          <w:szCs w:val="24"/>
+        </w:rPr>
+      </w:pPr>
+      <w:r>
+        <w:rPr>
+          <w:noProof/>
+        </w:rPr>
+        <mc:AlternateContent>
+          <mc:Choice Requires="wps">
+            <w:drawing>
+              <wp:anchor distT="0" distB="0" distL="114300" distR="114300" simplePos="0" relativeHeight="251677696" behindDoc="0" locked="0" layoutInCell="1" allowOverlap="1" wp14:anchorId="4A2F588B" wp14:editId="08B1A3F7">
+                <wp:simplePos x="0" y="0"/>
+                <wp:positionH relativeFrom="column">
+                  <wp:posOffset>0</wp:posOffset>
+                </wp:positionH>
+                <wp:positionV relativeFrom="paragraph">
+                  <wp:posOffset>5057140</wp:posOffset>
+                </wp:positionV>
+                <wp:extent cx="5943600" cy="635"/>
+                <wp:effectExtent l="0" t="0" r="0" b="0"/>
+                <wp:wrapTopAndBottom/>
+                <wp:docPr id="10" name="Text Box 10"/>
+                <wp:cNvGraphicFramePr/>
+                <a:graphic xmlns:a="http://schemas.openxmlformats.org/drawingml/2006/main">
+                  <a:graphicData uri="http://schemas.microsoft.com/office/word/2010/wordprocessingShape">
+                    <wps:wsp>
+                      <wps:cNvSpPr txBox="1"/>
+                      <wps:spPr>
+                        <a:xfrm>
+                          <a:off x="0" y="0"/>
+                          <a:ext cx="5943600" cy="635"/>
+                        </a:xfrm>
+                        <a:prstGeom prst="rect">
+                          <a:avLst/>
+                        </a:prstGeom>
+                        <a:solidFill>
+                          <a:prstClr val="white"/>
+                        </a:solidFill>
+                        <a:ln>
+                          <a:noFill/>
+                        </a:ln>
+                      </wps:spPr>
+                      <wps:txbx>
+                        <w:txbxContent>
+                          <w:p>
+                            <w:pPr>
+                              <w:pStyle w:val="Caption"/>
+                              <w:rPr>
+                                <w:noProof/>
+                              </w:rPr>
+                            </w:pPr>
+                            <w:r>
+                              <w:t xml:space="preserve">Figure </w:t>
+                            </w:r>
+                            <w:r>
+                              <w:fldChar w:fldCharType="begin"/>
+                            </w:r>
+                            <w:r>
+                              <w:instrText xml:space="preserve"> SEQ Figure \* ARABIC </w:instrText>
+                            </w:r>
+                            <w:r>
+                              <w:fldChar w:fldCharType="separate"/>
+                            </w:r>
+                            <w:r>
+                              <w:rPr>
+                                <w:noProof/>
+                              </w:rPr>
+                              <w:t>5</w:t>
+                            </w:r>
+                            <w:r>
+                              <w:fldChar w:fldCharType="end"/>
+                            </w:r>
+                            <w:r>
+                              <w:t xml:space="preserve"> - Code for Authentication &amp; Authorization System (C4)</w:t>
+                            </w:r>
+                          </w:p>
+                        </w:txbxContent>
+                      </wps:txbx>
+                      <wps:bodyPr rot="0" spcFirstLastPara="0" vertOverflow="overflow" horzOverflow="overflow" vert="horz" wrap="square" lIns="0" tIns="0" rIns="0" bIns="0" numCol="1" spcCol="0" rtlCol="0" fromWordArt="0" anchor="t" anchorCtr="0" forceAA="0" compatLnSpc="1">
+                        <a:prstTxWarp prst="textNoShape">
+                          <a:avLst/>
+                        </a:prstTxWarp>
+                        <a:spAutoFit/>
+                      </wps:bodyPr>
+                    </wps:wsp>
+                  </a:graphicData>
+                </a:graphic>
+              </wp:anchor>
+            </w:drawing>
+          </mc:Choice>
+          <mc:Fallback>
+            <w:pict>
+              <v:shape w14:anchorId="4A2F588B" id="Text Box 10" o:spid="_x0000_s1032" type="#_x0000_t202" style="position:absolute;margin-left:0;margin-top:398.2pt;width:468pt;height:.05pt;z-index:251677696;visibility:visible;mso-wrap-style:square;mso-wrap-distance-left:9pt;mso-wrap-distance-top:0;mso-wrap-distance-right:9pt;mso-wrap-distance-bottom:0;mso-position-horizontal:absolute;mso-position-horizontal-relative:text;mso-position-vertical:absolute;mso-position-vertical-relative:text;v-text-anchor:top" o:gfxdata="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" stroked="f">
+                <v:textbox style="mso-fit-shape-to-text:t" inset="0,0,0,0">
+                  <w:txbxContent>
+                    <w:p>
+                      <w:pPr>
+                        <w:pStyle w:val="Caption"/>
+                        <w:rPr>
+                          <w:noProof/>
+                        </w:rPr>
+                      </w:pPr>
+                      <w:r>
+                        <w:t xml:space="preserve">Figure </w:t>
+                      </w:r>
+                      <w:r>
+                        <w:fldChar w:fldCharType="begin"/>
+                      </w:r>
+                      <w:r>
+                        <w:instrText xml:space="preserve"> SEQ Figure \* ARABIC </w:instrText>
+                      </w:r>
+                      <w:r>
+                        <w:fldChar w:fldCharType="separate"/>
+                      </w:r>
+                      <w:r>
+                        <w:rPr>
+                          <w:noProof/>
+                        </w:rPr>
+                        <w:t>5</w:t>
+                      </w:r>
+                      <w:r>
+                        <w:fldChar w:fldCharType="end"/>
+                      </w:r>
+                      <w:r>
+                        <w:t xml:space="preserve"> - Code for Authentication &amp; Authorization System (C4)</w:t>
+                      </w:r>
+                    </w:p>
+                  </w:txbxContent>
+                </v:textbox>
+                <w10:wrap type="topAndBottom"/>
+              </v:shape>
+            </w:pict>
+          </mc:Fallback>
+        </mc:AlternateContent>
+      </w:r>
+      <w:r>
+        <w:rPr>
+          <w:noProof/>
+        </w:rPr>
+        <w:drawing>
+          <wp:anchor distT="0" distB="0" distL="114300" distR="114300" simplePos="0" relativeHeight="251675648" behindDoc="0" locked="0" layoutInCell="1" allowOverlap="1" wp14:anchorId="6C501311" wp14:editId="28FA4499">
+            <wp:simplePos x="0" y="0"/>
+            <wp:positionH relativeFrom="margin">
+              <wp:align>right</wp:align>
+            </wp:positionH>
+            <wp:positionV relativeFrom="paragraph">
+              <wp:posOffset>837565</wp:posOffset>
+            </wp:positionV>
+            <wp:extent cx="5943600" cy="4162425"/>
+            <wp:effectExtent l="0" t="0" r="0" b="9525"/>
+            <wp:wrapTopAndBottom/>
+            <wp:docPr id="8" name="Picture 8" descr="Graphical user interface&#10;&#10;Description automatically generated"/>
+            <wp:cNvGraphicFramePr>
+              <a:graphicFrameLocks xmlns:a="http://schemas.openxmlformats.org/drawingml/2006/main" noChangeAspect="1"/>
+            </wp:cNvGraphicFramePr>
+            <a:graphic xmlns:a="http://schemas.openxmlformats.org/drawingml/2006/main">
+              <a:graphicData uri="http://schemas.openxmlformats.org/drawingml/2006/picture">
+                <pic:pic xmlns:pic="http://schemas.openxmlformats.org/drawingml/2006/picture">
+                  <pic:nvPicPr>
+                    <pic:cNvPr id="8" name="Picture 8" descr="Graphical user interface&#10;&#10;Description automatically generated"/>
+                    <pic:cNvPicPr/>
+                  </pic:nvPicPr>
+                  <pic:blipFill>
+                    <a:blip r:embed="rId14">
+                      <a:extLst>
+                        <a:ext uri="{28A0092B-C50C-407E-A947-70E740481C1C}">
+                          <a14:useLocalDpi xmlns:a14="http://schemas.microsoft.com/office/drawing/2010/main" val="0"/>
+                        </a:ext>
+                      </a:extLst>
+                    </a:blip>
+                    <a:stretch>
+                      <a:fillRect/>
+                    </a:stretch>
+                  </pic:blipFill>
+                  <pic:spPr>
+                    <a:xfrm>
+                      <a:off x="0" y="0"/>
+                      <a:ext cx="5943600" cy="4162425"/>
+                    </a:xfrm>
+                    <a:prstGeom prst="rect">
+                      <a:avLst/>
+                    </a:prstGeom>
+                  </pic:spPr>
+                </pic:pic>
+              </a:graphicData>
+            </a:graphic>
+            <wp14:sizeRelH relativeFrom="page">
+              <wp14:pctWidth>0</wp14:pctWidth>
+            </wp14:sizeRelH>
+            <wp14:sizeRelV relativeFrom="page">
+              <wp14:pctHeight>0</wp14:pctHeight>
+            </wp14:sizeRelV>
+          </wp:anchor>
+        </w:drawing>
+      </w:r>
+      <w:r>
+        <w:rPr>
+          <w:sz w:val="24"/>
+          <w:szCs w:val="24"/>
+        </w:rPr>
+        <w:t>The authentication/authorization system plays an integral part in the application as it restricts access only to users who have valid credentials and the required role to view data that is of sensitive nature.</w:t>
+      </w:r>
+    </w:p>
+    <w:p>
+      <w:r>
+        <w:br w:type="page"/>
+      </w:r>
+    </w:p>
+    <w:p>
+      <w:pPr>
         <w:pStyle w:val="Heading1"/>
       </w:pPr>
-      <w:bookmarkStart w:id="14" w:name="_Toc57405211"/>
+      <w:bookmarkStart w:id="16" w:name="_Toc62184992"/>
       <w:r>
         <w:lastRenderedPageBreak/>
         <w:t>Project UX Design</w:t>
       </w:r>
-      <w:bookmarkEnd w:id="14"/>
+      <w:bookmarkEnd w:id="16"/>
     </w:p>
     <w:p>
       <w:r>
@@ -4708,7 +5791,7 @@
           <w:szCs w:val="24"/>
         </w:rPr>
         <w:drawing>
-          <wp:anchor distT="0" distB="0" distL="114300" distR="114300" simplePos="0" relativeHeight="251664384" behindDoc="0" locked="0" layoutInCell="1" allowOverlap="1" wp14:anchorId="17FA351C" wp14:editId="18820AF6">
+          <wp:anchor distT="0" distB="0" distL="114300" distR="114300" simplePos="0" relativeHeight="251663360" behindDoc="0" locked="0" layoutInCell="1" allowOverlap="1" wp14:anchorId="17FA351C" wp14:editId="16E2B881">
             <wp:simplePos x="0" y="0"/>
             <wp:positionH relativeFrom="column">
               <wp:posOffset>-266700</wp:posOffset>
@@ -4731,7 +5814,7 @@
                     <pic:cNvPicPr/>
                   </pic:nvPicPr>
                   <pic:blipFill>
-                    <a:blip r:embed="rId14">
+                    <a:blip r:embed="rId15">
                       <a:extLst>
                         <a:ext uri="{28A0092B-C50C-407E-A947-70E740481C1C}">
                           <a14:useLocalDpi xmlns:a14="http://schemas.microsoft.com/office/drawing/2010/main" val="0"/>
@@ -4905,14 +5988,264 @@
     </w:p>
     <w:p>
       <w:pPr>
+        <w:pStyle w:val="Heading2"/>
+      </w:pPr>
+      <w:r>
+        <w:lastRenderedPageBreak/>
+        <w:t>Design decisions</w:t>
+      </w:r>
+    </w:p>
+    <w:p/>
+    <w:p>
+      <w:pPr>
+        <w:rPr>
+          <w:i/>
+          <w:iCs/>
+          <w:sz w:val="24"/>
+          <w:szCs w:val="24"/>
+        </w:rPr>
+      </w:pPr>
+      <w:r>
+        <w:rPr>
+          <w:b/>
+          <w:bCs/>
+          <w:i/>
+          <w:iCs/>
+          <w:sz w:val="24"/>
+          <w:szCs w:val="24"/>
+        </w:rPr>
+        <w:t>Field:</w:t>
+      </w:r>
+      <w:r>
+        <w:rPr>
+          <w:i/>
+          <w:iCs/>
+          <w:sz w:val="24"/>
+          <w:szCs w:val="24"/>
+        </w:rPr>
+        <w:t xml:space="preserve"> </w:t>
+      </w:r>
+      <w:r>
+        <w:rPr>
+          <w:i/>
+          <w:iCs/>
+          <w:sz w:val="24"/>
+          <w:szCs w:val="24"/>
+        </w:rPr>
+        <w:t>Explore user requirements</w:t>
+      </w:r>
+    </w:p>
+    <w:p>
+      <w:pPr>
+        <w:rPr>
+          <w:i/>
+          <w:iCs/>
+          <w:sz w:val="24"/>
+          <w:szCs w:val="24"/>
+        </w:rPr>
+      </w:pPr>
+      <w:r>
+        <w:rPr>
+          <w:b/>
+          <w:bCs/>
+          <w:i/>
+          <w:iCs/>
+          <w:sz w:val="24"/>
+          <w:szCs w:val="24"/>
+        </w:rPr>
+        <w:t>Showroom:</w:t>
+      </w:r>
+      <w:r>
+        <w:rPr>
+          <w:i/>
+          <w:iCs/>
+          <w:sz w:val="24"/>
+          <w:szCs w:val="24"/>
+        </w:rPr>
+        <w:t xml:space="preserve"> Peer review, Benchmark testing</w:t>
+      </w:r>
+    </w:p>
+    <w:p>
+      <w:pPr>
+        <w:rPr>
+          <w:i/>
+          <w:iCs/>
+          <w:sz w:val="24"/>
+          <w:szCs w:val="24"/>
+        </w:rPr>
+      </w:pPr>
+      <w:r>
+        <w:rPr>
+          <w:b/>
+          <w:bCs/>
+          <w:i/>
+          <w:iCs/>
+          <w:sz w:val="24"/>
+          <w:szCs w:val="24"/>
+        </w:rPr>
+        <w:t>Library:</w:t>
+      </w:r>
+      <w:r>
+        <w:rPr>
+          <w:i/>
+          <w:iCs/>
+          <w:sz w:val="24"/>
+          <w:szCs w:val="24"/>
+        </w:rPr>
+        <w:t xml:space="preserve"> </w:t>
+      </w:r>
+      <w:r>
+        <w:rPr>
+          <w:i/>
+          <w:iCs/>
+          <w:sz w:val="24"/>
+          <w:szCs w:val="24"/>
+        </w:rPr>
+        <w:t>Available product analysis</w:t>
+      </w:r>
+      <w:r>
+        <w:rPr>
+          <w:i/>
+          <w:iCs/>
+          <w:sz w:val="24"/>
+          <w:szCs w:val="24"/>
+        </w:rPr>
+        <w:t xml:space="preserve">, </w:t>
+      </w:r>
+      <w:r>
+        <w:rPr>
+          <w:i/>
+          <w:iCs/>
+          <w:sz w:val="24"/>
+          <w:szCs w:val="24"/>
+        </w:rPr>
+        <w:t>Best good and bad practices</w:t>
+      </w:r>
+    </w:p>
+    <w:p>
+      <w:pPr>
+        <w:rPr>
+          <w:i/>
+          <w:iCs/>
+          <w:sz w:val="24"/>
+          <w:szCs w:val="24"/>
+        </w:rPr>
+      </w:pPr>
+      <w:r>
+        <w:rPr>
+          <w:b/>
+          <w:bCs/>
+          <w:i/>
+          <w:iCs/>
+          <w:sz w:val="24"/>
+          <w:szCs w:val="24"/>
+        </w:rPr>
+        <w:t>Lab:</w:t>
+      </w:r>
+      <w:r>
+        <w:rPr>
+          <w:i/>
+          <w:iCs/>
+          <w:sz w:val="24"/>
+          <w:szCs w:val="24"/>
+        </w:rPr>
+        <w:t xml:space="preserve"> Unit testing, Component testing</w:t>
+      </w:r>
+    </w:p>
+    <w:p>
+      <w:pPr>
+        <w:rPr>
+          <w:i/>
+          <w:iCs/>
+          <w:sz w:val="24"/>
+          <w:szCs w:val="24"/>
+        </w:rPr>
+      </w:pPr>
+      <w:r>
+        <w:rPr>
+          <w:b/>
+          <w:bCs/>
+          <w:i/>
+          <w:iCs/>
+          <w:sz w:val="24"/>
+          <w:szCs w:val="24"/>
+        </w:rPr>
+        <w:t>Workshop:</w:t>
+      </w:r>
+      <w:r>
+        <w:rPr>
+          <w:i/>
+          <w:iCs/>
+          <w:sz w:val="24"/>
+          <w:szCs w:val="24"/>
+        </w:rPr>
+        <w:t xml:space="preserve"> Brainstorm, Requirement prioritization</w:t>
+      </w:r>
+    </w:p>
+    <w:p>
+      <w:pPr>
+        <w:rPr>
+          <w:sz w:val="24"/>
+          <w:szCs w:val="24"/>
+        </w:rPr>
+      </w:pPr>
+    </w:p>
+    <w:p>
+      <w:pPr>
+        <w:rPr>
+          <w:sz w:val="24"/>
+          <w:szCs w:val="24"/>
+        </w:rPr>
+      </w:pPr>
+      <w:r>
+        <w:rPr>
+          <w:sz w:val="24"/>
+          <w:szCs w:val="24"/>
+        </w:rPr>
+        <w:t>The abovementioned list highlights the methods that were used from the DOT Framework to conduct my research for the individual project</w:t>
+      </w:r>
+      <w:r>
+        <w:rPr>
+          <w:sz w:val="24"/>
+          <w:szCs w:val="24"/>
+        </w:rPr>
+        <w:t>.</w:t>
+      </w:r>
+      <w:r>
+        <w:rPr>
+          <w:sz w:val="24"/>
+          <w:szCs w:val="24"/>
+        </w:rPr>
+        <w:t xml:space="preserve"> I believe that this collection works well in unison with each other. The whole process starts with the workshop and field methods – brainstorming ideas based on user requirements. That is how I concluded that I should develop an online inventory system as it fits well with the provided requirements and deliverables. Additionally, both frontend and backend development environments were picked based on popularity (available online resources), ease of use, learning curve and functionality.</w:t>
+      </w:r>
+      <w:r>
+        <w:rPr>
+          <w:sz w:val="24"/>
+          <w:szCs w:val="24"/>
+        </w:rPr>
+        <w:t xml:space="preserve"> After a stable code base was established, I followed up with unit and component testing to assure that issues in future builds of the application are easily detected and fixed early before deployed into production.</w:t>
+      </w:r>
+      <w:r>
+        <w:rPr>
+          <w:sz w:val="24"/>
+          <w:szCs w:val="24"/>
+        </w:rPr>
+        <w:t xml:space="preserve"> Last but not least, was the peer review and benchmark testing that was conducted to confirm that I took the right development approach.</w:t>
+      </w:r>
+      <w:r>
+        <w:br w:type="page"/>
+      </w:r>
+    </w:p>
+    <w:p>
+      <w:pPr>
         <w:pStyle w:val="Heading1"/>
       </w:pPr>
-      <w:bookmarkStart w:id="15" w:name="_Toc57405212"/>
+      <w:bookmarkStart w:id="17" w:name="_Toc62184993"/>
       <w:r>
         <w:lastRenderedPageBreak/>
         <w:t>Quality Assurance Metrics</w:t>
       </w:r>
-      <w:bookmarkEnd w:id="15"/>
+      <w:bookmarkEnd w:id="17"/>
     </w:p>
     <w:p/>
     <w:p>
@@ -5134,7 +6467,7 @@
           <w:noProof/>
         </w:rPr>
         <w:drawing>
-          <wp:anchor distT="0" distB="0" distL="114300" distR="114300" simplePos="0" relativeHeight="251665408" behindDoc="0" locked="0" layoutInCell="1" allowOverlap="1" wp14:anchorId="3E56396A" wp14:editId="75F979D3">
+          <wp:anchor distT="0" distB="0" distL="114300" distR="114300" simplePos="0" relativeHeight="251664384" behindDoc="0" locked="0" layoutInCell="1" allowOverlap="1" wp14:anchorId="3E56396A" wp14:editId="12CCE7AF">
             <wp:simplePos x="0" y="0"/>
             <wp:positionH relativeFrom="margin">
               <wp:align>right</wp:align>
@@ -5157,7 +6490,7 @@
                     <pic:cNvPicPr/>
                   </pic:nvPicPr>
                   <pic:blipFill>
-                    <a:blip r:embed="rId15">
+                    <a:blip r:embed="rId16">
                       <a:extLst>
                         <a:ext uri="{28A0092B-C50C-407E-A947-70E740481C1C}">
                           <a14:useLocalDpi xmlns:a14="http://schemas.microsoft.com/office/drawing/2010/main" val="0"/>
@@ -5223,7 +6556,7 @@
         </w:rPr>
         <w:lastRenderedPageBreak/>
         <w:drawing>
-          <wp:anchor distT="0" distB="0" distL="114300" distR="114300" simplePos="0" relativeHeight="251666432" behindDoc="0" locked="0" layoutInCell="1" allowOverlap="1" wp14:anchorId="053716EF" wp14:editId="30FF0D7F">
+          <wp:anchor distT="0" distB="0" distL="114300" distR="114300" simplePos="0" relativeHeight="251665408" behindDoc="0" locked="0" layoutInCell="1" allowOverlap="1" wp14:anchorId="053716EF" wp14:editId="59E0EE9A">
             <wp:simplePos x="0" y="0"/>
             <wp:positionH relativeFrom="margin">
               <wp:align>right</wp:align>
@@ -5246,7 +6579,7 @@
                     <pic:cNvPicPr/>
                   </pic:nvPicPr>
                   <pic:blipFill>
-                    <a:blip r:embed="rId16">
+                    <a:blip r:embed="rId17">
                       <a:extLst>
                         <a:ext uri="{28A0092B-C50C-407E-A947-70E740481C1C}">
                           <a14:useLocalDpi xmlns:a14="http://schemas.microsoft.com/office/drawing/2010/main" val="0"/>
@@ -5326,7 +6659,7 @@
           <w:noProof/>
         </w:rPr>
         <w:drawing>
-          <wp:anchor distT="0" distB="0" distL="114300" distR="114300" simplePos="0" relativeHeight="251670528" behindDoc="0" locked="0" layoutInCell="1" allowOverlap="1" wp14:anchorId="76B9B93F" wp14:editId="1230BA88">
+          <wp:anchor distT="0" distB="0" distL="114300" distR="114300" simplePos="0" relativeHeight="251669504" behindDoc="0" locked="0" layoutInCell="1" allowOverlap="1" wp14:anchorId="76B9B93F" wp14:editId="252E7578">
             <wp:simplePos x="0" y="0"/>
             <wp:positionH relativeFrom="margin">
               <wp:align>right</wp:align>
@@ -5349,7 +6682,7 @@
                     <pic:cNvPicPr/>
                   </pic:nvPicPr>
                   <pic:blipFill>
-                    <a:blip r:embed="rId17">
+                    <a:blip r:embed="rId18">
                       <a:extLst>
                         <a:ext uri="{28A0092B-C50C-407E-A947-70E740481C1C}">
                           <a14:useLocalDpi xmlns:a14="http://schemas.microsoft.com/office/drawing/2010/main" val="0"/>
@@ -5465,18 +6798,18 @@
         </w:rPr>
         <w:lastRenderedPageBreak/>
         <w:drawing>
-          <wp:anchor distT="0" distB="0" distL="114300" distR="114300" simplePos="0" relativeHeight="251668480" behindDoc="0" locked="0" layoutInCell="1" allowOverlap="1" wp14:anchorId="1AE65BBD" wp14:editId="7EF691C8">
+          <wp:anchor distT="0" distB="0" distL="114300" distR="114300" simplePos="0" relativeHeight="251679744" behindDoc="0" locked="0" layoutInCell="1" allowOverlap="1" wp14:anchorId="1A437E6C" wp14:editId="0F7139E9">
             <wp:simplePos x="0" y="0"/>
             <wp:positionH relativeFrom="margin">
               <wp:align>right</wp:align>
             </wp:positionH>
             <wp:positionV relativeFrom="paragraph">
-              <wp:posOffset>323215</wp:posOffset>
+              <wp:posOffset>335280</wp:posOffset>
             </wp:positionV>
-            <wp:extent cx="5943600" cy="3926205"/>
-            <wp:effectExtent l="0" t="0" r="0" b="0"/>
-            <wp:wrapSquare wrapText="bothSides"/>
-            <wp:docPr id="2" name="Picture 2"/>
+            <wp:extent cx="5943600" cy="3941445"/>
+            <wp:effectExtent l="0" t="0" r="0" b="1905"/>
+            <wp:wrapTopAndBottom/>
+            <wp:docPr id="17" name="Picture 17"/>
             <wp:cNvGraphicFramePr>
               <a:graphicFrameLocks xmlns:a="http://schemas.openxmlformats.org/drawingml/2006/main" noChangeAspect="1"/>
             </wp:cNvGraphicFramePr>
@@ -5488,7 +6821,7 @@
                     <pic:cNvPicPr/>
                   </pic:nvPicPr>
                   <pic:blipFill>
-                    <a:blip r:embed="rId18">
+                    <a:blip r:embed="rId19">
                       <a:extLst>
                         <a:ext uri="{28A0092B-C50C-407E-A947-70E740481C1C}">
                           <a14:useLocalDpi xmlns:a14="http://schemas.microsoft.com/office/drawing/2010/main" val="0"/>
@@ -5502,7 +6835,7 @@
                   <pic:spPr>
                     <a:xfrm>
                       <a:off x="0" y="0"/>
-                      <a:ext cx="5943600" cy="3926205"/>
+                      <a:ext cx="5943600" cy="3941445"/>
                     </a:xfrm>
                     <a:prstGeom prst="rect">
                       <a:avLst/>
@@ -5600,12 +6933,12 @@
       <w:pPr>
         <w:pStyle w:val="Heading1"/>
       </w:pPr>
-      <w:bookmarkStart w:id="16" w:name="_Toc57405213"/>
+      <w:bookmarkStart w:id="18" w:name="_Toc62184994"/>
       <w:r>
         <w:lastRenderedPageBreak/>
         <w:t>Development Trends</w:t>
       </w:r>
-      <w:bookmarkEnd w:id="16"/>
+      <w:bookmarkEnd w:id="18"/>
     </w:p>
     <w:p/>
     <w:p>
@@ -5709,18 +7042,18 @@
           <w:noProof/>
         </w:rPr>
         <w:drawing>
-          <wp:anchor distT="0" distB="0" distL="114300" distR="114300" simplePos="0" relativeHeight="251671552" behindDoc="0" locked="0" layoutInCell="1" allowOverlap="1" wp14:anchorId="5540BC24" wp14:editId="2B885B04">
+          <wp:anchor distT="0" distB="0" distL="114300" distR="114300" simplePos="0" relativeHeight="251678720" behindDoc="0" locked="0" layoutInCell="1" allowOverlap="1" wp14:anchorId="350F508E" wp14:editId="62B963A8">
             <wp:simplePos x="0" y="0"/>
             <wp:positionH relativeFrom="margin">
-              <wp:align>right</wp:align>
+              <wp:align>center</wp:align>
             </wp:positionH>
             <wp:positionV relativeFrom="paragraph">
-              <wp:posOffset>665480</wp:posOffset>
+              <wp:posOffset>878840</wp:posOffset>
             </wp:positionV>
-            <wp:extent cx="5943600" cy="2468880"/>
-            <wp:effectExtent l="0" t="0" r="0" b="7620"/>
+            <wp:extent cx="6242050" cy="2308860"/>
+            <wp:effectExtent l="0" t="0" r="6350" b="0"/>
             <wp:wrapTopAndBottom/>
-            <wp:docPr id="15" name="Picture 15"/>
+            <wp:docPr id="14" name="Picture 14"/>
             <wp:cNvGraphicFramePr>
               <a:graphicFrameLocks xmlns:a="http://schemas.openxmlformats.org/drawingml/2006/main" noChangeAspect="1"/>
             </wp:cNvGraphicFramePr>
@@ -5732,7 +7065,7 @@
                     <pic:cNvPicPr/>
                   </pic:nvPicPr>
                   <pic:blipFill>
-                    <a:blip r:embed="rId19" cstate="print">
+                    <a:blip r:embed="rId20" cstate="print">
                       <a:extLst>
                         <a:ext uri="{28A0092B-C50C-407E-A947-70E740481C1C}">
                           <a14:useLocalDpi xmlns:a14="http://schemas.microsoft.com/office/drawing/2010/main" val="0"/>
@@ -5746,7 +7079,7 @@
                   <pic:spPr>
                     <a:xfrm>
                       <a:off x="0" y="0"/>
-                      <a:ext cx="5943600" cy="2468880"/>
+                      <a:ext cx="6242050" cy="2308860"/>
                     </a:xfrm>
                     <a:prstGeom prst="rect">
                       <a:avLst/>
@@ -5849,12 +7182,12 @@
       <w:pPr>
         <w:pStyle w:val="Heading1"/>
       </w:pPr>
-      <w:bookmarkStart w:id="17" w:name="_Toc57405214"/>
+      <w:bookmarkStart w:id="19" w:name="_Toc62184995"/>
       <w:r>
         <w:lastRenderedPageBreak/>
         <w:t>Security Design Decisions</w:t>
       </w:r>
-      <w:bookmarkEnd w:id="17"/>
+      <w:bookmarkEnd w:id="19"/>
     </w:p>
     <w:p/>
     <w:p>
@@ -6164,7 +7497,1235 @@
         <w:t>As mentioned previously, the goal is to share as little information as possible in order to provide the software product without sacrificing any functionalities. That is why all backend endpoints share only crucial data to the frontend.</w:t>
       </w:r>
     </w:p>
+    <w:p/>
+    <w:p/>
+    <w:p/>
+    <w:p>
+      <w:r>
+        <w:br w:type="page"/>
+      </w:r>
+    </w:p>
+    <w:p>
+      <w:pPr>
+        <w:pStyle w:val="Heading1"/>
+      </w:pPr>
+      <w:bookmarkStart w:id="20" w:name="_Toc62184996"/>
+      <w:r>
+        <w:lastRenderedPageBreak/>
+        <w:t>Test plan</w:t>
+      </w:r>
+      <w:r>
+        <w:t xml:space="preserve"> &amp; strategy</w:t>
+      </w:r>
+      <w:bookmarkEnd w:id="20"/>
+    </w:p>
+    <w:p/>
+    <w:p>
+      <w:pPr>
+        <w:rPr>
+          <w:sz w:val="24"/>
+          <w:szCs w:val="24"/>
+        </w:rPr>
+      </w:pPr>
+      <w:r>
+        <w:rPr>
+          <w:sz w:val="24"/>
+          <w:szCs w:val="24"/>
+        </w:rPr>
+        <w:t xml:space="preserve">Testing is an integral part of software development. That is why I plan to </w:t>
+      </w:r>
+      <w:r>
+        <w:rPr>
+          <w:sz w:val="24"/>
+          <w:szCs w:val="24"/>
+        </w:rPr>
+        <w:t xml:space="preserve">cover a few levels of testing – unit, system and acceptance testing. Moreover, it is expected that the project’s unit tests on the software code will reach at least </w:t>
+      </w:r>
+      <w:r>
+        <w:rPr>
+          <w:sz w:val="24"/>
+          <w:szCs w:val="24"/>
+        </w:rPr>
+        <w:t>5</w:t>
+      </w:r>
+      <w:r>
+        <w:rPr>
+          <w:sz w:val="24"/>
+          <w:szCs w:val="24"/>
+        </w:rPr>
+        <w:t>0% code coverage.</w:t>
+      </w:r>
+    </w:p>
+    <w:p>
+      <w:pPr>
+        <w:rPr>
+          <w:sz w:val="24"/>
+          <w:szCs w:val="24"/>
+        </w:rPr>
+      </w:pPr>
+    </w:p>
+    <w:p>
+      <w:pPr>
+        <w:pStyle w:val="ListParagraph"/>
+        <w:numPr>
+          <w:ilvl w:val="0"/>
+          <w:numId w:val="14"/>
+        </w:numPr>
+        <w:spacing w:line="259" w:lineRule="auto"/>
+        <w:rPr>
+          <w:sz w:val="24"/>
+          <w:szCs w:val="24"/>
+        </w:rPr>
+      </w:pPr>
+      <w:r>
+        <w:rPr>
+          <w:b/>
+          <w:bCs/>
+          <w:sz w:val="24"/>
+          <w:szCs w:val="24"/>
+        </w:rPr>
+        <w:t>Unit testing</w:t>
+      </w:r>
+      <w:r>
+        <w:rPr>
+          <w:sz w:val="24"/>
+          <w:szCs w:val="24"/>
+        </w:rPr>
+        <w:t xml:space="preserve"> – The lowest level of testing strategy, unit tests will be written for the final software code and will be executed automatically to verify code validity.</w:t>
+      </w:r>
+    </w:p>
+    <w:p>
+      <w:pPr>
+        <w:pStyle w:val="ListParagraph"/>
+        <w:numPr>
+          <w:ilvl w:val="1"/>
+          <w:numId w:val="14"/>
+        </w:numPr>
+        <w:spacing w:line="259" w:lineRule="auto"/>
+        <w:rPr>
+          <w:sz w:val="24"/>
+          <w:szCs w:val="24"/>
+        </w:rPr>
+      </w:pPr>
+      <w:r>
+        <w:rPr>
+          <w:b/>
+          <w:bCs/>
+          <w:sz w:val="24"/>
+          <w:szCs w:val="24"/>
+        </w:rPr>
+        <w:t>Planned coverage:</w:t>
+      </w:r>
+      <w:r>
+        <w:rPr>
+          <w:sz w:val="24"/>
+          <w:szCs w:val="24"/>
+        </w:rPr>
+        <w:t xml:space="preserve"> </w:t>
+      </w:r>
+      <w:r>
+        <w:rPr>
+          <w:sz w:val="24"/>
+          <w:szCs w:val="24"/>
+        </w:rPr>
+        <w:t>Unit test targets:</w:t>
+      </w:r>
+      <w:r>
+        <w:rPr>
+          <w:sz w:val="24"/>
+          <w:szCs w:val="24"/>
+        </w:rPr>
+        <w:t xml:space="preserve"> model</w:t>
+      </w:r>
+      <w:r>
+        <w:rPr>
+          <w:sz w:val="24"/>
+          <w:szCs w:val="24"/>
+        </w:rPr>
+        <w:t xml:space="preserve"> (Item, User, Warehouse, etc.) , service (the database managers)</w:t>
+      </w:r>
+      <w:r>
+        <w:rPr>
+          <w:sz w:val="24"/>
+          <w:szCs w:val="24"/>
+        </w:rPr>
+        <w:t xml:space="preserve">, </w:t>
+      </w:r>
+      <w:r>
+        <w:rPr>
+          <w:sz w:val="24"/>
+          <w:szCs w:val="24"/>
+        </w:rPr>
+        <w:t>utility (JWTUtils, MessageDecoder, MessageEncoder, etc.) classes</w:t>
+      </w:r>
+      <w:r>
+        <w:rPr>
+          <w:sz w:val="24"/>
+          <w:szCs w:val="24"/>
+        </w:rPr>
+        <w:t xml:space="preserve"> and main frontend components</w:t>
+      </w:r>
+      <w:r>
+        <w:rPr>
+          <w:sz w:val="24"/>
+          <w:szCs w:val="24"/>
+        </w:rPr>
+        <w:t>.</w:t>
+      </w:r>
+    </w:p>
+    <w:p>
+      <w:pPr>
+        <w:pStyle w:val="ListParagraph"/>
+        <w:numPr>
+          <w:ilvl w:val="1"/>
+          <w:numId w:val="14"/>
+        </w:numPr>
+        <w:spacing w:line="259" w:lineRule="auto"/>
+        <w:rPr>
+          <w:b/>
+          <w:bCs/>
+          <w:sz w:val="24"/>
+          <w:szCs w:val="24"/>
+        </w:rPr>
+      </w:pPr>
+      <w:r>
+        <w:rPr>
+          <w:b/>
+          <w:bCs/>
+          <w:sz w:val="24"/>
+          <w:szCs w:val="24"/>
+        </w:rPr>
+        <w:t xml:space="preserve">Used technologies: </w:t>
+      </w:r>
+      <w:r>
+        <w:rPr>
+          <w:sz w:val="24"/>
+          <w:szCs w:val="24"/>
+        </w:rPr>
+        <w:t>Junit</w:t>
+      </w:r>
+      <w:r>
+        <w:rPr>
+          <w:sz w:val="24"/>
+          <w:szCs w:val="24"/>
+        </w:rPr>
+        <w:t xml:space="preserve"> (Java Testing library)</w:t>
+      </w:r>
+      <w:r>
+        <w:rPr>
+          <w:sz w:val="24"/>
+          <w:szCs w:val="24"/>
+        </w:rPr>
+        <w:t>, Mockito (</w:t>
+      </w:r>
+      <w:r>
+        <w:rPr>
+          <w:sz w:val="24"/>
+          <w:szCs w:val="24"/>
+        </w:rPr>
+        <w:t xml:space="preserve">Java </w:t>
+      </w:r>
+      <w:r>
+        <w:rPr>
+          <w:sz w:val="24"/>
+          <w:szCs w:val="24"/>
+        </w:rPr>
+        <w:t>Mocking library)</w:t>
+      </w:r>
+      <w:r>
+        <w:rPr>
+          <w:sz w:val="24"/>
+          <w:szCs w:val="24"/>
+        </w:rPr>
+        <w:t>, Jest (ReactJS Testing library)</w:t>
+      </w:r>
+    </w:p>
+    <w:p>
+      <w:pPr>
+        <w:pStyle w:val="ListParagraph"/>
+        <w:numPr>
+          <w:ilvl w:val="0"/>
+          <w:numId w:val="14"/>
+        </w:numPr>
+        <w:rPr>
+          <w:sz w:val="24"/>
+          <w:szCs w:val="24"/>
+        </w:rPr>
+      </w:pPr>
+      <w:r>
+        <w:rPr>
+          <w:b/>
+          <w:bCs/>
+          <w:sz w:val="24"/>
+          <w:szCs w:val="24"/>
+        </w:rPr>
+        <w:t xml:space="preserve">Integration testing </w:t>
+      </w:r>
+      <w:r>
+        <w:rPr>
+          <w:sz w:val="24"/>
+          <w:szCs w:val="24"/>
+        </w:rPr>
+        <w:t>–</w:t>
+      </w:r>
+      <w:r>
+        <w:rPr>
+          <w:sz w:val="24"/>
+          <w:szCs w:val="24"/>
+        </w:rPr>
+        <w:t xml:space="preserve"> </w:t>
+      </w:r>
+      <w:r>
+        <w:rPr>
+          <w:sz w:val="24"/>
+          <w:szCs w:val="24"/>
+        </w:rPr>
+        <w:t>Testing strategy that assures that components work correctly when used together.</w:t>
+      </w:r>
+    </w:p>
+    <w:p>
+      <w:pPr>
+        <w:pStyle w:val="ListParagraph"/>
+        <w:numPr>
+          <w:ilvl w:val="1"/>
+          <w:numId w:val="14"/>
+        </w:numPr>
+        <w:rPr>
+          <w:sz w:val="24"/>
+          <w:szCs w:val="24"/>
+        </w:rPr>
+      </w:pPr>
+      <w:r>
+        <w:rPr>
+          <w:b/>
+          <w:bCs/>
+          <w:sz w:val="24"/>
+          <w:szCs w:val="24"/>
+        </w:rPr>
+        <w:t>Planned coverage:</w:t>
+      </w:r>
+      <w:r>
+        <w:rPr>
+          <w:sz w:val="24"/>
+          <w:szCs w:val="24"/>
+        </w:rPr>
+        <w:t xml:space="preserve"> </w:t>
+      </w:r>
+      <w:r>
+        <w:rPr>
+          <w:sz w:val="24"/>
+          <w:szCs w:val="24"/>
+        </w:rPr>
+        <w:t xml:space="preserve">Integration test targets: Jax-RS (Jersey) HTTP </w:t>
+      </w:r>
+      <w:proofErr w:type="gramStart"/>
+      <w:r>
+        <w:rPr>
+          <w:sz w:val="24"/>
+          <w:szCs w:val="24"/>
+        </w:rPr>
+        <w:t>Endpoints</w:t>
+      </w:r>
+      <w:r>
+        <w:rPr>
+          <w:sz w:val="24"/>
+          <w:szCs w:val="24"/>
+        </w:rPr>
+        <w:t>;</w:t>
+      </w:r>
+      <w:proofErr w:type="gramEnd"/>
+    </w:p>
+    <w:p>
+      <w:pPr>
+        <w:pStyle w:val="ListParagraph"/>
+        <w:numPr>
+          <w:ilvl w:val="1"/>
+          <w:numId w:val="14"/>
+        </w:numPr>
+        <w:rPr>
+          <w:b/>
+          <w:bCs/>
+          <w:sz w:val="24"/>
+          <w:szCs w:val="24"/>
+        </w:rPr>
+      </w:pPr>
+      <w:r>
+        <w:rPr>
+          <w:b/>
+          <w:bCs/>
+          <w:sz w:val="24"/>
+          <w:szCs w:val="24"/>
+        </w:rPr>
+        <w:t xml:space="preserve">Used technologies: </w:t>
+      </w:r>
+      <w:r>
+        <w:rPr>
+          <w:sz w:val="24"/>
+          <w:szCs w:val="24"/>
+        </w:rPr>
+        <w:t xml:space="preserve">REST </w:t>
+      </w:r>
+      <w:proofErr w:type="gramStart"/>
+      <w:r>
+        <w:rPr>
+          <w:sz w:val="24"/>
+          <w:szCs w:val="24"/>
+        </w:rPr>
+        <w:t>Client</w:t>
+      </w:r>
+      <w:proofErr w:type="gramEnd"/>
+    </w:p>
+    <w:p>
+      <w:pPr>
+        <w:pStyle w:val="ListParagraph"/>
+        <w:numPr>
+          <w:ilvl w:val="0"/>
+          <w:numId w:val="14"/>
+        </w:numPr>
+        <w:spacing w:line="259" w:lineRule="auto"/>
+        <w:rPr>
+          <w:sz w:val="24"/>
+          <w:szCs w:val="24"/>
+        </w:rPr>
+      </w:pPr>
+      <w:r>
+        <w:rPr>
+          <w:b/>
+          <w:bCs/>
+          <w:sz w:val="24"/>
+          <w:szCs w:val="24"/>
+        </w:rPr>
+        <w:t xml:space="preserve">System testing </w:t>
+      </w:r>
+      <w:r>
+        <w:rPr>
+          <w:sz w:val="24"/>
+          <w:szCs w:val="24"/>
+        </w:rPr>
+        <w:t>– Second to the highest level of testing strategy, this will be done manually to check if the application produces all desired outputs and confirm that components interact with one another and with the system as a whole without issues.</w:t>
+      </w:r>
+    </w:p>
+    <w:p>
+      <w:pPr>
+        <w:pStyle w:val="ListParagraph"/>
+        <w:numPr>
+          <w:ilvl w:val="0"/>
+          <w:numId w:val="14"/>
+        </w:numPr>
+        <w:spacing w:line="259" w:lineRule="auto"/>
+        <w:rPr>
+          <w:sz w:val="24"/>
+          <w:szCs w:val="24"/>
+        </w:rPr>
+      </w:pPr>
+      <w:r>
+        <w:rPr>
+          <w:b/>
+          <w:bCs/>
+          <w:sz w:val="24"/>
+          <w:szCs w:val="24"/>
+        </w:rPr>
+        <w:t xml:space="preserve">Acceptance testing </w:t>
+      </w:r>
+      <w:r>
+        <w:rPr>
+          <w:sz w:val="24"/>
+          <w:szCs w:val="24"/>
+        </w:rPr>
+        <w:t>– The highest level of testing strategy</w:t>
+      </w:r>
+      <w:r>
+        <w:rPr>
+          <w:sz w:val="24"/>
+          <w:szCs w:val="24"/>
+        </w:rPr>
+        <w:t>. Part of</w:t>
+      </w:r>
+      <w:r>
+        <w:rPr>
+          <w:sz w:val="24"/>
+          <w:szCs w:val="24"/>
+        </w:rPr>
+        <w:t xml:space="preserve"> this will also be done manually to see whether the system satisfies the acceptance criteria – user needs and requirements, business processes, etc.</w:t>
+      </w:r>
+      <w:r>
+        <w:rPr>
+          <w:sz w:val="24"/>
+          <w:szCs w:val="24"/>
+        </w:rPr>
+        <w:t xml:space="preserve"> Another part will be automated to verify that all CRUD features function without any issues.</w:t>
+      </w:r>
+    </w:p>
+    <w:p>
+      <w:pPr>
+        <w:pStyle w:val="ListParagraph"/>
+        <w:numPr>
+          <w:ilvl w:val="1"/>
+          <w:numId w:val="14"/>
+        </w:numPr>
+        <w:spacing w:line="259" w:lineRule="auto"/>
+        <w:rPr>
+          <w:sz w:val="24"/>
+          <w:szCs w:val="24"/>
+        </w:rPr>
+      </w:pPr>
+      <w:r>
+        <w:rPr>
+          <w:b/>
+          <w:bCs/>
+          <w:sz w:val="24"/>
+          <w:szCs w:val="24"/>
+        </w:rPr>
+        <w:t>Planned coverage</w:t>
+      </w:r>
+      <w:r>
+        <w:rPr>
+          <w:sz w:val="24"/>
+          <w:szCs w:val="24"/>
+        </w:rPr>
+        <w:t>:</w:t>
+      </w:r>
+      <w:r>
+        <w:rPr>
+          <w:sz w:val="24"/>
+          <w:szCs w:val="24"/>
+        </w:rPr>
+        <w:t xml:space="preserve"> The application’s core CRUD item </w:t>
+      </w:r>
+      <w:proofErr w:type="gramStart"/>
+      <w:r>
+        <w:rPr>
+          <w:sz w:val="24"/>
+          <w:szCs w:val="24"/>
+        </w:rPr>
+        <w:t>functionality</w:t>
+      </w:r>
+      <w:proofErr w:type="gramEnd"/>
+    </w:p>
+    <w:p>
+      <w:pPr>
+        <w:pStyle w:val="ListParagraph"/>
+        <w:numPr>
+          <w:ilvl w:val="1"/>
+          <w:numId w:val="14"/>
+        </w:numPr>
+        <w:spacing w:line="259" w:lineRule="auto"/>
+        <w:rPr>
+          <w:sz w:val="24"/>
+          <w:szCs w:val="24"/>
+        </w:rPr>
+      </w:pPr>
+      <w:r>
+        <w:rPr>
+          <w:b/>
+          <w:bCs/>
+          <w:sz w:val="24"/>
+          <w:szCs w:val="24"/>
+        </w:rPr>
+        <w:t>Used technologies:</w:t>
+      </w:r>
+      <w:r>
+        <w:rPr>
+          <w:sz w:val="24"/>
+          <w:szCs w:val="24"/>
+        </w:rPr>
+        <w:t xml:space="preserve"> Selenium</w:t>
+      </w:r>
+      <w:r>
+        <w:rPr>
+          <w:sz w:val="24"/>
+          <w:szCs w:val="24"/>
+        </w:rPr>
+        <w:br w:type="page"/>
+      </w:r>
+    </w:p>
+    <w:p>
+      <w:pPr>
+        <w:pStyle w:val="Heading1"/>
+      </w:pPr>
+      <w:bookmarkStart w:id="21" w:name="_Toc62184997"/>
+      <w:r>
+        <w:rPr>
+          <w:noProof/>
+        </w:rPr>
+        <w:lastRenderedPageBreak/>
+        <w:drawing>
+          <wp:anchor distT="0" distB="0" distL="114300" distR="114300" simplePos="0" relativeHeight="251674624" behindDoc="0" locked="0" layoutInCell="1" allowOverlap="1" wp14:anchorId="724CEF64" wp14:editId="756FC5AA">
+            <wp:simplePos x="0" y="0"/>
+            <wp:positionH relativeFrom="margin">
+              <wp:align>center</wp:align>
+            </wp:positionH>
+            <wp:positionV relativeFrom="paragraph">
+              <wp:posOffset>389890</wp:posOffset>
+            </wp:positionV>
+            <wp:extent cx="4752975" cy="4752975"/>
+            <wp:effectExtent l="0" t="0" r="9525" b="9525"/>
+            <wp:wrapTopAndBottom/>
+            <wp:docPr id="7" name="Picture 7" descr="Shape, polygon&#10;&#10;Description automatically generated"/>
+            <wp:cNvGraphicFramePr>
+              <a:graphicFrameLocks xmlns:a="http://schemas.openxmlformats.org/drawingml/2006/main" noChangeAspect="1"/>
+            </wp:cNvGraphicFramePr>
+            <a:graphic xmlns:a="http://schemas.openxmlformats.org/drawingml/2006/main">
+              <a:graphicData uri="http://schemas.openxmlformats.org/drawingml/2006/picture">
+                <pic:pic xmlns:pic="http://schemas.openxmlformats.org/drawingml/2006/picture">
+                  <pic:nvPicPr>
+                    <pic:cNvPr id="7" name="Picture 7" descr="Shape, polygon&#10;&#10;Description automatically generated"/>
+                    <pic:cNvPicPr/>
+                  </pic:nvPicPr>
+                  <pic:blipFill>
+                    <a:blip r:embed="rId21">
+                      <a:extLst>
+                        <a:ext uri="{28A0092B-C50C-407E-A947-70E740481C1C}">
+                          <a14:useLocalDpi xmlns:a14="http://schemas.microsoft.com/office/drawing/2010/main" val="0"/>
+                        </a:ext>
+                      </a:extLst>
+                    </a:blip>
+                    <a:stretch>
+                      <a:fillRect/>
+                    </a:stretch>
+                  </pic:blipFill>
+                  <pic:spPr>
+                    <a:xfrm>
+                      <a:off x="0" y="0"/>
+                      <a:ext cx="4752975" cy="4752975"/>
+                    </a:xfrm>
+                    <a:prstGeom prst="rect">
+                      <a:avLst/>
+                    </a:prstGeom>
+                  </pic:spPr>
+                </pic:pic>
+              </a:graphicData>
+            </a:graphic>
+            <wp14:sizeRelH relativeFrom="page">
+              <wp14:pctWidth>0</wp14:pctWidth>
+            </wp14:sizeRelH>
+            <wp14:sizeRelV relativeFrom="page">
+              <wp14:pctHeight>0</wp14:pctHeight>
+            </wp14:sizeRelV>
+          </wp:anchor>
+        </w:drawing>
+      </w:r>
+      <w:r>
+        <w:t>CI/CD Workflow</w:t>
+      </w:r>
+      <w:bookmarkEnd w:id="21"/>
+    </w:p>
+    <w:p/>
+    <w:p>
+      <w:pPr>
+        <w:rPr>
+          <w:sz w:val="24"/>
+          <w:szCs w:val="24"/>
+        </w:rPr>
+      </w:pPr>
+    </w:p>
+    <w:p>
+      <w:pPr>
+        <w:rPr>
+          <w:sz w:val="24"/>
+          <w:szCs w:val="24"/>
+        </w:rPr>
+      </w:pPr>
+      <w:r>
+        <w:rPr>
+          <w:sz w:val="24"/>
+          <w:szCs w:val="24"/>
+        </w:rPr>
+        <w:t xml:space="preserve">The presence of a stable and well-defined continuous integration/continuous delivery (CI/CD) system creates a semi-autonomous workflow process that eases the development of large scale and/or long period projects. That is why it is essential to </w:t>
+      </w:r>
+      <w:r>
+        <w:rPr>
+          <w:sz w:val="24"/>
+          <w:szCs w:val="24"/>
+        </w:rPr>
+        <w:t>know the parts that will create the CI/CD pipeline. The graph above highlights six important steps in the planned workflow for this project:</w:t>
+      </w:r>
+    </w:p>
+    <w:p>
+      <w:pPr>
+        <w:rPr>
+          <w:sz w:val="24"/>
+          <w:szCs w:val="24"/>
+        </w:rPr>
+      </w:pPr>
+      <w:r>
+        <w:rPr>
+          <w:sz w:val="24"/>
+          <w:szCs w:val="24"/>
+        </w:rPr>
+        <w:br w:type="page"/>
+      </w:r>
+    </w:p>
+    <w:p>
+      <w:pPr>
+        <w:pStyle w:val="ListParagraph"/>
+        <w:numPr>
+          <w:ilvl w:val="0"/>
+          <w:numId w:val="15"/>
+        </w:numPr>
+        <w:rPr>
+          <w:sz w:val="24"/>
+          <w:szCs w:val="24"/>
+        </w:rPr>
+      </w:pPr>
+      <w:r>
+        <w:rPr>
+          <w:b/>
+          <w:bCs/>
+          <w:sz w:val="24"/>
+          <w:szCs w:val="24"/>
+        </w:rPr>
+        <w:lastRenderedPageBreak/>
+        <w:t>Development</w:t>
+      </w:r>
+      <w:r>
+        <w:rPr>
+          <w:sz w:val="24"/>
+          <w:szCs w:val="24"/>
+        </w:rPr>
+        <w:t xml:space="preserve"> </w:t>
+      </w:r>
+      <w:r>
+        <w:rPr>
+          <w:sz w:val="24"/>
+          <w:szCs w:val="24"/>
+        </w:rPr>
+        <w:t>–</w:t>
+      </w:r>
+      <w:r>
+        <w:rPr>
+          <w:sz w:val="24"/>
+          <w:szCs w:val="24"/>
+        </w:rPr>
+        <w:t xml:space="preserve"> </w:t>
+      </w:r>
+      <w:r>
+        <w:rPr>
+          <w:sz w:val="24"/>
+          <w:szCs w:val="24"/>
+        </w:rPr>
+        <w:t xml:space="preserve">This is the core </w:t>
+      </w:r>
+      <w:r>
+        <w:rPr>
+          <w:sz w:val="24"/>
+          <w:szCs w:val="24"/>
+        </w:rPr>
+        <w:t xml:space="preserve">and beginning </w:t>
+      </w:r>
+      <w:r>
+        <w:rPr>
+          <w:sz w:val="24"/>
+          <w:szCs w:val="24"/>
+        </w:rPr>
+        <w:t>of the project</w:t>
+      </w:r>
+      <w:r>
+        <w:rPr>
+          <w:sz w:val="24"/>
+          <w:szCs w:val="24"/>
+        </w:rPr>
+        <w:t xml:space="preserve"> cycle</w:t>
+      </w:r>
+      <w:r>
+        <w:rPr>
+          <w:sz w:val="24"/>
+          <w:szCs w:val="24"/>
+        </w:rPr>
+        <w:t>. What is important is to have a</w:t>
+      </w:r>
+      <w:r>
+        <w:rPr>
+          <w:sz w:val="24"/>
+          <w:szCs w:val="24"/>
+        </w:rPr>
+        <w:t xml:space="preserve"> good</w:t>
+      </w:r>
+      <w:r>
+        <w:rPr>
+          <w:sz w:val="24"/>
+          <w:szCs w:val="24"/>
+        </w:rPr>
+        <w:t xml:space="preserve"> i</w:t>
+      </w:r>
+      <w:r>
+        <w:rPr>
+          <w:sz w:val="24"/>
+          <w:szCs w:val="24"/>
+        </w:rPr>
+        <w:t xml:space="preserve">ntegrated development environment </w:t>
+      </w:r>
+      <w:r>
+        <w:rPr>
+          <w:sz w:val="24"/>
+          <w:szCs w:val="24"/>
+        </w:rPr>
+        <w:t>(IDE) that can be easily customized to the developer’s tastes. For this project, I decided to use IntelliJ IDEA as it</w:t>
+      </w:r>
+      <w:r>
+        <w:rPr>
+          <w:sz w:val="24"/>
+          <w:szCs w:val="24"/>
+        </w:rPr>
+        <w:t xml:space="preserve"> is</w:t>
+      </w:r>
+      <w:r>
+        <w:rPr>
+          <w:sz w:val="24"/>
+          <w:szCs w:val="24"/>
+        </w:rPr>
+        <w:t xml:space="preserve"> a good development environment for Java</w:t>
+      </w:r>
+      <w:r>
+        <w:rPr>
+          <w:sz w:val="24"/>
+          <w:szCs w:val="24"/>
+        </w:rPr>
+        <w:t>-based</w:t>
+      </w:r>
+      <w:r>
+        <w:rPr>
+          <w:sz w:val="24"/>
+          <w:szCs w:val="24"/>
+        </w:rPr>
+        <w:t xml:space="preserve"> applications. </w:t>
+      </w:r>
+      <w:r>
+        <w:rPr>
+          <w:sz w:val="24"/>
+          <w:szCs w:val="24"/>
+        </w:rPr>
+        <w:t>The development</w:t>
+      </w:r>
+      <w:r>
+        <w:rPr>
+          <w:sz w:val="24"/>
+          <w:szCs w:val="24"/>
+        </w:rPr>
+        <w:t xml:space="preserve"> process can be divided into research, code writing and debugging.</w:t>
+      </w:r>
+    </w:p>
+    <w:p>
+      <w:pPr>
+        <w:pStyle w:val="ListParagraph"/>
+        <w:numPr>
+          <w:ilvl w:val="0"/>
+          <w:numId w:val="15"/>
+        </w:numPr>
+        <w:rPr>
+          <w:sz w:val="24"/>
+          <w:szCs w:val="24"/>
+        </w:rPr>
+      </w:pPr>
+      <w:r>
+        <w:rPr>
+          <w:b/>
+          <w:bCs/>
+          <w:sz w:val="24"/>
+          <w:szCs w:val="24"/>
+        </w:rPr>
+        <w:t xml:space="preserve">Build </w:t>
+      </w:r>
+      <w:r>
+        <w:rPr>
+          <w:sz w:val="24"/>
+          <w:szCs w:val="24"/>
+        </w:rPr>
+        <w:t xml:space="preserve">– This process validates the integrity of the code. If </w:t>
+      </w:r>
+      <w:r>
+        <w:rPr>
+          <w:sz w:val="24"/>
+          <w:szCs w:val="24"/>
+        </w:rPr>
+        <w:t xml:space="preserve">the application is successfully </w:t>
+      </w:r>
+      <w:r>
+        <w:rPr>
+          <w:sz w:val="24"/>
+          <w:szCs w:val="24"/>
+        </w:rPr>
+        <w:t>built</w:t>
+      </w:r>
+      <w:r>
+        <w:rPr>
+          <w:sz w:val="24"/>
+          <w:szCs w:val="24"/>
+        </w:rPr>
+        <w:t xml:space="preserve"> </w:t>
+      </w:r>
+      <w:r>
+        <w:rPr>
+          <w:sz w:val="24"/>
+          <w:szCs w:val="24"/>
+        </w:rPr>
+        <w:t xml:space="preserve">without any runtime errors, it means that the codebase can </w:t>
+      </w:r>
+      <w:r>
+        <w:rPr>
+          <w:sz w:val="24"/>
+          <w:szCs w:val="24"/>
+        </w:rPr>
+        <w:t>now proceed to</w:t>
+      </w:r>
+      <w:r>
+        <w:rPr>
+          <w:sz w:val="24"/>
+          <w:szCs w:val="24"/>
+        </w:rPr>
+        <w:t xml:space="preserve"> test</w:t>
+      </w:r>
+      <w:r>
+        <w:rPr>
+          <w:sz w:val="24"/>
+          <w:szCs w:val="24"/>
+        </w:rPr>
+        <w:t>ing</w:t>
+      </w:r>
+      <w:r>
+        <w:rPr>
+          <w:sz w:val="24"/>
+          <w:szCs w:val="24"/>
+        </w:rPr>
+        <w:t xml:space="preserve"> without </w:t>
+      </w:r>
+      <w:r>
+        <w:rPr>
+          <w:sz w:val="24"/>
+          <w:szCs w:val="24"/>
+        </w:rPr>
+        <w:t>the risk of such errors interrupting the process</w:t>
+      </w:r>
+      <w:r>
+        <w:rPr>
+          <w:sz w:val="24"/>
+          <w:szCs w:val="24"/>
+        </w:rPr>
+        <w:t xml:space="preserve">. As </w:t>
+      </w:r>
+      <w:r>
+        <w:rPr>
+          <w:sz w:val="24"/>
+          <w:szCs w:val="24"/>
+        </w:rPr>
+        <w:t>the</w:t>
+      </w:r>
+      <w:r>
+        <w:rPr>
+          <w:sz w:val="24"/>
+          <w:szCs w:val="24"/>
+        </w:rPr>
+        <w:t xml:space="preserve"> backend</w:t>
+      </w:r>
+      <w:r>
+        <w:rPr>
+          <w:sz w:val="24"/>
+          <w:szCs w:val="24"/>
+        </w:rPr>
+        <w:t xml:space="preserve"> (the RESTful API webservice) </w:t>
+      </w:r>
+      <w:r>
+        <w:rPr>
+          <w:sz w:val="24"/>
+          <w:szCs w:val="24"/>
+        </w:rPr>
+        <w:t>is developed using Java, a set of tools, also known as the Gradle environment, are being used to make sure that project dependencies are properly managed.</w:t>
+      </w:r>
+    </w:p>
+    <w:p>
+      <w:pPr>
+        <w:pStyle w:val="ListParagraph"/>
+        <w:numPr>
+          <w:ilvl w:val="0"/>
+          <w:numId w:val="15"/>
+        </w:numPr>
+        <w:rPr>
+          <w:sz w:val="24"/>
+          <w:szCs w:val="24"/>
+        </w:rPr>
+      </w:pPr>
+      <w:r>
+        <w:rPr>
+          <w:b/>
+          <w:bCs/>
+          <w:sz w:val="24"/>
+          <w:szCs w:val="24"/>
+        </w:rPr>
+        <w:t xml:space="preserve">Testing </w:t>
+      </w:r>
+      <w:r>
+        <w:rPr>
+          <w:sz w:val="24"/>
+          <w:szCs w:val="24"/>
+        </w:rPr>
+        <w:t xml:space="preserve">– After </w:t>
+      </w:r>
+      <w:r>
+        <w:rPr>
+          <w:sz w:val="24"/>
+          <w:szCs w:val="24"/>
+        </w:rPr>
+        <w:t>a successful build of the application</w:t>
+      </w:r>
+      <w:r>
+        <w:rPr>
+          <w:sz w:val="24"/>
+          <w:szCs w:val="24"/>
+        </w:rPr>
+        <w:t xml:space="preserve">, unit and integration tests can be </w:t>
+      </w:r>
+      <w:r>
+        <w:rPr>
+          <w:sz w:val="24"/>
+          <w:szCs w:val="24"/>
+        </w:rPr>
+        <w:t>performed</w:t>
+      </w:r>
+      <w:r>
+        <w:rPr>
+          <w:sz w:val="24"/>
+          <w:szCs w:val="24"/>
+        </w:rPr>
+        <w:t xml:space="preserve"> to confirm that all processes work as intended. As functionality often changes over time, it is important to have these tests execute after every commit to the git repository to confirm that the code is still properly functioning.</w:t>
+      </w:r>
+      <w:r>
+        <w:rPr>
+          <w:sz w:val="24"/>
+          <w:szCs w:val="24"/>
+        </w:rPr>
+        <w:t xml:space="preserve"> Unit and integration tests are going to be written using the JUnit framework for Java.</w:t>
+      </w:r>
+    </w:p>
+    <w:p>
+      <w:pPr>
+        <w:pStyle w:val="ListParagraph"/>
+        <w:numPr>
+          <w:ilvl w:val="0"/>
+          <w:numId w:val="15"/>
+        </w:numPr>
+        <w:rPr>
+          <w:sz w:val="24"/>
+          <w:szCs w:val="24"/>
+        </w:rPr>
+      </w:pPr>
+      <w:r>
+        <w:rPr>
+          <w:b/>
+          <w:bCs/>
+          <w:sz w:val="24"/>
+          <w:szCs w:val="24"/>
+        </w:rPr>
+        <w:t xml:space="preserve">Quality Assurance </w:t>
+      </w:r>
+      <w:r>
+        <w:rPr>
+          <w:sz w:val="24"/>
+          <w:szCs w:val="24"/>
+        </w:rPr>
+        <w:t xml:space="preserve">– Before the code base is deployed to production, it should go through a set of quality metric gates that assurance that there are no bugs, vulnerabilities or bad code practices. </w:t>
+      </w:r>
+      <w:r>
+        <w:rPr>
+          <w:sz w:val="24"/>
+          <w:szCs w:val="24"/>
+        </w:rPr>
+        <w:t>T</w:t>
+      </w:r>
+      <w:r>
+        <w:rPr>
+          <w:sz w:val="24"/>
+          <w:szCs w:val="24"/>
+        </w:rPr>
+        <w:t>o do that, I plan to integrate both SonarQube and JaCoCo (a java library that creates testing reports) into the pipeline to confirm that no issues that have been looked over are found.</w:t>
+      </w:r>
+    </w:p>
+    <w:p>
+      <w:pPr>
+        <w:pStyle w:val="ListParagraph"/>
+        <w:numPr>
+          <w:ilvl w:val="0"/>
+          <w:numId w:val="15"/>
+        </w:numPr>
+        <w:rPr>
+          <w:sz w:val="24"/>
+          <w:szCs w:val="24"/>
+        </w:rPr>
+      </w:pPr>
+      <w:r>
+        <w:rPr>
+          <w:b/>
+          <w:bCs/>
+          <w:sz w:val="24"/>
+          <w:szCs w:val="24"/>
+        </w:rPr>
+        <w:t xml:space="preserve">Acceptance Testing </w:t>
+      </w:r>
+      <w:r>
+        <w:rPr>
+          <w:sz w:val="24"/>
+          <w:szCs w:val="24"/>
+        </w:rPr>
+        <w:t xml:space="preserve">– Just before deployment, the application </w:t>
+      </w:r>
+      <w:r>
+        <w:rPr>
+          <w:sz w:val="24"/>
+          <w:szCs w:val="24"/>
+        </w:rPr>
+        <w:t xml:space="preserve">needs to go </w:t>
+      </w:r>
+      <w:r>
+        <w:rPr>
+          <w:sz w:val="24"/>
+          <w:szCs w:val="24"/>
+        </w:rPr>
+        <w:t xml:space="preserve">through </w:t>
+      </w:r>
+      <w:r>
+        <w:rPr>
+          <w:sz w:val="24"/>
+          <w:szCs w:val="24"/>
+        </w:rPr>
+        <w:t xml:space="preserve">a set of </w:t>
+      </w:r>
+      <w:r>
+        <w:rPr>
+          <w:sz w:val="24"/>
+          <w:szCs w:val="24"/>
+        </w:rPr>
+        <w:t xml:space="preserve">acceptance-level tests to confirm that it can run on different systems. For that, </w:t>
+      </w:r>
+      <w:r>
+        <w:rPr>
+          <w:sz w:val="24"/>
+          <w:szCs w:val="24"/>
+        </w:rPr>
+        <w:t>I plan to utilize the Selenium framework.</w:t>
+      </w:r>
+    </w:p>
+    <w:p>
+      <w:pPr>
+        <w:pStyle w:val="ListParagraph"/>
+        <w:numPr>
+          <w:ilvl w:val="0"/>
+          <w:numId w:val="15"/>
+        </w:numPr>
+        <w:rPr>
+          <w:sz w:val="24"/>
+          <w:szCs w:val="24"/>
+        </w:rPr>
+      </w:pPr>
+      <w:r>
+        <w:rPr>
+          <w:b/>
+          <w:bCs/>
+          <w:sz w:val="24"/>
+          <w:szCs w:val="24"/>
+        </w:rPr>
+        <w:t xml:space="preserve">Deployment </w:t>
+      </w:r>
+      <w:r>
+        <w:rPr>
+          <w:sz w:val="24"/>
+          <w:szCs w:val="24"/>
+        </w:rPr>
+        <w:t>– The final step of the CI/CD cycle is deployment. Using</w:t>
+      </w:r>
+      <w:r>
+        <w:rPr>
+          <w:sz w:val="24"/>
+          <w:szCs w:val="24"/>
+        </w:rPr>
+        <w:t xml:space="preserve"> a</w:t>
+      </w:r>
+      <w:r>
+        <w:rPr>
+          <w:sz w:val="24"/>
+          <w:szCs w:val="24"/>
+        </w:rPr>
+        <w:t xml:space="preserve"> </w:t>
+      </w:r>
+      <w:r>
+        <w:rPr>
+          <w:sz w:val="24"/>
+          <w:szCs w:val="24"/>
+        </w:rPr>
+        <w:t>d</w:t>
+      </w:r>
+      <w:r>
+        <w:rPr>
+          <w:sz w:val="24"/>
+          <w:szCs w:val="24"/>
+        </w:rPr>
+        <w:t>ocker</w:t>
+      </w:r>
+      <w:r>
+        <w:rPr>
+          <w:sz w:val="24"/>
+          <w:szCs w:val="24"/>
+        </w:rPr>
+        <w:t>-in-docker style integration</w:t>
+      </w:r>
+      <w:r>
+        <w:rPr>
+          <w:sz w:val="24"/>
+          <w:szCs w:val="24"/>
+        </w:rPr>
+        <w:t xml:space="preserve">, the project </w:t>
+      </w:r>
+      <w:r>
+        <w:rPr>
+          <w:sz w:val="24"/>
+          <w:szCs w:val="24"/>
+        </w:rPr>
+        <w:t xml:space="preserve">will be </w:t>
+      </w:r>
+      <w:r>
+        <w:rPr>
+          <w:sz w:val="24"/>
+          <w:szCs w:val="24"/>
+        </w:rPr>
+        <w:t>packaged and deployed into a production environment</w:t>
+      </w:r>
+      <w:r>
+        <w:rPr>
+          <w:sz w:val="24"/>
+          <w:szCs w:val="24"/>
+        </w:rPr>
+        <w:t xml:space="preserve">. In this case, the </w:t>
+      </w:r>
+      <w:r>
+        <w:rPr>
+          <w:sz w:val="24"/>
+          <w:szCs w:val="24"/>
+        </w:rPr>
+        <w:t>software</w:t>
+      </w:r>
+      <w:r>
+        <w:rPr>
+          <w:sz w:val="24"/>
+          <w:szCs w:val="24"/>
+        </w:rPr>
+        <w:t xml:space="preserve"> is going to be packaged into a docker image and uploaded to </w:t>
+      </w:r>
+      <w:r>
+        <w:rPr>
+          <w:sz w:val="24"/>
+          <w:szCs w:val="24"/>
+        </w:rPr>
+        <w:t xml:space="preserve">a registry such as </w:t>
+      </w:r>
+      <w:r>
+        <w:rPr>
+          <w:sz w:val="24"/>
+          <w:szCs w:val="24"/>
+        </w:rPr>
+        <w:t>Docker Hub, from where the developer can pull the image at any time and run a container off of it. Furthermore, the Docker Compose extension was also chosen so that multiple containers can be configured and ran at once in a given order to assure that the Rest API backend and a database are running at the same time.</w:t>
+      </w:r>
+    </w:p>
+    <w:p/>
     <w:sectPr>
+      <w:footerReference w:type="default" r:id="rId22"/>
       <w:pgSz w:w="12240" w:h="15840"/>
       <w:pgMar w:top="1440" w:right="1440" w:bottom="1440" w:left="1440" w:header="708" w:footer="708" w:gutter="0"/>
       <w:cols w:space="708"/>
@@ -6199,6 +8760,73 @@
 </w:endnotes>
 </file>
 
+<file path=word/footer1.xml><?xml version="1.0" encoding="utf-8"?>
+<w:ftr xmlns:wpc="http://schemas.microsoft.com/office/word/2010/wordprocessingCanvas" xmlns:cx="http://schemas.microsoft.com/office/drawing/2014/chartex" xmlns:cx1="http://schemas.microsoft.com/office/drawing/2015/9/8/chartex" xmlns:cx2="http://schemas.microsoft.com/office/drawing/2015/10/21/chartex" xmlns:cx3="http://schemas.microsoft.com/office/drawing/2016/5/9/chartex" xmlns:cx4="http://schemas.microsoft.com/office/drawing/2016/5/10/chartex" xmlns:cx5="http://schemas.microsoft.com/office/drawing/2016/5/11/chartex" xmlns:cx6="http://schemas.microsoft.com/office/drawing/2016/5/12/chartex" xmlns:cx7="http://schemas.microsoft.com/office/drawing/2016/5/13/chartex" xmlns:cx8="http://schemas.microsoft.com/office/drawing/2016/5/14/chartex" xmlns:mc="http://schemas.openxmlformats.org/markup-compatibility/2006" xmlns:aink="http://schemas.microsoft.com/office/drawing/2016/ink" xmlns:am3d="http://schemas.microsoft.com/office/drawing/2017/model3d" xmlns:o="urn:schemas-microsoft-com:office:office" xmlns:r="http://schemas.openxmlformats.org/officeDocument/2006/relationships" xmlns:m="http://schemas.openxmlformats.org/officeDocument/2006/math" xmlns:v="urn:schemas-microsoft-com:vml" xmlns:wp14="http://schemas.microsoft.com/office/word/2010/wordprocessingDrawing" xmlns:wp="http://schemas.openxmlformats.org/drawingml/2006/wordprocessingDrawing" xmlns:w10="urn:schemas-microsoft-com:office:word" xmlns:w="http://schemas.openxmlformats.org/wordprocessingml/2006/main" xmlns:w14="http://schemas.microsoft.com/office/word/2010/wordml" xmlns:w15="http://schemas.microsoft.com/office/word/2012/wordml" xmlns:w16cex="http://schemas.microsoft.com/office/word/2018/wordml/cex" xmlns:w16cid="http://schemas.microsoft.com/office/word/2016/wordml/cid" xmlns:w16="http://schemas.microsoft.com/office/word/2018/wordml" xmlns:w16se="http://schemas.microsoft.com/office/word/2015/wordml/symex" xmlns:wpg="http://schemas.microsoft.com/office/word/2010/wordprocessingGroup" xmlns:wpi="http://schemas.microsoft.com/office/word/2010/wordprocessingInk" xmlns:wne="http://schemas.microsoft.com/office/word/2006/wordml" xmlns:wps="http://schemas.microsoft.com/office/word/2010/wordprocessingShape" mc:Ignorable="w14 w15 w16se w16cid w16 w16cex wp14">
+  <w:sdt>
+    <w:sdtPr>
+      <w:id w:val="-1551993339"/>
+      <w:docPartObj>
+        <w:docPartGallery w:val="Page Numbers (Bottom of Page)"/>
+        <w:docPartUnique/>
+      </w:docPartObj>
+    </w:sdtPr>
+    <w:sdtEndPr>
+      <w:rPr>
+        <w:color w:val="7F7F7F" w:themeColor="background1" w:themeShade="7F"/>
+        <w:spacing w:val="60"/>
+      </w:rPr>
+    </w:sdtEndPr>
+    <w:sdtContent>
+      <w:p>
+        <w:pPr>
+          <w:pStyle w:val="Footer"/>
+          <w:pBdr>
+            <w:top w:val="single" w:sz="4" w:space="1" w:color="D9D9D9" w:themeColor="background1" w:themeShade="D9"/>
+          </w:pBdr>
+          <w:jc w:val="right"/>
+        </w:pPr>
+        <w:r>
+          <w:fldChar w:fldCharType="begin"/>
+        </w:r>
+        <w:r>
+          <w:instrText xml:space="preserve"> PAGE   \* MERGEFORMAT </w:instrText>
+        </w:r>
+        <w:r>
+          <w:fldChar w:fldCharType="separate"/>
+        </w:r>
+        <w:r>
+          <w:rPr>
+            <w:noProof/>
+          </w:rPr>
+          <w:t>2</w:t>
+        </w:r>
+        <w:r>
+          <w:rPr>
+            <w:noProof/>
+          </w:rPr>
+          <w:fldChar w:fldCharType="end"/>
+        </w:r>
+        <w:r>
+          <w:t xml:space="preserve"> | </w:t>
+        </w:r>
+        <w:r>
+          <w:rPr>
+            <w:color w:val="7F7F7F" w:themeColor="background1" w:themeShade="7F"/>
+            <w:spacing w:val="60"/>
+          </w:rPr>
+          <w:t>Page</w:t>
+        </w:r>
+      </w:p>
+    </w:sdtContent>
+  </w:sdt>
+  <w:p>
+    <w:pPr>
+      <w:pStyle w:val="Footer"/>
+    </w:pPr>
+  </w:p>
+</w:ftr>
+</file>
+
 <file path=word/footnotes.xml><?xml version="1.0" encoding="utf-8"?>
 <w:footnotes xmlns:wpc="http://schemas.microsoft.com/office/word/2010/wordprocessingCanvas" xmlns:cx="http://schemas.microsoft.com/office/drawing/2014/chartex" xmlns:cx1="http://schemas.microsoft.com/office/drawing/2015/9/8/chartex" xmlns:cx2="http://schemas.microsoft.com/office/drawing/2015/10/21/chartex" xmlns:cx3="http://schemas.microsoft.com/office/drawing/2016/5/9/chartex" xmlns:cx4="http://schemas.microsoft.com/office/drawing/2016/5/10/chartex" xmlns:cx5="http://schemas.microsoft.com/office/drawing/2016/5/11/chartex" xmlns:cx6="http://schemas.microsoft.com/office/drawing/2016/5/12/chartex" xmlns:cx7="http://schemas.microsoft.com/office/drawing/2016/5/13/chartex" xmlns:cx8="http://schemas.microsoft.com/office/drawing/2016/5/14/chartex" xmlns:mc="http://schemas.openxmlformats.org/markup-compatibility/2006" xmlns:aink="http://schemas.microsoft.com/office/drawing/2016/ink" xmlns:am3d="http://schemas.microsoft.com/office/drawing/2017/model3d" xmlns:o="urn:schemas-microsoft-com:office:office" xmlns:r="http://schemas.openxmlformats.org/officeDocument/2006/relationships" xmlns:m="http://schemas.openxmlformats.org/officeDocument/2006/math" xmlns:v="urn:schemas-microsoft-com:vml" xmlns:wp14="http://schemas.microsoft.com/office/word/2010/wordprocessingDrawing" xmlns:wp="http://schemas.openxmlformats.org/drawingml/2006/wordprocessingDrawing" xmlns:w10="urn:schemas-microsoft-com:office:word" xmlns:w="http://schemas.openxmlformats.org/wordprocessingml/2006/main" xmlns:w14="http://schemas.microsoft.com/office/word/2010/wordml" xmlns:w15="http://schemas.microsoft.com/office/word/2012/wordml" xmlns:w16cex="http://schemas.microsoft.com/office/word/2018/wordml/cex" xmlns:w16cid="http://schemas.microsoft.com/office/word/2016/wordml/cid" xmlns:w16="http://schemas.microsoft.com/office/word/2018/wordml" xmlns:w16se="http://schemas.microsoft.com/office/word/2015/wordml/symex" xmlns:wpg="http://schemas.microsoft.com/office/word/2010/wordprocessingGroup" xmlns:wpi="http://schemas.microsoft.com/office/word/2010/wordprocessingInk" xmlns:wne="http://schemas.microsoft.com/office/word/2006/wordml" xmlns:wps="http://schemas.microsoft.com/office/word/2010/wordprocessingShape" mc:Ignorable="w14 w15 w16se w16cid w16 w16cex wp14">
   <w:footnote w:type="separator" w:id="-1">
@@ -6905,6 +9533,119 @@
     </w:lvl>
   </w:abstractNum>
   <w:abstractNum w:abstractNumId="6" w15:restartNumberingAfterBreak="0">
+    <w:nsid w:val="48C55F20"/>
+    <w:multiLevelType w:val="hybridMultilevel"/>
+    <w:tmpl w:val="17D48704"/>
+    <w:lvl w:ilvl="0" w:tplc="0C000001">
+      <w:start w:val="1"/>
+      <w:numFmt w:val="bullet"/>
+      <w:lvlText w:val=""/>
+      <w:lvlJc w:val="left"/>
+      <w:pPr>
+        <w:ind w:left="3600" w:hanging="360"/>
+      </w:pPr>
+      <w:rPr>
+        <w:rFonts w:ascii="Symbol" w:hAnsi="Symbol" w:hint="default"/>
+      </w:rPr>
+    </w:lvl>
+    <w:lvl w:ilvl="1" w:tplc="0C000003" w:tentative="1">
+      <w:start w:val="1"/>
+      <w:numFmt w:val="bullet"/>
+      <w:lvlText w:val="o"/>
+      <w:lvlJc w:val="left"/>
+      <w:pPr>
+        <w:ind w:left="4320" w:hanging="360"/>
+      </w:pPr>
+      <w:rPr>
+        <w:rFonts w:ascii="Courier New" w:hAnsi="Courier New" w:cs="Courier New" w:hint="default"/>
+      </w:rPr>
+    </w:lvl>
+    <w:lvl w:ilvl="2" w:tplc="0C000005" w:tentative="1">
+      <w:start w:val="1"/>
+      <w:numFmt w:val="bullet"/>
+      <w:lvlText w:val=""/>
+      <w:lvlJc w:val="left"/>
+      <w:pPr>
+        <w:ind w:left="5040" w:hanging="360"/>
+      </w:pPr>
+      <w:rPr>
+        <w:rFonts w:ascii="Wingdings" w:hAnsi="Wingdings" w:hint="default"/>
+      </w:rPr>
+    </w:lvl>
+    <w:lvl w:ilvl="3" w:tplc="0C000001" w:tentative="1">
+      <w:start w:val="1"/>
+      <w:numFmt w:val="bullet"/>
+      <w:lvlText w:val=""/>
+      <w:lvlJc w:val="left"/>
+      <w:pPr>
+        <w:ind w:left="5760" w:hanging="360"/>
+      </w:pPr>
+      <w:rPr>
+        <w:rFonts w:ascii="Symbol" w:hAnsi="Symbol" w:hint="default"/>
+      </w:rPr>
+    </w:lvl>
+    <w:lvl w:ilvl="4" w:tplc="0C000003" w:tentative="1">
+      <w:start w:val="1"/>
+      <w:numFmt w:val="bullet"/>
+      <w:lvlText w:val="o"/>
+      <w:lvlJc w:val="left"/>
+      <w:pPr>
+        <w:ind w:left="6480" w:hanging="360"/>
+      </w:pPr>
+      <w:rPr>
+        <w:rFonts w:ascii="Courier New" w:hAnsi="Courier New" w:cs="Courier New" w:hint="default"/>
+      </w:rPr>
+    </w:lvl>
+    <w:lvl w:ilvl="5" w:tplc="0C000005" w:tentative="1">
+      <w:start w:val="1"/>
+      <w:numFmt w:val="bullet"/>
+      <w:lvlText w:val=""/>
+      <w:lvlJc w:val="left"/>
+      <w:pPr>
+        <w:ind w:left="7200" w:hanging="360"/>
+      </w:pPr>
+      <w:rPr>
+        <w:rFonts w:ascii="Wingdings" w:hAnsi="Wingdings" w:hint="default"/>
+      </w:rPr>
+    </w:lvl>
+    <w:lvl w:ilvl="6" w:tplc="0C000001" w:tentative="1">
+      <w:start w:val="1"/>
+      <w:numFmt w:val="bullet"/>
+      <w:lvlText w:val=""/>
+      <w:lvlJc w:val="left"/>
+      <w:pPr>
+        <w:ind w:left="7920" w:hanging="360"/>
+      </w:pPr>
+      <w:rPr>
+        <w:rFonts w:ascii="Symbol" w:hAnsi="Symbol" w:hint="default"/>
+      </w:rPr>
+    </w:lvl>
+    <w:lvl w:ilvl="7" w:tplc="0C000003" w:tentative="1">
+      <w:start w:val="1"/>
+      <w:numFmt w:val="bullet"/>
+      <w:lvlText w:val="o"/>
+      <w:lvlJc w:val="left"/>
+      <w:pPr>
+        <w:ind w:left="8640" w:hanging="360"/>
+      </w:pPr>
+      <w:rPr>
+        <w:rFonts w:ascii="Courier New" w:hAnsi="Courier New" w:cs="Courier New" w:hint="default"/>
+      </w:rPr>
+    </w:lvl>
+    <w:lvl w:ilvl="8" w:tplc="0C000005" w:tentative="1">
+      <w:start w:val="1"/>
+      <w:numFmt w:val="bullet"/>
+      <w:lvlText w:val=""/>
+      <w:lvlJc w:val="left"/>
+      <w:pPr>
+        <w:ind w:left="9360" w:hanging="360"/>
+      </w:pPr>
+      <w:rPr>
+        <w:rFonts w:ascii="Wingdings" w:hAnsi="Wingdings" w:hint="default"/>
+      </w:rPr>
+    </w:lvl>
+  </w:abstractNum>
+  <w:abstractNum w:abstractNumId="7" w15:restartNumberingAfterBreak="0">
     <w:nsid w:val="4B524E5E"/>
     <w:multiLevelType w:val="hybridMultilevel"/>
     <w:tmpl w:val="64B4E60E"/>
@@ -7017,7 +9758,120 @@
       </w:rPr>
     </w:lvl>
   </w:abstractNum>
-  <w:abstractNum w:abstractNumId="7" w15:restartNumberingAfterBreak="0">
+  <w:abstractNum w:abstractNumId="8" w15:restartNumberingAfterBreak="0">
+    <w:nsid w:val="4C9A6F86"/>
+    <w:multiLevelType w:val="hybridMultilevel"/>
+    <w:tmpl w:val="E1AE53F6"/>
+    <w:lvl w:ilvl="0" w:tplc="0C000001">
+      <w:start w:val="1"/>
+      <w:numFmt w:val="bullet"/>
+      <w:lvlText w:val=""/>
+      <w:lvlJc w:val="left"/>
+      <w:pPr>
+        <w:ind w:left="720" w:hanging="360"/>
+      </w:pPr>
+      <w:rPr>
+        <w:rFonts w:ascii="Symbol" w:hAnsi="Symbol" w:hint="default"/>
+      </w:rPr>
+    </w:lvl>
+    <w:lvl w:ilvl="1" w:tplc="0C000003">
+      <w:start w:val="1"/>
+      <w:numFmt w:val="bullet"/>
+      <w:lvlText w:val="o"/>
+      <w:lvlJc w:val="left"/>
+      <w:pPr>
+        <w:ind w:left="1440" w:hanging="360"/>
+      </w:pPr>
+      <w:rPr>
+        <w:rFonts w:ascii="Courier New" w:hAnsi="Courier New" w:cs="Courier New" w:hint="default"/>
+      </w:rPr>
+    </w:lvl>
+    <w:lvl w:ilvl="2" w:tplc="0C000005" w:tentative="1">
+      <w:start w:val="1"/>
+      <w:numFmt w:val="bullet"/>
+      <w:lvlText w:val=""/>
+      <w:lvlJc w:val="left"/>
+      <w:pPr>
+        <w:ind w:left="2160" w:hanging="360"/>
+      </w:pPr>
+      <w:rPr>
+        <w:rFonts w:ascii="Wingdings" w:hAnsi="Wingdings" w:hint="default"/>
+      </w:rPr>
+    </w:lvl>
+    <w:lvl w:ilvl="3" w:tplc="0C000001" w:tentative="1">
+      <w:start w:val="1"/>
+      <w:numFmt w:val="bullet"/>
+      <w:lvlText w:val=""/>
+      <w:lvlJc w:val="left"/>
+      <w:pPr>
+        <w:ind w:left="2880" w:hanging="360"/>
+      </w:pPr>
+      <w:rPr>
+        <w:rFonts w:ascii="Symbol" w:hAnsi="Symbol" w:hint="default"/>
+      </w:rPr>
+    </w:lvl>
+    <w:lvl w:ilvl="4" w:tplc="0C000003" w:tentative="1">
+      <w:start w:val="1"/>
+      <w:numFmt w:val="bullet"/>
+      <w:lvlText w:val="o"/>
+      <w:lvlJc w:val="left"/>
+      <w:pPr>
+        <w:ind w:left="3600" w:hanging="360"/>
+      </w:pPr>
+      <w:rPr>
+        <w:rFonts w:ascii="Courier New" w:hAnsi="Courier New" w:cs="Courier New" w:hint="default"/>
+      </w:rPr>
+    </w:lvl>
+    <w:lvl w:ilvl="5" w:tplc="0C000005" w:tentative="1">
+      <w:start w:val="1"/>
+      <w:numFmt w:val="bullet"/>
+      <w:lvlText w:val=""/>
+      <w:lvlJc w:val="left"/>
+      <w:pPr>
+        <w:ind w:left="4320" w:hanging="360"/>
+      </w:pPr>
+      <w:rPr>
+        <w:rFonts w:ascii="Wingdings" w:hAnsi="Wingdings" w:hint="default"/>
+      </w:rPr>
+    </w:lvl>
+    <w:lvl w:ilvl="6" w:tplc="0C000001" w:tentative="1">
+      <w:start w:val="1"/>
+      <w:numFmt w:val="bullet"/>
+      <w:lvlText w:val=""/>
+      <w:lvlJc w:val="left"/>
+      <w:pPr>
+        <w:ind w:left="5040" w:hanging="360"/>
+      </w:pPr>
+      <w:rPr>
+        <w:rFonts w:ascii="Symbol" w:hAnsi="Symbol" w:hint="default"/>
+      </w:rPr>
+    </w:lvl>
+    <w:lvl w:ilvl="7" w:tplc="0C000003" w:tentative="1">
+      <w:start w:val="1"/>
+      <w:numFmt w:val="bullet"/>
+      <w:lvlText w:val="o"/>
+      <w:lvlJc w:val="left"/>
+      <w:pPr>
+        <w:ind w:left="5760" w:hanging="360"/>
+      </w:pPr>
+      <w:rPr>
+        <w:rFonts w:ascii="Courier New" w:hAnsi="Courier New" w:cs="Courier New" w:hint="default"/>
+      </w:rPr>
+    </w:lvl>
+    <w:lvl w:ilvl="8" w:tplc="0C000005" w:tentative="1">
+      <w:start w:val="1"/>
+      <w:numFmt w:val="bullet"/>
+      <w:lvlText w:val=""/>
+      <w:lvlJc w:val="left"/>
+      <w:pPr>
+        <w:ind w:left="6480" w:hanging="360"/>
+      </w:pPr>
+      <w:rPr>
+        <w:rFonts w:ascii="Wingdings" w:hAnsi="Wingdings" w:hint="default"/>
+      </w:rPr>
+    </w:lvl>
+  </w:abstractNum>
+  <w:abstractNum w:abstractNumId="9" w15:restartNumberingAfterBreak="0">
     <w:nsid w:val="4EF845BF"/>
     <w:multiLevelType w:val="hybridMultilevel"/>
     <w:tmpl w:val="0BC4BCD6"/>
@@ -7103,7 +9957,7 @@
       </w:pPr>
     </w:lvl>
   </w:abstractNum>
-  <w:abstractNum w:abstractNumId="8" w15:restartNumberingAfterBreak="0">
+  <w:abstractNum w:abstractNumId="10" w15:restartNumberingAfterBreak="0">
     <w:nsid w:val="4F897C74"/>
     <w:multiLevelType w:val="hybridMultilevel"/>
     <w:tmpl w:val="66D8D210"/>
@@ -7216,7 +10070,93 @@
       </w:rPr>
     </w:lvl>
   </w:abstractNum>
-  <w:abstractNum w:abstractNumId="9" w15:restartNumberingAfterBreak="0">
+  <w:abstractNum w:abstractNumId="11" w15:restartNumberingAfterBreak="0">
+    <w:nsid w:val="4FCC7DC2"/>
+    <w:multiLevelType w:val="hybridMultilevel"/>
+    <w:tmpl w:val="AB00CB18"/>
+    <w:lvl w:ilvl="0" w:tplc="0C00000F">
+      <w:start w:val="1"/>
+      <w:numFmt w:val="decimal"/>
+      <w:lvlText w:val="%1."/>
+      <w:lvlJc w:val="left"/>
+      <w:pPr>
+        <w:ind w:left="720" w:hanging="360"/>
+      </w:pPr>
+    </w:lvl>
+    <w:lvl w:ilvl="1" w:tplc="0C000019" w:tentative="1">
+      <w:start w:val="1"/>
+      <w:numFmt w:val="lowerLetter"/>
+      <w:lvlText w:val="%2."/>
+      <w:lvlJc w:val="left"/>
+      <w:pPr>
+        <w:ind w:left="1440" w:hanging="360"/>
+      </w:pPr>
+    </w:lvl>
+    <w:lvl w:ilvl="2" w:tplc="0C00001B" w:tentative="1">
+      <w:start w:val="1"/>
+      <w:numFmt w:val="lowerRoman"/>
+      <w:lvlText w:val="%3."/>
+      <w:lvlJc w:val="right"/>
+      <w:pPr>
+        <w:ind w:left="2160" w:hanging="180"/>
+      </w:pPr>
+    </w:lvl>
+    <w:lvl w:ilvl="3" w:tplc="0C00000F" w:tentative="1">
+      <w:start w:val="1"/>
+      <w:numFmt w:val="decimal"/>
+      <w:lvlText w:val="%4."/>
+      <w:lvlJc w:val="left"/>
+      <w:pPr>
+        <w:ind w:left="2880" w:hanging="360"/>
+      </w:pPr>
+    </w:lvl>
+    <w:lvl w:ilvl="4" w:tplc="0C000019" w:tentative="1">
+      <w:start w:val="1"/>
+      <w:numFmt w:val="lowerLetter"/>
+      <w:lvlText w:val="%5."/>
+      <w:lvlJc w:val="left"/>
+      <w:pPr>
+        <w:ind w:left="3600" w:hanging="360"/>
+      </w:pPr>
+    </w:lvl>
+    <w:lvl w:ilvl="5" w:tplc="0C00001B" w:tentative="1">
+      <w:start w:val="1"/>
+      <w:numFmt w:val="lowerRoman"/>
+      <w:lvlText w:val="%6."/>
+      <w:lvlJc w:val="right"/>
+      <w:pPr>
+        <w:ind w:left="4320" w:hanging="180"/>
+      </w:pPr>
+    </w:lvl>
+    <w:lvl w:ilvl="6" w:tplc="0C00000F" w:tentative="1">
+      <w:start w:val="1"/>
+      <w:numFmt w:val="decimal"/>
+      <w:lvlText w:val="%7."/>
+      <w:lvlJc w:val="left"/>
+      <w:pPr>
+        <w:ind w:left="5040" w:hanging="360"/>
+      </w:pPr>
+    </w:lvl>
+    <w:lvl w:ilvl="7" w:tplc="0C000019" w:tentative="1">
+      <w:start w:val="1"/>
+      <w:numFmt w:val="lowerLetter"/>
+      <w:lvlText w:val="%8."/>
+      <w:lvlJc w:val="left"/>
+      <w:pPr>
+        <w:ind w:left="5760" w:hanging="360"/>
+      </w:pPr>
+    </w:lvl>
+    <w:lvl w:ilvl="8" w:tplc="0C00001B" w:tentative="1">
+      <w:start w:val="1"/>
+      <w:numFmt w:val="lowerRoman"/>
+      <w:lvlText w:val="%9."/>
+      <w:lvlJc w:val="right"/>
+      <w:pPr>
+        <w:ind w:left="6480" w:hanging="180"/>
+      </w:pPr>
+    </w:lvl>
+  </w:abstractNum>
+  <w:abstractNum w:abstractNumId="12" w15:restartNumberingAfterBreak="0">
     <w:nsid w:val="539008E4"/>
     <w:multiLevelType w:val="hybridMultilevel"/>
     <w:tmpl w:val="8C426146"/>
@@ -7329,7 +10269,120 @@
       </w:rPr>
     </w:lvl>
   </w:abstractNum>
-  <w:abstractNum w:abstractNumId="10" w15:restartNumberingAfterBreak="0">
+  <w:abstractNum w:abstractNumId="13" w15:restartNumberingAfterBreak="0">
+    <w:nsid w:val="5BE53171"/>
+    <w:multiLevelType w:val="hybridMultilevel"/>
+    <w:tmpl w:val="F122488E"/>
+    <w:lvl w:ilvl="0" w:tplc="0C000001">
+      <w:start w:val="1"/>
+      <w:numFmt w:val="bullet"/>
+      <w:lvlText w:val=""/>
+      <w:lvlJc w:val="left"/>
+      <w:pPr>
+        <w:ind w:left="720" w:hanging="360"/>
+      </w:pPr>
+      <w:rPr>
+        <w:rFonts w:ascii="Symbol" w:hAnsi="Symbol" w:hint="default"/>
+      </w:rPr>
+    </w:lvl>
+    <w:lvl w:ilvl="1" w:tplc="0C000003" w:tentative="1">
+      <w:start w:val="1"/>
+      <w:numFmt w:val="bullet"/>
+      <w:lvlText w:val="o"/>
+      <w:lvlJc w:val="left"/>
+      <w:pPr>
+        <w:ind w:left="1440" w:hanging="360"/>
+      </w:pPr>
+      <w:rPr>
+        <w:rFonts w:ascii="Courier New" w:hAnsi="Courier New" w:cs="Courier New" w:hint="default"/>
+      </w:rPr>
+    </w:lvl>
+    <w:lvl w:ilvl="2" w:tplc="0C000005" w:tentative="1">
+      <w:start w:val="1"/>
+      <w:numFmt w:val="bullet"/>
+      <w:lvlText w:val=""/>
+      <w:lvlJc w:val="left"/>
+      <w:pPr>
+        <w:ind w:left="2160" w:hanging="360"/>
+      </w:pPr>
+      <w:rPr>
+        <w:rFonts w:ascii="Wingdings" w:hAnsi="Wingdings" w:hint="default"/>
+      </w:rPr>
+    </w:lvl>
+    <w:lvl w:ilvl="3" w:tplc="0C000001" w:tentative="1">
+      <w:start w:val="1"/>
+      <w:numFmt w:val="bullet"/>
+      <w:lvlText w:val=""/>
+      <w:lvlJc w:val="left"/>
+      <w:pPr>
+        <w:ind w:left="2880" w:hanging="360"/>
+      </w:pPr>
+      <w:rPr>
+        <w:rFonts w:ascii="Symbol" w:hAnsi="Symbol" w:hint="default"/>
+      </w:rPr>
+    </w:lvl>
+    <w:lvl w:ilvl="4" w:tplc="0C000003" w:tentative="1">
+      <w:start w:val="1"/>
+      <w:numFmt w:val="bullet"/>
+      <w:lvlText w:val="o"/>
+      <w:lvlJc w:val="left"/>
+      <w:pPr>
+        <w:ind w:left="3600" w:hanging="360"/>
+      </w:pPr>
+      <w:rPr>
+        <w:rFonts w:ascii="Courier New" w:hAnsi="Courier New" w:cs="Courier New" w:hint="default"/>
+      </w:rPr>
+    </w:lvl>
+    <w:lvl w:ilvl="5" w:tplc="0C000005" w:tentative="1">
+      <w:start w:val="1"/>
+      <w:numFmt w:val="bullet"/>
+      <w:lvlText w:val=""/>
+      <w:lvlJc w:val="left"/>
+      <w:pPr>
+        <w:ind w:left="4320" w:hanging="360"/>
+      </w:pPr>
+      <w:rPr>
+        <w:rFonts w:ascii="Wingdings" w:hAnsi="Wingdings" w:hint="default"/>
+      </w:rPr>
+    </w:lvl>
+    <w:lvl w:ilvl="6" w:tplc="0C000001" w:tentative="1">
+      <w:start w:val="1"/>
+      <w:numFmt w:val="bullet"/>
+      <w:lvlText w:val=""/>
+      <w:lvlJc w:val="left"/>
+      <w:pPr>
+        <w:ind w:left="5040" w:hanging="360"/>
+      </w:pPr>
+      <w:rPr>
+        <w:rFonts w:ascii="Symbol" w:hAnsi="Symbol" w:hint="default"/>
+      </w:rPr>
+    </w:lvl>
+    <w:lvl w:ilvl="7" w:tplc="0C000003" w:tentative="1">
+      <w:start w:val="1"/>
+      <w:numFmt w:val="bullet"/>
+      <w:lvlText w:val="o"/>
+      <w:lvlJc w:val="left"/>
+      <w:pPr>
+        <w:ind w:left="5760" w:hanging="360"/>
+      </w:pPr>
+      <w:rPr>
+        <w:rFonts w:ascii="Courier New" w:hAnsi="Courier New" w:cs="Courier New" w:hint="default"/>
+      </w:rPr>
+    </w:lvl>
+    <w:lvl w:ilvl="8" w:tplc="0C000005" w:tentative="1">
+      <w:start w:val="1"/>
+      <w:numFmt w:val="bullet"/>
+      <w:lvlText w:val=""/>
+      <w:lvlJc w:val="left"/>
+      <w:pPr>
+        <w:ind w:left="6480" w:hanging="360"/>
+      </w:pPr>
+      <w:rPr>
+        <w:rFonts w:ascii="Wingdings" w:hAnsi="Wingdings" w:hint="default"/>
+      </w:rPr>
+    </w:lvl>
+  </w:abstractNum>
+  <w:abstractNum w:abstractNumId="14" w15:restartNumberingAfterBreak="0">
     <w:nsid w:val="66B85DB4"/>
     <w:multiLevelType w:val="hybridMultilevel"/>
     <w:tmpl w:val="89701ED8"/>
@@ -7442,7 +10495,7 @@
       </w:rPr>
     </w:lvl>
   </w:abstractNum>
-  <w:abstractNum w:abstractNumId="11" w15:restartNumberingAfterBreak="0">
+  <w:abstractNum w:abstractNumId="15" w15:restartNumberingAfterBreak="0">
     <w:nsid w:val="6C490245"/>
     <w:multiLevelType w:val="multilevel"/>
     <w:tmpl w:val="0C000025"/>
@@ -7537,17 +10590,130 @@
       </w:pPr>
     </w:lvl>
   </w:abstractNum>
+  <w:abstractNum w:abstractNumId="16" w15:restartNumberingAfterBreak="0">
+    <w:nsid w:val="6D505458"/>
+    <w:multiLevelType w:val="hybridMultilevel"/>
+    <w:tmpl w:val="E96A0642"/>
+    <w:lvl w:ilvl="0" w:tplc="0C000001">
+      <w:start w:val="1"/>
+      <w:numFmt w:val="bullet"/>
+      <w:lvlText w:val=""/>
+      <w:lvlJc w:val="left"/>
+      <w:pPr>
+        <w:ind w:left="3600" w:hanging="360"/>
+      </w:pPr>
+      <w:rPr>
+        <w:rFonts w:ascii="Symbol" w:hAnsi="Symbol" w:hint="default"/>
+      </w:rPr>
+    </w:lvl>
+    <w:lvl w:ilvl="1" w:tplc="0C000003" w:tentative="1">
+      <w:start w:val="1"/>
+      <w:numFmt w:val="bullet"/>
+      <w:lvlText w:val="o"/>
+      <w:lvlJc w:val="left"/>
+      <w:pPr>
+        <w:ind w:left="4320" w:hanging="360"/>
+      </w:pPr>
+      <w:rPr>
+        <w:rFonts w:ascii="Courier New" w:hAnsi="Courier New" w:cs="Courier New" w:hint="default"/>
+      </w:rPr>
+    </w:lvl>
+    <w:lvl w:ilvl="2" w:tplc="0C000005" w:tentative="1">
+      <w:start w:val="1"/>
+      <w:numFmt w:val="bullet"/>
+      <w:lvlText w:val=""/>
+      <w:lvlJc w:val="left"/>
+      <w:pPr>
+        <w:ind w:left="5040" w:hanging="360"/>
+      </w:pPr>
+      <w:rPr>
+        <w:rFonts w:ascii="Wingdings" w:hAnsi="Wingdings" w:hint="default"/>
+      </w:rPr>
+    </w:lvl>
+    <w:lvl w:ilvl="3" w:tplc="0C000001" w:tentative="1">
+      <w:start w:val="1"/>
+      <w:numFmt w:val="bullet"/>
+      <w:lvlText w:val=""/>
+      <w:lvlJc w:val="left"/>
+      <w:pPr>
+        <w:ind w:left="5760" w:hanging="360"/>
+      </w:pPr>
+      <w:rPr>
+        <w:rFonts w:ascii="Symbol" w:hAnsi="Symbol" w:hint="default"/>
+      </w:rPr>
+    </w:lvl>
+    <w:lvl w:ilvl="4" w:tplc="0C000003" w:tentative="1">
+      <w:start w:val="1"/>
+      <w:numFmt w:val="bullet"/>
+      <w:lvlText w:val="o"/>
+      <w:lvlJc w:val="left"/>
+      <w:pPr>
+        <w:ind w:left="6480" w:hanging="360"/>
+      </w:pPr>
+      <w:rPr>
+        <w:rFonts w:ascii="Courier New" w:hAnsi="Courier New" w:cs="Courier New" w:hint="default"/>
+      </w:rPr>
+    </w:lvl>
+    <w:lvl w:ilvl="5" w:tplc="0C000005" w:tentative="1">
+      <w:start w:val="1"/>
+      <w:numFmt w:val="bullet"/>
+      <w:lvlText w:val=""/>
+      <w:lvlJc w:val="left"/>
+      <w:pPr>
+        <w:ind w:left="7200" w:hanging="360"/>
+      </w:pPr>
+      <w:rPr>
+        <w:rFonts w:ascii="Wingdings" w:hAnsi="Wingdings" w:hint="default"/>
+      </w:rPr>
+    </w:lvl>
+    <w:lvl w:ilvl="6" w:tplc="0C000001" w:tentative="1">
+      <w:start w:val="1"/>
+      <w:numFmt w:val="bullet"/>
+      <w:lvlText w:val=""/>
+      <w:lvlJc w:val="left"/>
+      <w:pPr>
+        <w:ind w:left="7920" w:hanging="360"/>
+      </w:pPr>
+      <w:rPr>
+        <w:rFonts w:ascii="Symbol" w:hAnsi="Symbol" w:hint="default"/>
+      </w:rPr>
+    </w:lvl>
+    <w:lvl w:ilvl="7" w:tplc="0C000003" w:tentative="1">
+      <w:start w:val="1"/>
+      <w:numFmt w:val="bullet"/>
+      <w:lvlText w:val="o"/>
+      <w:lvlJc w:val="left"/>
+      <w:pPr>
+        <w:ind w:left="8640" w:hanging="360"/>
+      </w:pPr>
+      <w:rPr>
+        <w:rFonts w:ascii="Courier New" w:hAnsi="Courier New" w:cs="Courier New" w:hint="default"/>
+      </w:rPr>
+    </w:lvl>
+    <w:lvl w:ilvl="8" w:tplc="0C000005" w:tentative="1">
+      <w:start w:val="1"/>
+      <w:numFmt w:val="bullet"/>
+      <w:lvlText w:val=""/>
+      <w:lvlJc w:val="left"/>
+      <w:pPr>
+        <w:ind w:left="9360" w:hanging="360"/>
+      </w:pPr>
+      <w:rPr>
+        <w:rFonts w:ascii="Wingdings" w:hAnsi="Wingdings" w:hint="default"/>
+      </w:rPr>
+    </w:lvl>
+  </w:abstractNum>
   <w:num w:numId="1">
-    <w:abstractNumId w:val="11"/>
+    <w:abstractNumId w:val="15"/>
   </w:num>
   <w:num w:numId="2">
     <w:abstractNumId w:val="1"/>
   </w:num>
   <w:num w:numId="3">
-    <w:abstractNumId w:val="10"/>
+    <w:abstractNumId w:val="14"/>
   </w:num>
   <w:num w:numId="4">
-    <w:abstractNumId w:val="6"/>
+    <w:abstractNumId w:val="7"/>
   </w:num>
   <w:num w:numId="5">
     <w:abstractNumId w:val="0"/>
@@ -7562,16 +10728,31 @@
     <w:abstractNumId w:val="4"/>
   </w:num>
   <w:num w:numId="9">
-    <w:abstractNumId w:val="7"/>
+    <w:abstractNumId w:val="9"/>
   </w:num>
   <w:num w:numId="10">
-    <w:abstractNumId w:val="8"/>
+    <w:abstractNumId w:val="10"/>
   </w:num>
   <w:num w:numId="11">
     <w:abstractNumId w:val="5"/>
   </w:num>
   <w:num w:numId="12">
-    <w:abstractNumId w:val="9"/>
+    <w:abstractNumId w:val="12"/>
+  </w:num>
+  <w:num w:numId="13">
+    <w:abstractNumId w:val="13"/>
+  </w:num>
+  <w:num w:numId="14">
+    <w:abstractNumId w:val="8"/>
+  </w:num>
+  <w:num w:numId="15">
+    <w:abstractNumId w:val="11"/>
+  </w:num>
+  <w:num w:numId="16">
+    <w:abstractNumId w:val="6"/>
+  </w:num>
+  <w:num w:numId="17">
+    <w:abstractNumId w:val="16"/>
   </w:num>
 </w:numbering>
 </file>
@@ -8724,10 +11905,10 @@
   </w:font>
   <w:font w:name="Times New Roman">
     <w:panose1 w:val="02020603050405020304"/>
-    <w:charset w:val="00"/>
+    <w:charset w:val="CC"/>
     <w:family w:val="roman"/>
     <w:pitch w:val="variable"/>
-    <w:sig w:usb0="E0002AFF" w:usb1="C0007843" w:usb2="00000009" w:usb3="00000000" w:csb0="000001FF" w:csb1="00000000"/>
+    <w:sig w:usb0="E0002EFF" w:usb1="C000785B" w:usb2="00000009" w:usb3="00000000" w:csb0="000001FF" w:csb1="00000000"/>
   </w:font>
   <w:font w:name="Courier New">
     <w:panose1 w:val="02070309020205020404"/>
@@ -8745,24 +11926,24 @@
   </w:font>
   <w:font w:name="Calibri">
     <w:panose1 w:val="020F0502020204030204"/>
-    <w:charset w:val="00"/>
+    <w:charset w:val="CC"/>
     <w:family w:val="swiss"/>
     <w:pitch w:val="variable"/>
-    <w:sig w:usb0="E00002FF" w:usb1="4000ACFF" w:usb2="00000001" w:usb3="00000000" w:csb0="0000019F" w:csb1="00000000"/>
+    <w:sig w:usb0="E4002EFF" w:usb1="C000247B" w:usb2="00000009" w:usb3="00000000" w:csb0="000001FF" w:csb1="00000000"/>
   </w:font>
   <w:font w:name="Arial">
     <w:panose1 w:val="020B0604020202020204"/>
-    <w:charset w:val="00"/>
+    <w:charset w:val="CC"/>
     <w:family w:val="swiss"/>
     <w:pitch w:val="variable"/>
-    <w:sig w:usb0="E0002AFF" w:usb1="C0007843" w:usb2="00000009" w:usb3="00000000" w:csb0="000001FF" w:csb1="00000000"/>
+    <w:sig w:usb0="E0002EFF" w:usb1="C000785B" w:usb2="00000009" w:usb3="00000000" w:csb0="000001FF" w:csb1="00000000"/>
   </w:font>
   <w:font w:name="Calibri Light">
     <w:panose1 w:val="020F0302020204030204"/>
-    <w:charset w:val="00"/>
+    <w:charset w:val="CC"/>
     <w:family w:val="swiss"/>
     <w:pitch w:val="variable"/>
-    <w:sig w:usb0="A00002EF" w:usb1="4000207B" w:usb2="00000000" w:usb3="00000000" w:csb0="0000009F" w:csb1="00000000"/>
+    <w:sig w:usb0="E4002EFF" w:usb1="C000247B" w:usb2="00000009" w:usb3="00000000" w:csb0="000001FF" w:csb1="00000000"/>
   </w:font>
   <w:font w:name="Malgun Gothic">
     <w:altName w:val="맑은 고딕"/>
@@ -8805,6 +11986,9 @@
   </w:compat>
   <w:rsids>
     <w:rsidRoot w:val="00CD4251"/>
+    <w:rsid w:val="0053007D"/>
+    <w:rsid w:val="008C5358"/>
+    <w:rsid w:val="00B26B73"/>
     <w:rsid w:val="00B87FEF"/>
     <w:rsid w:val="00C60D26"/>
     <w:rsid w:val="00CD4251"/>

</xml_diff>